<commit_message>
chinh sua so do use case
</commit_message>
<xml_diff>
--- a/BaoCaoThietKeWebsiteNhaHang.docx
+++ b/BaoCaoThietKeWebsiteNhaHang.docx
@@ -246,6 +246,9 @@
             <w:pPr>
               <w:cnfStyle w:val="000000000000" w:firstRow="0" w:lastRow="0" w:firstColumn="0" w:lastColumn="0" w:oddVBand="0" w:evenVBand="0" w:oddHBand="0" w:evenHBand="0" w:firstRowFirstColumn="0" w:firstRowLastColumn="0" w:lastRowFirstColumn="0" w:lastRowLastColumn="0"/>
             </w:pPr>
+            <w:r>
+              <w:t>1310246</w:t>
+            </w:r>
           </w:p>
         </w:tc>
         <w:tc>
@@ -271,6 +274,14 @@
             <w:pPr>
               <w:cnfStyle w:val="000000000000" w:firstRow="0" w:lastRow="0" w:firstColumn="0" w:lastColumn="0" w:oddVBand="0" w:evenVBand="0" w:oddHBand="0" w:evenHBand="0" w:firstRowFirstColumn="0" w:firstRowLastColumn="0" w:lastRowFirstColumn="0" w:lastRowLastColumn="0"/>
             </w:pPr>
+            <w:hyperlink r:id="rId8" w:history="1">
+              <w:r>
+                <w:rPr>
+                  <w:rStyle w:val="Hyperlink"/>
+                </w:rPr>
+                <w:t>phuacn@gmail.com</w:t>
+              </w:r>
+            </w:hyperlink>
           </w:p>
         </w:tc>
         <w:tc>
@@ -296,6 +307,7 @@
             <w:vAlign w:val="center"/>
           </w:tcPr>
           <w:p>
+            <w:bookmarkStart w:id="0" w:name="_GoBack" w:colFirst="1" w:colLast="1"/>
             <w:r>
               <w:t>3</w:t>
             </w:r>
@@ -349,6 +361,7 @@
           </w:p>
         </w:tc>
       </w:tr>
+      <w:bookmarkEnd w:id="0"/>
     </w:tbl>
     <w:p/>
     <w:p>
@@ -4358,6 +4371,7 @@
       <w:tblPr>
         <w:tblStyle w:val="GridTable1Light-Accent5"/>
         <w:tblW w:w="0" w:type="auto"/>
+        <w:jc w:val="center"/>
         <w:tblLook w:val="04A0" w:firstRow="1" w:lastRow="0" w:firstColumn="1" w:lastColumn="0" w:noHBand="0" w:noVBand="1"/>
       </w:tblPr>
       <w:tblGrid>
@@ -4371,6 +4385,7 @@
         <w:trPr>
           <w:cnfStyle w:val="100000000000" w:firstRow="1" w:lastRow="0" w:firstColumn="0" w:lastColumn="0" w:oddVBand="0" w:evenVBand="0" w:oddHBand="0" w:evenHBand="0" w:firstRowFirstColumn="0" w:firstRowLastColumn="0" w:lastRowFirstColumn="0" w:lastRowLastColumn="0"/>
           <w:trHeight w:val="530"/>
+          <w:jc w:val="center"/>
         </w:trPr>
         <w:tc>
           <w:tcPr>
@@ -4461,6 +4476,7 @@
       <w:tr>
         <w:trPr>
           <w:trHeight w:val="663"/>
+          <w:jc w:val="center"/>
         </w:trPr>
         <w:tc>
           <w:tcPr>
@@ -4548,6 +4564,7 @@
       <w:tr>
         <w:trPr>
           <w:trHeight w:val="620"/>
+          <w:jc w:val="center"/>
         </w:trPr>
         <w:tc>
           <w:tcPr>
@@ -4635,6 +4652,7 @@
       <w:tr>
         <w:trPr>
           <w:trHeight w:val="692"/>
+          <w:jc w:val="center"/>
         </w:trPr>
         <w:tc>
           <w:tcPr>
@@ -4722,6 +4740,7 @@
       <w:tr>
         <w:trPr>
           <w:trHeight w:val="692"/>
+          <w:jc w:val="center"/>
         </w:trPr>
         <w:tc>
           <w:tcPr>
@@ -4809,6 +4828,7 @@
       <w:tr>
         <w:trPr>
           <w:trHeight w:val="692"/>
+          <w:jc w:val="center"/>
         </w:trPr>
         <w:tc>
           <w:tcPr>
@@ -4896,6 +4916,7 @@
       <w:tr>
         <w:trPr>
           <w:trHeight w:val="692"/>
+          <w:jc w:val="center"/>
         </w:trPr>
         <w:tc>
           <w:tcPr>
@@ -4983,6 +5004,7 @@
       <w:tr>
         <w:trPr>
           <w:trHeight w:val="692"/>
+          <w:jc w:val="center"/>
         </w:trPr>
         <w:tc>
           <w:tcPr>
@@ -5070,6 +5092,7 @@
       <w:tr>
         <w:trPr>
           <w:trHeight w:val="692"/>
+          <w:jc w:val="center"/>
         </w:trPr>
         <w:tc>
           <w:tcPr>
@@ -5157,6 +5180,7 @@
       <w:tr>
         <w:trPr>
           <w:trHeight w:val="692"/>
+          <w:jc w:val="center"/>
         </w:trPr>
         <w:tc>
           <w:tcPr>
@@ -5244,6 +5268,7 @@
       <w:tr>
         <w:trPr>
           <w:trHeight w:val="692"/>
+          <w:jc w:val="center"/>
         </w:trPr>
         <w:tc>
           <w:tcPr>
@@ -5331,6 +5356,7 @@
       <w:tr>
         <w:trPr>
           <w:trHeight w:val="692"/>
+          <w:jc w:val="center"/>
         </w:trPr>
         <w:tc>
           <w:tcPr>
@@ -5418,6 +5444,7 @@
       <w:tr>
         <w:trPr>
           <w:trHeight w:val="692"/>
+          <w:jc w:val="center"/>
         </w:trPr>
         <w:tc>
           <w:tcPr>
@@ -5506,6 +5533,7 @@
       <w:tr>
         <w:trPr>
           <w:trHeight w:val="692"/>
+          <w:jc w:val="center"/>
         </w:trPr>
         <w:tc>
           <w:tcPr>
@@ -5553,7 +5581,13 @@
               <w:cnfStyle w:val="000000000000" w:firstRow="0" w:lastRow="0" w:firstColumn="0" w:lastColumn="0" w:oddVBand="0" w:evenVBand="0" w:oddHBand="0" w:evenHBand="0" w:firstRowFirstColumn="0" w:firstRowLastColumn="0" w:lastRowFirstColumn="0" w:lastRowLastColumn="0"/>
             </w:pPr>
             <w:r>
-              <w:t>Hiển thị thông báo</w:t>
+              <w:t>Hiển thị</w:t>
+            </w:r>
+            <w:r>
+              <w:t xml:space="preserve"> </w:t>
+            </w:r>
+            <w:r>
+              <w:t xml:space="preserve"> thông báo</w:t>
             </w:r>
           </w:p>
         </w:tc>
@@ -5593,6 +5627,7 @@
       <w:tr>
         <w:trPr>
           <w:trHeight w:val="692"/>
+          <w:jc w:val="center"/>
         </w:trPr>
         <w:tc>
           <w:tcPr>
@@ -5680,6 +5715,7 @@
       <w:tr>
         <w:trPr>
           <w:trHeight w:val="692"/>
+          <w:jc w:val="center"/>
         </w:trPr>
         <w:tc>
           <w:tcPr>
@@ -5775,6 +5811,7 @@
       <w:tr>
         <w:trPr>
           <w:trHeight w:val="692"/>
+          <w:jc w:val="center"/>
         </w:trPr>
         <w:tc>
           <w:tcPr>
@@ -5862,6 +5899,7 @@
       <w:tr>
         <w:trPr>
           <w:trHeight w:val="692"/>
+          <w:jc w:val="center"/>
         </w:trPr>
         <w:tc>
           <w:tcPr>
@@ -5949,6 +5987,7 @@
       <w:tr>
         <w:trPr>
           <w:trHeight w:val="692"/>
+          <w:jc w:val="center"/>
         </w:trPr>
         <w:tc>
           <w:tcPr>
@@ -6036,6 +6075,7 @@
       <w:tr>
         <w:trPr>
           <w:trHeight w:val="692"/>
+          <w:jc w:val="center"/>
         </w:trPr>
         <w:tc>
           <w:tcPr>
@@ -6123,6 +6163,7 @@
       <w:tr>
         <w:trPr>
           <w:trHeight w:val="692"/>
+          <w:jc w:val="center"/>
         </w:trPr>
         <w:tc>
           <w:tcPr>
@@ -6210,6 +6251,7 @@
       <w:tr>
         <w:trPr>
           <w:trHeight w:val="692"/>
+          <w:jc w:val="center"/>
         </w:trPr>
         <w:tc>
           <w:tcPr>
@@ -6305,6 +6347,7 @@
       <w:tr>
         <w:trPr>
           <w:trHeight w:val="692"/>
+          <w:jc w:val="center"/>
         </w:trPr>
         <w:tc>
           <w:tcPr>
@@ -6397,6 +6440,7 @@
       <w:tr>
         <w:trPr>
           <w:trHeight w:val="692"/>
+          <w:jc w:val="center"/>
         </w:trPr>
         <w:tc>
           <w:tcPr>
@@ -6484,6 +6528,7 @@
       <w:tr>
         <w:trPr>
           <w:trHeight w:val="692"/>
+          <w:jc w:val="center"/>
         </w:trPr>
         <w:tc>
           <w:tcPr>
@@ -6571,6 +6616,7 @@
       <w:tr>
         <w:trPr>
           <w:trHeight w:val="692"/>
+          <w:jc w:val="center"/>
         </w:trPr>
         <w:tc>
           <w:tcPr>
@@ -6658,6 +6704,7 @@
       <w:tr>
         <w:trPr>
           <w:trHeight w:val="692"/>
+          <w:jc w:val="center"/>
         </w:trPr>
         <w:tc>
           <w:tcPr>
@@ -6745,6 +6792,7 @@
       <w:tr>
         <w:trPr>
           <w:trHeight w:val="692"/>
+          <w:jc w:val="center"/>
         </w:trPr>
         <w:tc>
           <w:tcPr>
@@ -6832,6 +6880,7 @@
       <w:tr>
         <w:trPr>
           <w:trHeight w:val="692"/>
+          <w:jc w:val="center"/>
         </w:trPr>
         <w:tc>
           <w:tcPr>
@@ -6919,6 +6968,7 @@
       <w:tr>
         <w:trPr>
           <w:trHeight w:val="692"/>
+          <w:jc w:val="center"/>
         </w:trPr>
         <w:tc>
           <w:tcPr>
@@ -7007,6 +7057,7 @@
       <w:tr>
         <w:trPr>
           <w:trHeight w:val="692"/>
+          <w:jc w:val="center"/>
         </w:trPr>
         <w:tc>
           <w:tcPr>
@@ -7094,6 +7145,7 @@
       <w:tr>
         <w:trPr>
           <w:trHeight w:val="692"/>
+          <w:jc w:val="center"/>
         </w:trPr>
         <w:tc>
           <w:tcPr>
@@ -7181,6 +7233,7 @@
       <w:tr>
         <w:trPr>
           <w:trHeight w:val="692"/>
+          <w:jc w:val="center"/>
         </w:trPr>
         <w:tc>
           <w:tcPr>
@@ -7268,6 +7321,7 @@
       <w:tr>
         <w:trPr>
           <w:trHeight w:val="692"/>
+          <w:jc w:val="center"/>
         </w:trPr>
         <w:tc>
           <w:tcPr>
@@ -7355,6 +7409,7 @@
       <w:tr>
         <w:trPr>
           <w:trHeight w:val="692"/>
+          <w:jc w:val="center"/>
         </w:trPr>
         <w:tc>
           <w:tcPr>
@@ -7442,6 +7497,7 @@
       <w:tr>
         <w:trPr>
           <w:trHeight w:val="692"/>
+          <w:jc w:val="center"/>
         </w:trPr>
         <w:tc>
           <w:tcPr>
@@ -7529,6 +7585,7 @@
       <w:tr>
         <w:trPr>
           <w:trHeight w:val="692"/>
+          <w:jc w:val="center"/>
         </w:trPr>
         <w:tc>
           <w:tcPr>
@@ -7616,6 +7673,7 @@
       <w:tr>
         <w:trPr>
           <w:trHeight w:val="692"/>
+          <w:jc w:val="center"/>
         </w:trPr>
         <w:tc>
           <w:tcPr>
@@ -7703,6 +7761,7 @@
       <w:tr>
         <w:trPr>
           <w:trHeight w:val="692"/>
+          <w:jc w:val="center"/>
         </w:trPr>
         <w:tc>
           <w:tcPr>
@@ -7790,6 +7849,7 @@
       <w:tr>
         <w:trPr>
           <w:trHeight w:val="692"/>
+          <w:jc w:val="center"/>
         </w:trPr>
         <w:tc>
           <w:tcPr>
@@ -7877,6 +7937,7 @@
       <w:tr>
         <w:trPr>
           <w:trHeight w:val="692"/>
+          <w:jc w:val="center"/>
         </w:trPr>
         <w:tc>
           <w:tcPr>
@@ -7964,6 +8025,7 @@
       <w:tr>
         <w:trPr>
           <w:trHeight w:val="692"/>
+          <w:jc w:val="center"/>
         </w:trPr>
         <w:tc>
           <w:tcPr>
@@ -8051,6 +8113,7 @@
       <w:tr>
         <w:trPr>
           <w:trHeight w:val="692"/>
+          <w:jc w:val="center"/>
         </w:trPr>
         <w:tc>
           <w:tcPr>
@@ -8146,6 +8209,7 @@
       <w:tr>
         <w:trPr>
           <w:trHeight w:val="692"/>
+          <w:jc w:val="center"/>
         </w:trPr>
         <w:tc>
           <w:tcPr>
@@ -8233,6 +8297,7 @@
       <w:tr>
         <w:trPr>
           <w:trHeight w:val="692"/>
+          <w:jc w:val="center"/>
         </w:trPr>
         <w:tc>
           <w:tcPr>
@@ -8320,6 +8385,7 @@
       <w:tr>
         <w:trPr>
           <w:trHeight w:val="692"/>
+          <w:jc w:val="center"/>
         </w:trPr>
         <w:tc>
           <w:tcPr>
@@ -8407,6 +8473,7 @@
       <w:tr>
         <w:trPr>
           <w:trHeight w:val="692"/>
+          <w:jc w:val="center"/>
         </w:trPr>
         <w:tc>
           <w:tcPr>
@@ -8471,7 +8538,7 @@
               <w:cnfStyle w:val="000000000000" w:firstRow="0" w:lastRow="0" w:firstColumn="0" w:lastColumn="0" w:oddVBand="0" w:evenVBand="0" w:oddHBand="0" w:evenHBand="0" w:firstRowFirstColumn="0" w:firstRowLastColumn="0" w:lastRowFirstColumn="0" w:lastRowLastColumn="0"/>
             </w:pPr>
             <w:r>
-              <w:t>Quản trị (admin) xoá một yêu cầ các chương trình khuyến mãi sau khi hết hạn.</w:t>
+              <w:t>Quản trị (admin) xoá một chương trình khuyến mãi sau khi hết hạn.</w:t>
             </w:r>
           </w:p>
         </w:tc>
@@ -8495,6 +8562,7 @@
       <w:tr>
         <w:trPr>
           <w:trHeight w:val="692"/>
+          <w:jc w:val="center"/>
         </w:trPr>
         <w:tc>
           <w:tcPr>
@@ -8526,7 +8594,10 @@
               <w:cnfStyle w:val="000000000000" w:firstRow="0" w:lastRow="0" w:firstColumn="0" w:lastColumn="0" w:oddVBand="0" w:evenVBand="0" w:oddHBand="0" w:evenHBand="0" w:firstRowFirstColumn="0" w:firstRowLastColumn="0" w:lastRowFirstColumn="0" w:lastRowLastColumn="0"/>
             </w:pPr>
             <w:r>
-              <w:t>U47</w:t>
+              <w:t>U4</w:t>
+            </w:r>
+            <w:r>
+              <w:t>7</w:t>
             </w:r>
           </w:p>
         </w:tc>
@@ -8542,7 +8613,13 @@
               <w:cnfStyle w:val="000000000000" w:firstRow="0" w:lastRow="0" w:firstColumn="0" w:lastColumn="0" w:oddVBand="0" w:evenVBand="0" w:oddHBand="0" w:evenHBand="0" w:firstRowFirstColumn="0" w:firstRowLastColumn="0" w:lastRowFirstColumn="0" w:lastRowLastColumn="0"/>
             </w:pPr>
             <w:r>
-              <w:t>Hiển thị danh sách chương trình khuyến mãi</w:t>
+              <w:t>S</w:t>
+            </w:r>
+            <w:r>
+              <w:t>ử</w:t>
+            </w:r>
+            <w:r>
+              <w:t>a chương trình khuyến mãi</w:t>
             </w:r>
           </w:p>
         </w:tc>
@@ -8558,7 +8635,7 @@
               <w:cnfStyle w:val="000000000000" w:firstRow="0" w:lastRow="0" w:firstColumn="0" w:lastColumn="0" w:oddVBand="0" w:evenVBand="0" w:oddHBand="0" w:evenHBand="0" w:firstRowFirstColumn="0" w:firstRowLastColumn="0" w:lastRowFirstColumn="0" w:lastRowLastColumn="0"/>
             </w:pPr>
             <w:r>
-              <w:t>Quản trị (admin) cập nhật danh sách chương trình khuyến mãi</w:t>
+              <w:t>Quản trị (admin) sửa một chương trình khuyến mãi sau khi hết hạn.</w:t>
             </w:r>
           </w:p>
         </w:tc>
@@ -8573,15 +8650,13 @@
               <w:ind w:left="0"/>
               <w:cnfStyle w:val="000000000000" w:firstRow="0" w:lastRow="0" w:firstColumn="0" w:lastColumn="0" w:oddVBand="0" w:evenVBand="0" w:oddHBand="0" w:evenHBand="0" w:firstRowFirstColumn="0" w:firstRowLastColumn="0" w:lastRowFirstColumn="0" w:lastRowLastColumn="0"/>
             </w:pPr>
-            <w:r>
-              <w:t>B9</w:t>
-            </w:r>
           </w:p>
         </w:tc>
       </w:tr>
       <w:tr>
         <w:trPr>
           <w:trHeight w:val="692"/>
+          <w:jc w:val="center"/>
         </w:trPr>
         <w:tc>
           <w:tcPr>
@@ -8596,7 +8671,10 @@
               <w:jc w:val="center"/>
             </w:pPr>
             <w:r>
-              <w:t>48</w:t>
+              <w:t>4</w:t>
+            </w:r>
+            <w:r>
+              <w:t>8</w:t>
             </w:r>
           </w:p>
         </w:tc>
@@ -8629,7 +8707,7 @@
               <w:cnfStyle w:val="000000000000" w:firstRow="0" w:lastRow="0" w:firstColumn="0" w:lastColumn="0" w:oddVBand="0" w:evenVBand="0" w:oddHBand="0" w:evenHBand="0" w:firstRowFirstColumn="0" w:firstRowLastColumn="0" w:lastRowFirstColumn="0" w:lastRowLastColumn="0"/>
             </w:pPr>
             <w:r>
-              <w:t>Xem chi tiết chương trình khuyến mãi</w:t>
+              <w:t>Hiển thị danh sách chương trình khuyến mãi</w:t>
             </w:r>
           </w:p>
         </w:tc>
@@ -8645,7 +8723,7 @@
               <w:cnfStyle w:val="000000000000" w:firstRow="0" w:lastRow="0" w:firstColumn="0" w:lastColumn="0" w:oddVBand="0" w:evenVBand="0" w:oddHBand="0" w:evenHBand="0" w:firstRowFirstColumn="0" w:firstRowLastColumn="0" w:lastRowFirstColumn="0" w:lastRowLastColumn="0"/>
             </w:pPr>
             <w:r>
-              <w:t>Quản trị (admin) sẽ xem chi tiết các khuyến mãi đã được chọn.</w:t>
+              <w:t>Quản trị (admin) cập nhật danh sách chương trình khuyến mãi</w:t>
             </w:r>
           </w:p>
         </w:tc>
@@ -8661,7 +8739,7 @@
               <w:cnfStyle w:val="000000000000" w:firstRow="0" w:lastRow="0" w:firstColumn="0" w:lastColumn="0" w:oddVBand="0" w:evenVBand="0" w:oddHBand="0" w:evenHBand="0" w:firstRowFirstColumn="0" w:firstRowLastColumn="0" w:lastRowFirstColumn="0" w:lastRowLastColumn="0"/>
             </w:pPr>
             <w:r>
-              <w:t>B8</w:t>
+              <w:t>B9</w:t>
             </w:r>
           </w:p>
         </w:tc>
@@ -8669,6 +8747,7 @@
       <w:tr>
         <w:trPr>
           <w:trHeight w:val="692"/>
+          <w:jc w:val="center"/>
         </w:trPr>
         <w:tc>
           <w:tcPr>
@@ -8716,7 +8795,7 @@
               <w:cnfStyle w:val="000000000000" w:firstRow="0" w:lastRow="0" w:firstColumn="0" w:lastColumn="0" w:oddVBand="0" w:evenVBand="0" w:oddHBand="0" w:evenHBand="0" w:firstRowFirstColumn="0" w:firstRowLastColumn="0" w:lastRowFirstColumn="0" w:lastRowLastColumn="0"/>
             </w:pPr>
             <w:r>
-              <w:t>Thêm bình luận</w:t>
+              <w:t>Xem chi tiết chương trình khuyến mãi</w:t>
             </w:r>
           </w:p>
         </w:tc>
@@ -8732,7 +8811,7 @@
               <w:cnfStyle w:val="000000000000" w:firstRow="0" w:lastRow="0" w:firstColumn="0" w:lastColumn="0" w:oddVBand="0" w:evenVBand="0" w:oddHBand="0" w:evenHBand="0" w:firstRowFirstColumn="0" w:firstRowLastColumn="0" w:lastRowFirstColumn="0" w:lastRowLastColumn="0"/>
             </w:pPr>
             <w:r>
-              <w:t>Admin và khách hàng có thể bình luận</w:t>
+              <w:t>Quản trị (admin) sẽ xem chi tiết các khuyến mãi đã được chọn.</w:t>
             </w:r>
           </w:p>
         </w:tc>
@@ -8748,21 +8827,15 @@
               <w:cnfStyle w:val="000000000000" w:firstRow="0" w:lastRow="0" w:firstColumn="0" w:lastColumn="0" w:oddVBand="0" w:evenVBand="0" w:oddHBand="0" w:evenHBand="0" w:firstRowFirstColumn="0" w:firstRowLastColumn="0" w:lastRowFirstColumn="0" w:lastRowLastColumn="0"/>
             </w:pPr>
             <w:r>
-              <w:t>B10</w:t>
-            </w:r>
-          </w:p>
-          <w:p>
-            <w:pPr>
-              <w:pStyle w:val="ListParagraph"/>
-              <w:ind w:left="0"/>
-              <w:cnfStyle w:val="000000000000" w:firstRow="0" w:lastRow="0" w:firstColumn="0" w:lastColumn="0" w:oddVBand="0" w:evenVBand="0" w:oddHBand="0" w:evenHBand="0" w:firstRowFirstColumn="0" w:firstRowLastColumn="0" w:lastRowFirstColumn="0" w:lastRowLastColumn="0"/>
-            </w:pPr>
+              <w:t>B8</w:t>
+            </w:r>
           </w:p>
         </w:tc>
       </w:tr>
       <w:tr>
         <w:trPr>
           <w:trHeight w:val="692"/>
+          <w:jc w:val="center"/>
         </w:trPr>
         <w:tc>
           <w:tcPr>
@@ -8794,7 +8867,10 @@
               <w:cnfStyle w:val="000000000000" w:firstRow="0" w:lastRow="0" w:firstColumn="0" w:lastColumn="0" w:oddVBand="0" w:evenVBand="0" w:oddHBand="0" w:evenHBand="0" w:firstRowFirstColumn="0" w:firstRowLastColumn="0" w:lastRowFirstColumn="0" w:lastRowLastColumn="0"/>
             </w:pPr>
             <w:r>
-              <w:t>U50</w:t>
+              <w:t>U</w:t>
+            </w:r>
+            <w:r>
+              <w:t>50</w:t>
             </w:r>
           </w:p>
         </w:tc>
@@ -8810,7 +8886,7 @@
               <w:cnfStyle w:val="000000000000" w:firstRow="0" w:lastRow="0" w:firstColumn="0" w:lastColumn="0" w:oddVBand="0" w:evenVBand="0" w:oddHBand="0" w:evenHBand="0" w:firstRowFirstColumn="0" w:firstRowLastColumn="0" w:lastRowFirstColumn="0" w:lastRowLastColumn="0"/>
             </w:pPr>
             <w:r>
-              <w:t>Xóa bình luận</w:t>
+              <w:t>Thêm bình luận</w:t>
             </w:r>
           </w:p>
         </w:tc>
@@ -8826,7 +8902,7 @@
               <w:cnfStyle w:val="000000000000" w:firstRow="0" w:lastRow="0" w:firstColumn="0" w:lastColumn="0" w:oddVBand="0" w:evenVBand="0" w:oddHBand="0" w:evenHBand="0" w:firstRowFirstColumn="0" w:firstRowLastColumn="0" w:lastRowFirstColumn="0" w:lastRowLastColumn="0"/>
             </w:pPr>
             <w:r>
-              <w:t xml:space="preserve">Admin và khách hàng có thể xóa bình luận </w:t>
+              <w:t>Admin và khách hàng có thể bình luận</w:t>
             </w:r>
           </w:p>
         </w:tc>
@@ -8844,12 +8920,20 @@
             <w:r>
               <w:t>B10</w:t>
             </w:r>
+          </w:p>
+          <w:p>
+            <w:pPr>
+              <w:pStyle w:val="ListParagraph"/>
+              <w:ind w:left="0"/>
+              <w:cnfStyle w:val="000000000000" w:firstRow="0" w:lastRow="0" w:firstColumn="0" w:lastColumn="0" w:oddVBand="0" w:evenVBand="0" w:oddHBand="0" w:evenHBand="0" w:firstRowFirstColumn="0" w:firstRowLastColumn="0" w:lastRowFirstColumn="0" w:lastRowLastColumn="0"/>
+            </w:pPr>
           </w:p>
         </w:tc>
       </w:tr>
       <w:tr>
         <w:trPr>
           <w:trHeight w:val="692"/>
+          <w:jc w:val="center"/>
         </w:trPr>
         <w:tc>
           <w:tcPr>
@@ -8864,12 +8948,106 @@
               <w:jc w:val="center"/>
             </w:pPr>
             <w:r>
+              <w:t>5</w:t>
+            </w:r>
+            <w:r>
+              <w:t>1</w:t>
+            </w:r>
+          </w:p>
+        </w:tc>
+        <w:tc>
+          <w:tcPr>
+            <w:tcW w:w="664" w:type="dxa"/>
+            <w:vAlign w:val="center"/>
+          </w:tcPr>
+          <w:p>
+            <w:pPr>
+              <w:pStyle w:val="ListParagraph"/>
+              <w:ind w:left="0"/>
+              <w:jc w:val="center"/>
+              <w:cnfStyle w:val="000000000000" w:firstRow="0" w:lastRow="0" w:firstColumn="0" w:lastColumn="0" w:oddVBand="0" w:evenVBand="0" w:oddHBand="0" w:evenHBand="0" w:firstRowFirstColumn="0" w:firstRowLastColumn="0" w:lastRowFirstColumn="0" w:lastRowLastColumn="0"/>
+            </w:pPr>
+            <w:r>
+              <w:t>U</w:t>
+            </w:r>
+            <w:r>
               <w:t>51</w:t>
             </w:r>
           </w:p>
         </w:tc>
         <w:tc>
           <w:tcPr>
+            <w:tcW w:w="1795" w:type="dxa"/>
+            <w:vAlign w:val="center"/>
+          </w:tcPr>
+          <w:p>
+            <w:pPr>
+              <w:pStyle w:val="ListParagraph"/>
+              <w:ind w:left="0"/>
+              <w:cnfStyle w:val="000000000000" w:firstRow="0" w:lastRow="0" w:firstColumn="0" w:lastColumn="0" w:oddVBand="0" w:evenVBand="0" w:oddHBand="0" w:evenHBand="0" w:firstRowFirstColumn="0" w:firstRowLastColumn="0" w:lastRowFirstColumn="0" w:lastRowLastColumn="0"/>
+            </w:pPr>
+            <w:r>
+              <w:t>Xóa bình luận</w:t>
+            </w:r>
+          </w:p>
+        </w:tc>
+        <w:tc>
+          <w:tcPr>
+            <w:tcW w:w="4743" w:type="dxa"/>
+            <w:vAlign w:val="center"/>
+          </w:tcPr>
+          <w:p>
+            <w:pPr>
+              <w:pStyle w:val="ListParagraph"/>
+              <w:ind w:left="0"/>
+              <w:cnfStyle w:val="000000000000" w:firstRow="0" w:lastRow="0" w:firstColumn="0" w:lastColumn="0" w:oddVBand="0" w:evenVBand="0" w:oddHBand="0" w:evenHBand="0" w:firstRowFirstColumn="0" w:firstRowLastColumn="0" w:lastRowFirstColumn="0" w:lastRowLastColumn="0"/>
+            </w:pPr>
+            <w:r>
+              <w:t xml:space="preserve">Admin và khách hàng có thể xóa bình luận </w:t>
+            </w:r>
+          </w:p>
+        </w:tc>
+        <w:tc>
+          <w:tcPr>
+            <w:tcW w:w="1435" w:type="dxa"/>
+            <w:vAlign w:val="center"/>
+          </w:tcPr>
+          <w:p>
+            <w:pPr>
+              <w:pStyle w:val="ListParagraph"/>
+              <w:ind w:left="0"/>
+              <w:cnfStyle w:val="000000000000" w:firstRow="0" w:lastRow="0" w:firstColumn="0" w:lastColumn="0" w:oddVBand="0" w:evenVBand="0" w:oddHBand="0" w:evenHBand="0" w:firstRowFirstColumn="0" w:firstRowLastColumn="0" w:lastRowFirstColumn="0" w:lastRowLastColumn="0"/>
+            </w:pPr>
+            <w:r>
+              <w:t>B10</w:t>
+            </w:r>
+          </w:p>
+        </w:tc>
+      </w:tr>
+      <w:tr>
+        <w:trPr>
+          <w:trHeight w:val="692"/>
+          <w:jc w:val="center"/>
+        </w:trPr>
+        <w:tc>
+          <w:tcPr>
+            <w:cnfStyle w:val="001000000000" w:firstRow="0" w:lastRow="0" w:firstColumn="1" w:lastColumn="0" w:oddVBand="0" w:evenVBand="0" w:oddHBand="0" w:evenHBand="0" w:firstRowFirstColumn="0" w:firstRowLastColumn="0" w:lastRowFirstColumn="0" w:lastRowLastColumn="0"/>
+            <w:tcW w:w="713" w:type="dxa"/>
+            <w:vAlign w:val="center"/>
+          </w:tcPr>
+          <w:p>
+            <w:pPr>
+              <w:pStyle w:val="ListParagraph"/>
+              <w:ind w:left="0"/>
+              <w:jc w:val="center"/>
+            </w:pPr>
+            <w:r>
+              <w:t>52</w:t>
+            </w:r>
+          </w:p>
+        </w:tc>
+        <w:tc>
+          <w:tcPr>
             <w:tcW w:w="664" w:type="dxa"/>
             <w:vAlign w:val="center"/>
           </w:tcPr>
@@ -8881,7 +9059,7 @@
               <w:cnfStyle w:val="000000000000" w:firstRow="0" w:lastRow="0" w:firstColumn="0" w:lastColumn="0" w:oddVBand="0" w:evenVBand="0" w:oddHBand="0" w:evenHBand="0" w:firstRowFirstColumn="0" w:firstRowLastColumn="0" w:lastRowFirstColumn="0" w:lastRowLastColumn="0"/>
             </w:pPr>
             <w:r>
-              <w:t>U51</w:t>
+              <w:t>U52</w:t>
             </w:r>
           </w:p>
         </w:tc>
@@ -8956,12 +9134,10 @@
           <w:b/>
         </w:rPr>
       </w:pPr>
-      <w:bookmarkStart w:id="0" w:name="_GoBack"/>
-      <w:bookmarkEnd w:id="0"/>
     </w:p>
     <w:sectPr>
-      <w:headerReference w:type="default" r:id="rId8"/>
-      <w:footerReference w:type="default" r:id="rId9"/>
+      <w:headerReference w:type="default" r:id="rId9"/>
+      <w:footerReference w:type="default" r:id="rId10"/>
       <w:pgSz w:w="12240" w:h="15840"/>
       <w:pgMar w:top="1440" w:right="1440" w:bottom="1440" w:left="1440" w:header="720" w:footer="720" w:gutter="0"/>
       <w:cols w:space="720"/>
@@ -9039,7 +9215,7 @@
         <w:noProof/>
         <w:color w:val="5B9BD5" w:themeColor="accent1"/>
       </w:rPr>
-      <w:t>8</w:t>
+      <w:t>9</w:t>
     </w:r>
     <w:r>
       <w:rPr>
@@ -9105,7 +9281,7 @@
 
 <file path=word/numbering.xml><?xml version="1.0" encoding="utf-8"?>
 <w:numbering xmlns:wpc="http://schemas.microsoft.com/office/word/2010/wordprocessingCanvas" xmlns:mc="http://schemas.openxmlformats.org/markup-compatibility/2006" xmlns:o="urn:schemas-microsoft-com:office:office" xmlns:r="http://schemas.openxmlformats.org/officeDocument/2006/relationships" xmlns:m="http://schemas.openxmlformats.org/officeDocument/2006/math" xmlns:v="urn:schemas-microsoft-com:vml" xmlns:wp14="http://schemas.microsoft.com/office/word/2010/wordprocessingDrawing" xmlns:wp="http://schemas.openxmlformats.org/drawingml/2006/wordprocessingDrawing" xmlns:w10="urn:schemas-microsoft-com:office:word" xmlns:w="http://schemas.openxmlformats.org/wordprocessingml/2006/main" xmlns:w14="http://schemas.microsoft.com/office/word/2010/wordml" xmlns:w15="http://schemas.microsoft.com/office/word/2012/wordml" xmlns:wpg="http://schemas.microsoft.com/office/word/2010/wordprocessingGroup" xmlns:wpi="http://schemas.microsoft.com/office/word/2010/wordprocessingInk" xmlns:wne="http://schemas.microsoft.com/office/word/2006/wordml" xmlns:wps="http://schemas.microsoft.com/office/word/2010/wordprocessingShape" mc:Ignorable="w14 w15 wp14">
-  <w:abstractNum w:abstractNumId="0" w15:restartNumberingAfterBreak="0">
+  <w:abstractNum w:abstractNumId="0">
     <w:nsid w:val="0EDE7EF2"/>
     <w:multiLevelType w:val="hybridMultilevel"/>
     <w:tmpl w:val="5ECEA242"/>
@@ -9194,7 +9370,7 @@
       </w:pPr>
     </w:lvl>
   </w:abstractNum>
-  <w:abstractNum w:abstractNumId="1" w15:restartNumberingAfterBreak="0">
+  <w:abstractNum w:abstractNumId="1">
     <w:nsid w:val="132952B9"/>
     <w:multiLevelType w:val="hybridMultilevel"/>
     <w:tmpl w:val="4AC60E72"/>
@@ -9283,7 +9459,7 @@
       </w:pPr>
     </w:lvl>
   </w:abstractNum>
-  <w:abstractNum w:abstractNumId="2" w15:restartNumberingAfterBreak="0">
+  <w:abstractNum w:abstractNumId="2">
     <w:nsid w:val="22FE1504"/>
     <w:multiLevelType w:val="hybridMultilevel"/>
     <w:tmpl w:val="DF42728E"/>
@@ -9395,7 +9571,7 @@
       </w:rPr>
     </w:lvl>
   </w:abstractNum>
-  <w:abstractNum w:abstractNumId="3" w15:restartNumberingAfterBreak="0">
+  <w:abstractNum w:abstractNumId="3">
     <w:nsid w:val="25781E86"/>
     <w:multiLevelType w:val="hybridMultilevel"/>
     <w:tmpl w:val="63C4BB9C"/>
@@ -9507,7 +9683,7 @@
       </w:rPr>
     </w:lvl>
   </w:abstractNum>
-  <w:abstractNum w:abstractNumId="4" w15:restartNumberingAfterBreak="0">
+  <w:abstractNum w:abstractNumId="4">
     <w:nsid w:val="2A14695E"/>
     <w:multiLevelType w:val="hybridMultilevel"/>
     <w:tmpl w:val="D6B4550C"/>
@@ -9596,7 +9772,7 @@
       </w:pPr>
     </w:lvl>
   </w:abstractNum>
-  <w:abstractNum w:abstractNumId="5" w15:restartNumberingAfterBreak="0">
+  <w:abstractNum w:abstractNumId="5">
     <w:nsid w:val="36FF2574"/>
     <w:multiLevelType w:val="hybridMultilevel"/>
     <w:tmpl w:val="D6B4550C"/>
@@ -9685,7 +9861,7 @@
       </w:pPr>
     </w:lvl>
   </w:abstractNum>
-  <w:abstractNum w:abstractNumId="6" w15:restartNumberingAfterBreak="0">
+  <w:abstractNum w:abstractNumId="6">
     <w:nsid w:val="38E6149D"/>
     <w:multiLevelType w:val="hybridMultilevel"/>
     <w:tmpl w:val="3008FD50"/>
@@ -9797,7 +9973,7 @@
       </w:rPr>
     </w:lvl>
   </w:abstractNum>
-  <w:abstractNum w:abstractNumId="7" w15:restartNumberingAfterBreak="0">
+  <w:abstractNum w:abstractNumId="7">
     <w:nsid w:val="48DB35BB"/>
     <w:multiLevelType w:val="multilevel"/>
     <w:tmpl w:val="66900742"/>
@@ -9918,7 +10094,7 @@
       </w:rPr>
     </w:lvl>
   </w:abstractNum>
-  <w:abstractNum w:abstractNumId="8" w15:restartNumberingAfterBreak="0">
+  <w:abstractNum w:abstractNumId="8">
     <w:nsid w:val="5117302E"/>
     <w:multiLevelType w:val="hybridMultilevel"/>
     <w:tmpl w:val="096849F8"/>
@@ -10502,6 +10678,7 @@
       <w:spacing w:after="0" w:line="240" w:lineRule="auto"/>
     </w:pPr>
     <w:tblPr>
+      <w:tblInd w:w="0" w:type="dxa"/>
       <w:tblBorders>
         <w:top w:val="single" w:sz="4" w:space="0" w:color="auto"/>
         <w:left w:val="single" w:sz="4" w:space="0" w:color="auto"/>
@@ -10510,6 +10687,12 @@
         <w:insideH w:val="single" w:sz="4" w:space="0" w:color="auto"/>
         <w:insideV w:val="single" w:sz="4" w:space="0" w:color="auto"/>
       </w:tblBorders>
+      <w:tblCellMar>
+        <w:top w:w="0" w:type="dxa"/>
+        <w:left w:w="108" w:type="dxa"/>
+        <w:bottom w:w="0" w:type="dxa"/>
+        <w:right w:w="108" w:type="dxa"/>
+      </w:tblCellMar>
     </w:tblPr>
   </w:style>
   <w:style w:type="character" w:styleId="Hyperlink">
@@ -10534,6 +10717,7 @@
     <w:tblPr>
       <w:tblStyleRowBandSize w:val="1"/>
       <w:tblStyleColBandSize w:val="1"/>
+      <w:tblInd w:w="0" w:type="dxa"/>
       <w:tblBorders>
         <w:top w:val="single" w:sz="4" w:space="0" w:color="BDD6EE" w:themeColor="accent1" w:themeTint="66"/>
         <w:left w:val="single" w:sz="4" w:space="0" w:color="BDD6EE" w:themeColor="accent1" w:themeTint="66"/>
@@ -10542,6 +10726,12 @@
         <w:insideH w:val="single" w:sz="4" w:space="0" w:color="BDD6EE" w:themeColor="accent1" w:themeTint="66"/>
         <w:insideV w:val="single" w:sz="4" w:space="0" w:color="BDD6EE" w:themeColor="accent1" w:themeTint="66"/>
       </w:tblBorders>
+      <w:tblCellMar>
+        <w:top w:w="0" w:type="dxa"/>
+        <w:left w:w="108" w:type="dxa"/>
+        <w:bottom w:w="0" w:type="dxa"/>
+        <w:right w:w="108" w:type="dxa"/>
+      </w:tblCellMar>
     </w:tblPr>
     <w:tblStylePr w:type="firstRow">
       <w:rPr>
@@ -10610,6 +10800,7 @@
     <w:tblPr>
       <w:tblStyleRowBandSize w:val="1"/>
       <w:tblStyleColBandSize w:val="1"/>
+      <w:tblInd w:w="0" w:type="dxa"/>
       <w:tblBorders>
         <w:top w:val="single" w:sz="4" w:space="0" w:color="DBDBDB" w:themeColor="accent3" w:themeTint="66"/>
         <w:left w:val="single" w:sz="4" w:space="0" w:color="DBDBDB" w:themeColor="accent3" w:themeTint="66"/>
@@ -10618,6 +10809,12 @@
         <w:insideH w:val="single" w:sz="4" w:space="0" w:color="DBDBDB" w:themeColor="accent3" w:themeTint="66"/>
         <w:insideV w:val="single" w:sz="4" w:space="0" w:color="DBDBDB" w:themeColor="accent3" w:themeTint="66"/>
       </w:tblBorders>
+      <w:tblCellMar>
+        <w:top w:w="0" w:type="dxa"/>
+        <w:left w:w="108" w:type="dxa"/>
+        <w:bottom w:w="0" w:type="dxa"/>
+        <w:right w:w="108" w:type="dxa"/>
+      </w:tblCellMar>
     </w:tblPr>
     <w:tblStylePr w:type="firstRow">
       <w:rPr>
@@ -10667,6 +10864,7 @@
     <w:tblPr>
       <w:tblStyleRowBandSize w:val="1"/>
       <w:tblStyleColBandSize w:val="1"/>
+      <w:tblInd w:w="0" w:type="dxa"/>
       <w:tblBorders>
         <w:top w:val="single" w:sz="4" w:space="0" w:color="B4C6E7" w:themeColor="accent5" w:themeTint="66"/>
         <w:left w:val="single" w:sz="4" w:space="0" w:color="B4C6E7" w:themeColor="accent5" w:themeTint="66"/>
@@ -10675,6 +10873,12 @@
         <w:insideH w:val="single" w:sz="4" w:space="0" w:color="B4C6E7" w:themeColor="accent5" w:themeTint="66"/>
         <w:insideV w:val="single" w:sz="4" w:space="0" w:color="B4C6E7" w:themeColor="accent5" w:themeTint="66"/>
       </w:tblBorders>
+      <w:tblCellMar>
+        <w:top w:w="0" w:type="dxa"/>
+        <w:left w:w="108" w:type="dxa"/>
+        <w:bottom w:w="0" w:type="dxa"/>
+        <w:right w:w="108" w:type="dxa"/>
+      </w:tblCellMar>
     </w:tblPr>
     <w:tblStylePr w:type="firstRow">
       <w:rPr>
@@ -11058,7 +11262,7 @@
 </file>
 
 <file path=customXml/itemProps1.xml><?xml version="1.0" encoding="utf-8"?>
-<ds:datastoreItem xmlns:ds="http://schemas.openxmlformats.org/officeDocument/2006/customXml" ds:itemID="{EFBE834A-BEE5-4C3E-9809-D0D226C5D36E}">
+<ds:datastoreItem xmlns:ds="http://schemas.openxmlformats.org/officeDocument/2006/customXml" ds:itemID="{DFEAF173-368D-4375-968A-953858F27C2F}">
   <ds:schemaRefs>
     <ds:schemaRef ds:uri="http://schemas.openxmlformats.org/officeDocument/2006/bibliography"/>
   </ds:schemaRefs>

</xml_diff>

<commit_message>
Thêm phần yêu cầu khách hàng
</commit_message>
<xml_diff>
--- a/BaoCaoThietKeWebsiteNhaHang.docx
+++ b/BaoCaoThietKeWebsiteNhaHang.docx
@@ -855,6 +855,14 @@
     <w:p>
       <w:pPr>
         <w:pStyle w:val="ListParagraph"/>
+        <w:rPr>
+          <w:b/>
+        </w:rPr>
+      </w:pPr>
+    </w:p>
+    <w:p>
+      <w:pPr>
+        <w:pStyle w:val="ListParagraph"/>
         <w:numPr>
           <w:ilvl w:val="0"/>
           <w:numId w:val="2"/>
@@ -869,13 +877,102 @@
         <w:rPr>
           <w:b/>
         </w:rPr>
-        <w:t>Phương pháp thực hiện</w:t>
-      </w:r>
-      <w:r>
+        <w:t>Trình duyệt sử dụng tốt.</w:t>
+      </w:r>
+    </w:p>
+    <w:p>
+      <w:pPr>
+        <w:pStyle w:val="ListParagraph"/>
+        <w:numPr>
+          <w:ilvl w:val="0"/>
+          <w:numId w:val="3"/>
+        </w:numPr>
+        <w:outlineLvl w:val="0"/>
+      </w:pPr>
+      <w:r>
+        <w:t>Google Chrome 46.0</w:t>
+      </w:r>
+      <w:r>
+        <w:t xml:space="preserve"> trở lên.</w:t>
+      </w:r>
+    </w:p>
+    <w:p>
+      <w:pPr>
+        <w:pStyle w:val="ListParagraph"/>
+        <w:numPr>
+          <w:ilvl w:val="0"/>
+          <w:numId w:val="3"/>
+        </w:numPr>
+        <w:outlineLvl w:val="0"/>
+      </w:pPr>
+      <w:r>
+        <w:t xml:space="preserve">Safari </w:t>
+      </w:r>
+      <w:r>
+        <w:t>5.1.7</w:t>
+      </w:r>
+      <w:r>
+        <w:t xml:space="preserve"> trở lên.</w:t>
+      </w:r>
+    </w:p>
+    <w:p>
+      <w:pPr>
+        <w:pStyle w:val="ListParagraph"/>
+        <w:numPr>
+          <w:ilvl w:val="0"/>
+          <w:numId w:val="3"/>
+        </w:numPr>
+        <w:outlineLvl w:val="0"/>
+      </w:pPr>
+      <w:r>
+        <w:t>Firefox</w:t>
+      </w:r>
+      <w:r>
+        <w:t xml:space="preserve"> 50.0.1 </w:t>
+      </w:r>
+      <w:r>
+        <w:t>trở lên.</w:t>
+      </w:r>
+    </w:p>
+    <w:p>
+      <w:pPr>
+        <w:outlineLvl w:val="0"/>
+      </w:pPr>
+    </w:p>
+    <w:p>
+      <w:pPr>
+        <w:outlineLvl w:val="0"/>
+      </w:pPr>
+    </w:p>
+    <w:p>
+      <w:pPr>
+        <w:outlineLvl w:val="0"/>
+      </w:pPr>
+    </w:p>
+    <w:p>
+      <w:pPr>
+        <w:outlineLvl w:val="0"/>
+      </w:pPr>
+    </w:p>
+    <w:p>
+      <w:pPr>
+        <w:pStyle w:val="ListParagraph"/>
+        <w:numPr>
+          <w:ilvl w:val="0"/>
+          <w:numId w:val="2"/>
+        </w:numPr>
+        <w:ind w:left="540" w:hanging="540"/>
+        <w:outlineLvl w:val="0"/>
         <w:rPr>
           <w:b/>
         </w:rPr>
-        <w:t>.</w:t>
+      </w:pPr>
+      <w:r>
+        <w:rPr>
+          <w:b/>
+        </w:rPr>
+        <w:lastRenderedPageBreak/>
+        <w:t>Phương pháp thực hiện.</w:t>
       </w:r>
     </w:p>
     <w:p>
@@ -896,6 +993,16 @@
         </w:rPr>
         <w:t>Bảng các câu hỏi phỏng vấn.</w:t>
       </w:r>
+    </w:p>
+    <w:p>
+      <w:pPr>
+        <w:pStyle w:val="ListParagraph"/>
+        <w:ind w:left="900"/>
+        <w:outlineLvl w:val="1"/>
+        <w:rPr>
+          <w:b/>
+        </w:rPr>
+      </w:pPr>
     </w:p>
     <w:tbl>
       <w:tblPr>
@@ -946,6 +1053,7 @@
             <w:pPr>
               <w:pStyle w:val="ListParagraph"/>
               <w:ind w:left="0"/>
+              <w:jc w:val="center"/>
               <w:cnfStyle w:val="100000000000" w:firstRow="1" w:lastRow="0" w:firstColumn="0" w:lastColumn="0" w:oddVBand="0" w:evenVBand="0" w:oddHBand="0" w:evenHBand="0" w:firstRowFirstColumn="0" w:firstRowLastColumn="0" w:lastRowFirstColumn="0" w:lastRowLastColumn="0"/>
               <w:rPr>
                 <w:rFonts w:cs="Times New Roman"/>
@@ -960,6 +1068,13 @@
               </w:rPr>
               <w:t>Nội dung phỏng vấ</w:t>
             </w:r>
+            <w:r>
+              <w:rPr>
+                <w:rFonts w:cs="Times New Roman"/>
+                <w:szCs w:val="26"/>
+              </w:rPr>
+              <w:t>n</w:t>
+            </w:r>
           </w:p>
         </w:tc>
         <w:tc>
@@ -970,6 +1085,7 @@
             <w:pPr>
               <w:pStyle w:val="ListParagraph"/>
               <w:ind w:left="0"/>
+              <w:jc w:val="center"/>
               <w:cnfStyle w:val="100000000000" w:firstRow="1" w:lastRow="0" w:firstColumn="0" w:lastColumn="0" w:oddVBand="0" w:evenVBand="0" w:oddHBand="0" w:evenHBand="0" w:firstRowFirstColumn="0" w:firstRowLastColumn="0" w:lastRowFirstColumn="0" w:lastRowLastColumn="0"/>
               <w:rPr>
                 <w:rFonts w:cs="Times New Roman"/>
@@ -994,6 +1110,7 @@
             <w:pPr>
               <w:pStyle w:val="ListParagraph"/>
               <w:ind w:left="0"/>
+              <w:jc w:val="center"/>
               <w:cnfStyle w:val="100000000000" w:firstRow="1" w:lastRow="0" w:firstColumn="0" w:lastColumn="0" w:oddVBand="0" w:evenVBand="0" w:oddHBand="0" w:evenHBand="0" w:firstRowFirstColumn="0" w:firstRowLastColumn="0" w:lastRowFirstColumn="0" w:lastRowLastColumn="0"/>
               <w:rPr>
                 <w:rFonts w:cs="Times New Roman"/>
@@ -1013,7 +1130,7 @@
       </w:tr>
       <w:tr>
         <w:trPr>
-          <w:trHeight w:val="663"/>
+          <w:trHeight w:val="467"/>
         </w:trPr>
         <w:tc>
           <w:tcPr>
@@ -1059,7 +1176,7 @@
                 <w:rFonts w:cs="Times New Roman"/>
                 <w:szCs w:val="26"/>
               </w:rPr>
-              <w:t>Cơ cấu tổ chức</w:t>
+              <w:t>Tên nhà hàng</w:t>
             </w:r>
           </w:p>
         </w:tc>
@@ -1070,10 +1187,41 @@
           </w:tcPr>
           <w:p>
             <w:pPr>
-              <w:pStyle w:val="ListParagraph"/>
-              <w:ind w:left="0"/>
-              <w:jc w:val="center"/>
-              <w:cnfStyle w:val="000000000000" w:firstRow="0" w:lastRow="0" w:firstColumn="0" w:lastColumn="0" w:oddVBand="0" w:evenVBand="0" w:oddHBand="0" w:evenHBand="0" w:firstRowFirstColumn="0" w:firstRowLastColumn="0" w:lastRowFirstColumn="0" w:lastRowLastColumn="0"/>
+              <w:cnfStyle w:val="000000000000" w:firstRow="0" w:lastRow="0" w:firstColumn="0" w:lastColumn="0" w:oddVBand="0" w:evenVBand="0" w:oddHBand="0" w:evenHBand="0" w:firstRowFirstColumn="0" w:firstRowLastColumn="0" w:lastRowFirstColumn="0" w:lastRowLastColumn="0"/>
+            </w:pPr>
+            <w:r>
+              <w:t>Chủ nhà hàng</w:t>
+            </w:r>
+          </w:p>
+        </w:tc>
+        <w:tc>
+          <w:tcPr>
+            <w:tcW w:w="2965" w:type="dxa"/>
+          </w:tcPr>
+          <w:p>
+            <w:pPr>
+              <w:cnfStyle w:val="000000000000" w:firstRow="0" w:lastRow="0" w:firstColumn="0" w:lastColumn="0" w:oddVBand="0" w:evenVBand="0" w:oddHBand="0" w:evenHBand="0" w:firstRowFirstColumn="0" w:firstRowLastColumn="0" w:lastRowFirstColumn="0" w:lastRowLastColumn="0"/>
+            </w:pPr>
+            <w:r>
+              <w:t>GANEYA Nhật Bản</w:t>
+            </w:r>
+          </w:p>
+        </w:tc>
+      </w:tr>
+      <w:tr>
+        <w:trPr>
+          <w:trHeight w:val="467"/>
+        </w:trPr>
+        <w:tc>
+          <w:tcPr>
+            <w:cnfStyle w:val="001000000000" w:firstRow="0" w:lastRow="0" w:firstColumn="1" w:lastColumn="0" w:oddVBand="0" w:evenVBand="0" w:oddHBand="0" w:evenHBand="0" w:firstRowFirstColumn="0" w:firstRowLastColumn="0" w:lastRowFirstColumn="0" w:lastRowLastColumn="0"/>
+            <w:tcW w:w="715" w:type="dxa"/>
+          </w:tcPr>
+          <w:p>
+            <w:pPr>
+              <w:pStyle w:val="ListParagraph"/>
+              <w:ind w:left="0"/>
+              <w:jc w:val="center"/>
               <w:rPr>
                 <w:rFonts w:cs="Times New Roman"/>
                 <w:szCs w:val="26"/>
@@ -1084,8 +1232,204 @@
                 <w:rFonts w:cs="Times New Roman"/>
                 <w:szCs w:val="26"/>
               </w:rPr>
-              <w:t>Chủ nhà hàng</w:t>
-            </w:r>
+              <w:t>2</w:t>
+            </w:r>
+          </w:p>
+        </w:tc>
+        <w:tc>
+          <w:tcPr>
+            <w:tcW w:w="3600" w:type="dxa"/>
+          </w:tcPr>
+          <w:p>
+            <w:pPr>
+              <w:pStyle w:val="ListParagraph"/>
+              <w:ind w:left="0"/>
+              <w:jc w:val="center"/>
+              <w:cnfStyle w:val="000000000000" w:firstRow="0" w:lastRow="0" w:firstColumn="0" w:lastColumn="0" w:oddVBand="0" w:evenVBand="0" w:oddHBand="0" w:evenHBand="0" w:firstRowFirstColumn="0" w:firstRowLastColumn="0" w:lastRowFirstColumn="0" w:lastRowLastColumn="0"/>
+              <w:rPr>
+                <w:rFonts w:cs="Times New Roman"/>
+                <w:szCs w:val="26"/>
+              </w:rPr>
+            </w:pPr>
+            <w:r>
+              <w:rPr>
+                <w:rFonts w:cs="Times New Roman"/>
+                <w:szCs w:val="26"/>
+              </w:rPr>
+              <w:t>Địa chỉ</w:t>
+            </w:r>
+          </w:p>
+        </w:tc>
+        <w:tc>
+          <w:tcPr>
+            <w:tcW w:w="2070" w:type="dxa"/>
+            <w:vMerge/>
+          </w:tcPr>
+          <w:p>
+            <w:pPr>
+              <w:cnfStyle w:val="000000000000" w:firstRow="0" w:lastRow="0" w:firstColumn="0" w:lastColumn="0" w:oddVBand="0" w:evenVBand="0" w:oddHBand="0" w:evenHBand="0" w:firstRowFirstColumn="0" w:firstRowLastColumn="0" w:lastRowFirstColumn="0" w:lastRowLastColumn="0"/>
+            </w:pPr>
+          </w:p>
+        </w:tc>
+        <w:tc>
+          <w:tcPr>
+            <w:tcW w:w="2965" w:type="dxa"/>
+          </w:tcPr>
+          <w:p>
+            <w:pPr>
+              <w:cnfStyle w:val="000000000000" w:firstRow="0" w:lastRow="0" w:firstColumn="0" w:lastColumn="0" w:oddVBand="0" w:evenVBand="0" w:oddHBand="0" w:evenHBand="0" w:firstRowFirstColumn="0" w:firstRowLastColumn="0" w:lastRowFirstColumn="0" w:lastRowLastColumn="0"/>
+            </w:pPr>
+            <w:r>
+              <w:t>5A Đào Duy Từ, Phường 4, Tp. Đà Lạt</w:t>
+            </w:r>
+          </w:p>
+        </w:tc>
+      </w:tr>
+      <w:tr>
+        <w:trPr>
+          <w:trHeight w:val="467"/>
+        </w:trPr>
+        <w:tc>
+          <w:tcPr>
+            <w:cnfStyle w:val="001000000000" w:firstRow="0" w:lastRow="0" w:firstColumn="1" w:lastColumn="0" w:oddVBand="0" w:evenVBand="0" w:oddHBand="0" w:evenHBand="0" w:firstRowFirstColumn="0" w:firstRowLastColumn="0" w:lastRowFirstColumn="0" w:lastRowLastColumn="0"/>
+            <w:tcW w:w="715" w:type="dxa"/>
+          </w:tcPr>
+          <w:p>
+            <w:pPr>
+              <w:pStyle w:val="ListParagraph"/>
+              <w:ind w:left="0"/>
+              <w:jc w:val="center"/>
+              <w:rPr>
+                <w:rFonts w:cs="Times New Roman"/>
+                <w:szCs w:val="26"/>
+              </w:rPr>
+            </w:pPr>
+            <w:r>
+              <w:rPr>
+                <w:rFonts w:cs="Times New Roman"/>
+                <w:szCs w:val="26"/>
+              </w:rPr>
+              <w:t>3</w:t>
+            </w:r>
+          </w:p>
+        </w:tc>
+        <w:tc>
+          <w:tcPr>
+            <w:tcW w:w="3600" w:type="dxa"/>
+          </w:tcPr>
+          <w:p>
+            <w:pPr>
+              <w:pStyle w:val="ListParagraph"/>
+              <w:ind w:left="0"/>
+              <w:jc w:val="center"/>
+              <w:cnfStyle w:val="000000000000" w:firstRow="0" w:lastRow="0" w:firstColumn="0" w:lastColumn="0" w:oddVBand="0" w:evenVBand="0" w:oddHBand="0" w:evenHBand="0" w:firstRowFirstColumn="0" w:firstRowLastColumn="0" w:lastRowFirstColumn="0" w:lastRowLastColumn="0"/>
+              <w:rPr>
+                <w:rFonts w:cs="Times New Roman"/>
+                <w:szCs w:val="26"/>
+              </w:rPr>
+            </w:pPr>
+            <w:r>
+              <w:rPr>
+                <w:rFonts w:cs="Times New Roman"/>
+                <w:szCs w:val="26"/>
+              </w:rPr>
+              <w:t>Điện thoại</w:t>
+            </w:r>
+          </w:p>
+        </w:tc>
+        <w:tc>
+          <w:tcPr>
+            <w:tcW w:w="2070" w:type="dxa"/>
+            <w:vMerge/>
+          </w:tcPr>
+          <w:p>
+            <w:pPr>
+              <w:cnfStyle w:val="000000000000" w:firstRow="0" w:lastRow="0" w:firstColumn="0" w:lastColumn="0" w:oddVBand="0" w:evenVBand="0" w:oddHBand="0" w:evenHBand="0" w:firstRowFirstColumn="0" w:firstRowLastColumn="0" w:lastRowFirstColumn="0" w:lastRowLastColumn="0"/>
+            </w:pPr>
+          </w:p>
+        </w:tc>
+        <w:tc>
+          <w:tcPr>
+            <w:tcW w:w="2965" w:type="dxa"/>
+          </w:tcPr>
+          <w:p>
+            <w:pPr>
+              <w:cnfStyle w:val="000000000000" w:firstRow="0" w:lastRow="0" w:firstColumn="0" w:lastColumn="0" w:oddVBand="0" w:evenVBand="0" w:oddHBand="0" w:evenHBand="0" w:firstRowFirstColumn="0" w:firstRowLastColumn="0" w:lastRowFirstColumn="0" w:lastRowLastColumn="0"/>
+            </w:pPr>
+            <w:r>
+              <w:t>0263 354 7868- 0167 394 0628</w:t>
+            </w:r>
+          </w:p>
+        </w:tc>
+      </w:tr>
+      <w:tr>
+        <w:trPr>
+          <w:trHeight w:val="782"/>
+        </w:trPr>
+        <w:tc>
+          <w:tcPr>
+            <w:cnfStyle w:val="001000000000" w:firstRow="0" w:lastRow="0" w:firstColumn="1" w:lastColumn="0" w:oddVBand="0" w:evenVBand="0" w:oddHBand="0" w:evenHBand="0" w:firstRowFirstColumn="0" w:firstRowLastColumn="0" w:lastRowFirstColumn="0" w:lastRowLastColumn="0"/>
+            <w:tcW w:w="715" w:type="dxa"/>
+          </w:tcPr>
+          <w:p>
+            <w:pPr>
+              <w:pStyle w:val="ListParagraph"/>
+              <w:ind w:left="0"/>
+              <w:jc w:val="center"/>
+              <w:rPr>
+                <w:rFonts w:cs="Times New Roman"/>
+                <w:szCs w:val="26"/>
+              </w:rPr>
+            </w:pPr>
+            <w:r>
+              <w:rPr>
+                <w:rFonts w:cs="Times New Roman"/>
+                <w:szCs w:val="26"/>
+              </w:rPr>
+              <w:t>4</w:t>
+            </w:r>
+          </w:p>
+        </w:tc>
+        <w:tc>
+          <w:tcPr>
+            <w:tcW w:w="3600" w:type="dxa"/>
+          </w:tcPr>
+          <w:p>
+            <w:pPr>
+              <w:pStyle w:val="ListParagraph"/>
+              <w:ind w:left="0"/>
+              <w:jc w:val="center"/>
+              <w:cnfStyle w:val="000000000000" w:firstRow="0" w:lastRow="0" w:firstColumn="0" w:lastColumn="0" w:oddVBand="0" w:evenVBand="0" w:oddHBand="0" w:evenHBand="0" w:firstRowFirstColumn="0" w:firstRowLastColumn="0" w:lastRowFirstColumn="0" w:lastRowLastColumn="0"/>
+              <w:rPr>
+                <w:rFonts w:cs="Times New Roman"/>
+                <w:szCs w:val="26"/>
+              </w:rPr>
+            </w:pPr>
+            <w:r>
+              <w:rPr>
+                <w:rFonts w:cs="Times New Roman"/>
+                <w:szCs w:val="26"/>
+              </w:rPr>
+              <w:t>Cơ cấu tổ chức</w:t>
+            </w:r>
+          </w:p>
+        </w:tc>
+        <w:tc>
+          <w:tcPr>
+            <w:tcW w:w="2070" w:type="dxa"/>
+            <w:vMerge/>
+          </w:tcPr>
+          <w:p>
+            <w:pPr>
+              <w:pStyle w:val="ListParagraph"/>
+              <w:ind w:left="0"/>
+              <w:jc w:val="center"/>
+              <w:cnfStyle w:val="000000000000" w:firstRow="0" w:lastRow="0" w:firstColumn="0" w:lastColumn="0" w:oddVBand="0" w:evenVBand="0" w:oddHBand="0" w:evenHBand="0" w:firstRowFirstColumn="0" w:firstRowLastColumn="0" w:lastRowFirstColumn="0" w:lastRowLastColumn="0"/>
+              <w:rPr>
+                <w:rFonts w:cs="Times New Roman"/>
+                <w:szCs w:val="26"/>
+              </w:rPr>
+            </w:pPr>
           </w:p>
         </w:tc>
         <w:tc>
@@ -1133,7 +1477,7 @@
                 <w:rFonts w:cs="Times New Roman"/>
                 <w:szCs w:val="26"/>
               </w:rPr>
-              <w:t>2</w:t>
+              <w:t>5</w:t>
             </w:r>
           </w:p>
         </w:tc>
@@ -1212,7 +1556,7 @@
                 <w:rFonts w:cs="Times New Roman"/>
                 <w:szCs w:val="26"/>
               </w:rPr>
-              <w:t>3</w:t>
+              <w:t>6</w:t>
             </w:r>
           </w:p>
         </w:tc>
@@ -1256,17 +1600,10 @@
           </w:tcPr>
           <w:p>
             <w:pPr>
-              <w:pStyle w:val="ListParagraph"/>
-              <w:ind w:left="0"/>
-              <w:jc w:val="center"/>
-              <w:cnfStyle w:val="000000000000" w:firstRow="0" w:lastRow="0" w:firstColumn="0" w:lastColumn="0" w:oddVBand="0" w:evenVBand="0" w:oddHBand="0" w:evenHBand="0" w:firstRowFirstColumn="0" w:firstRowLastColumn="0" w:lastRowFirstColumn="0" w:lastRowLastColumn="0"/>
-            </w:pPr>
-            <w:r>
-              <w:rPr>
-                <w:rFonts w:cs="Times New Roman"/>
-                <w:szCs w:val="26"/>
-              </w:rPr>
-              <w:t>Từ 9 giờ sáng đến 23 giờ</w:t>
+              <w:cnfStyle w:val="000000000000" w:firstRow="0" w:lastRow="0" w:firstColumn="0" w:lastColumn="0" w:oddVBand="0" w:evenVBand="0" w:oddHBand="0" w:evenHBand="0" w:firstRowFirstColumn="0" w:firstRowLastColumn="0" w:lastRowFirstColumn="0" w:lastRowLastColumn="0"/>
+            </w:pPr>
+            <w:r>
+              <w:t>buổi trưa từ 11:30AM - 2PM, buổi tối từ 5PM - 11PM</w:t>
             </w:r>
           </w:p>
         </w:tc>
@@ -1291,7 +1628,7 @@
                 <w:rFonts w:cs="Times New Roman"/>
                 <w:szCs w:val="26"/>
               </w:rPr>
-              <w:t>4</w:t>
+              <w:t>7</w:t>
             </w:r>
           </w:p>
         </w:tc>
@@ -1366,7 +1703,6 @@
                 <w:rFonts w:cs="Times New Roman"/>
                 <w:szCs w:val="26"/>
               </w:rPr>
-              <w:lastRenderedPageBreak/>
               <w:t>+Lầu trên chia làm 2 phòng mỗi phòng có 15 bàn</w:t>
             </w:r>
           </w:p>
@@ -1425,8 +1761,7 @@
                 <w:rFonts w:cs="Times New Roman"/>
                 <w:szCs w:val="26"/>
               </w:rPr>
-              <w:lastRenderedPageBreak/>
-              <w:t>5</w:t>
+              <w:t>8</w:t>
             </w:r>
           </w:p>
         </w:tc>
@@ -1526,7 +1861,7 @@
                 <w:rFonts w:cs="Times New Roman"/>
                 <w:szCs w:val="26"/>
               </w:rPr>
-              <w:t>6</w:t>
+              <w:t>9</w:t>
             </w:r>
           </w:p>
         </w:tc>
@@ -1605,7 +1940,7 @@
                 <w:rFonts w:cs="Times New Roman"/>
                 <w:szCs w:val="26"/>
               </w:rPr>
-              <w:t>7</w:t>
+              <w:t>10</w:t>
             </w:r>
           </w:p>
         </w:tc>
@@ -1677,6 +2012,7 @@
             <w:pPr>
               <w:pStyle w:val="ListParagraph"/>
               <w:ind w:left="0"/>
+              <w:jc w:val="center"/>
               <w:rPr>
                 <w:rFonts w:cs="Times New Roman"/>
                 <w:szCs w:val="26"/>
@@ -1687,7 +2023,7 @@
                 <w:rFonts w:cs="Times New Roman"/>
                 <w:szCs w:val="26"/>
               </w:rPr>
-              <w:t>8</w:t>
+              <w:t>11</w:t>
             </w:r>
           </w:p>
         </w:tc>
@@ -1717,6 +2053,7 @@
         <w:tc>
           <w:tcPr>
             <w:tcW w:w="2070" w:type="dxa"/>
+            <w:vMerge/>
           </w:tcPr>
           <w:p>
             <w:pPr>
@@ -1767,6 +2104,7 @@
             <w:pPr>
               <w:pStyle w:val="ListParagraph"/>
               <w:ind w:left="0"/>
+              <w:jc w:val="center"/>
               <w:rPr>
                 <w:rFonts w:cs="Times New Roman"/>
                 <w:szCs w:val="26"/>
@@ -1777,7 +2115,7 @@
                 <w:rFonts w:cs="Times New Roman"/>
                 <w:szCs w:val="26"/>
               </w:rPr>
-              <w:t>9</w:t>
+              <w:t>12</w:t>
             </w:r>
           </w:p>
         </w:tc>
@@ -1807,6 +2145,7 @@
         <w:tc>
           <w:tcPr>
             <w:tcW w:w="2070" w:type="dxa"/>
+            <w:vMerge/>
           </w:tcPr>
           <w:p>
             <w:pPr>
@@ -1868,6 +2207,7 @@
             <w:pPr>
               <w:pStyle w:val="ListParagraph"/>
               <w:ind w:left="0"/>
+              <w:jc w:val="center"/>
               <w:rPr>
                 <w:rFonts w:cs="Times New Roman"/>
                 <w:szCs w:val="26"/>
@@ -1878,7 +2218,8 @@
                 <w:rFonts w:cs="Times New Roman"/>
                 <w:szCs w:val="26"/>
               </w:rPr>
-              <w:t>11</w:t>
+              <w:lastRenderedPageBreak/>
+              <w:t>13</w:t>
             </w:r>
           </w:p>
         </w:tc>
@@ -1908,6 +2249,7 @@
         <w:tc>
           <w:tcPr>
             <w:tcW w:w="2070" w:type="dxa"/>
+            <w:vMerge/>
           </w:tcPr>
           <w:p>
             <w:pPr>
@@ -1969,6 +2311,7 @@
             <w:pPr>
               <w:pStyle w:val="ListParagraph"/>
               <w:ind w:left="0"/>
+              <w:jc w:val="center"/>
               <w:rPr>
                 <w:rFonts w:cs="Times New Roman"/>
                 <w:szCs w:val="26"/>
@@ -1979,7 +2322,7 @@
                 <w:rFonts w:cs="Times New Roman"/>
                 <w:szCs w:val="26"/>
               </w:rPr>
-              <w:t>12</w:t>
+              <w:t>14</w:t>
             </w:r>
           </w:p>
         </w:tc>
@@ -2106,6 +2449,7 @@
             <w:pPr>
               <w:pStyle w:val="ListParagraph"/>
               <w:ind w:left="0"/>
+              <w:jc w:val="center"/>
               <w:rPr>
                 <w:rFonts w:cs="Times New Roman"/>
                 <w:szCs w:val="26"/>
@@ -2116,7 +2460,7 @@
                 <w:rFonts w:cs="Times New Roman"/>
                 <w:szCs w:val="26"/>
               </w:rPr>
-              <w:t>13</w:t>
+              <w:t>15</w:t>
             </w:r>
           </w:p>
         </w:tc>
@@ -2196,6 +2540,7 @@
             <w:pPr>
               <w:pStyle w:val="ListParagraph"/>
               <w:ind w:left="0"/>
+              <w:jc w:val="center"/>
               <w:rPr>
                 <w:rFonts w:cs="Times New Roman"/>
                 <w:szCs w:val="26"/>
@@ -2206,7 +2551,7 @@
                 <w:rFonts w:cs="Times New Roman"/>
                 <w:szCs w:val="26"/>
               </w:rPr>
-              <w:t>14</w:t>
+              <w:t>16</w:t>
             </w:r>
           </w:p>
         </w:tc>
@@ -2368,7 +2713,6 @@
         <w:rPr>
           <w:b/>
         </w:rPr>
-        <w:lastRenderedPageBreak/>
         <w:t>Bảng nghiệp vụ</w:t>
       </w:r>
       <w:r>
@@ -2760,6 +3104,87 @@
     <w:p>
       <w:pPr>
         <w:pStyle w:val="ListParagraph"/>
+        <w:ind w:left="900"/>
+        <w:rPr>
+          <w:b/>
+        </w:rPr>
+      </w:pPr>
+    </w:p>
+    <w:p>
+      <w:pPr>
+        <w:pStyle w:val="ListParagraph"/>
+        <w:ind w:left="900"/>
+        <w:rPr>
+          <w:b/>
+        </w:rPr>
+      </w:pPr>
+    </w:p>
+    <w:p>
+      <w:pPr>
+        <w:pStyle w:val="ListParagraph"/>
+        <w:ind w:left="900"/>
+        <w:rPr>
+          <w:b/>
+        </w:rPr>
+      </w:pPr>
+    </w:p>
+    <w:p>
+      <w:pPr>
+        <w:pStyle w:val="ListParagraph"/>
+        <w:ind w:left="900"/>
+        <w:rPr>
+          <w:b/>
+        </w:rPr>
+      </w:pPr>
+    </w:p>
+    <w:p>
+      <w:pPr>
+        <w:pStyle w:val="ListParagraph"/>
+        <w:ind w:left="900"/>
+        <w:rPr>
+          <w:b/>
+        </w:rPr>
+      </w:pPr>
+    </w:p>
+    <w:p>
+      <w:pPr>
+        <w:pStyle w:val="ListParagraph"/>
+        <w:ind w:left="900"/>
+        <w:rPr>
+          <w:b/>
+        </w:rPr>
+      </w:pPr>
+    </w:p>
+    <w:p>
+      <w:pPr>
+        <w:pStyle w:val="ListParagraph"/>
+        <w:ind w:left="900"/>
+        <w:rPr>
+          <w:b/>
+        </w:rPr>
+      </w:pPr>
+    </w:p>
+    <w:p>
+      <w:pPr>
+        <w:pStyle w:val="ListParagraph"/>
+        <w:ind w:left="900"/>
+        <w:rPr>
+          <w:b/>
+        </w:rPr>
+      </w:pPr>
+    </w:p>
+    <w:p>
+      <w:pPr>
+        <w:pStyle w:val="ListParagraph"/>
+        <w:ind w:left="900"/>
+        <w:rPr>
+          <w:b/>
+        </w:rPr>
+      </w:pPr>
+    </w:p>
+    <w:p>
+      <w:pPr>
+        <w:pStyle w:val="ListParagraph"/>
         <w:numPr>
           <w:ilvl w:val="0"/>
           <w:numId w:val="5"/>
@@ -2773,6 +3198,7 @@
         <w:rPr>
           <w:b/>
         </w:rPr>
+        <w:lastRenderedPageBreak/>
         <w:t>Danh sách</w:t>
       </w:r>
       <w:r>
@@ -2786,6 +3212,43 @@
           <w:b/>
         </w:rPr>
         <w:t>.</w:t>
+      </w:r>
+    </w:p>
+    <w:p>
+      <w:pPr>
+        <w:pStyle w:val="ListParagraph"/>
+        <w:numPr>
+          <w:ilvl w:val="0"/>
+          <w:numId w:val="10"/>
+        </w:numPr>
+        <w:outlineLvl w:val="1"/>
+        <w:rPr>
+          <w:b/>
+        </w:rPr>
+      </w:pPr>
+      <w:r>
+        <w:rPr>
+          <w:b/>
+        </w:rPr>
+        <w:t xml:space="preserve">Người </w:t>
+      </w:r>
+      <w:r>
+        <w:rPr>
+          <w:b/>
+        </w:rPr>
+        <w:t>dù</w:t>
+      </w:r>
+      <w:r>
+        <w:rPr>
+          <w:b/>
+        </w:rPr>
+        <w:t>ng</w:t>
+      </w:r>
+      <w:r>
+        <w:rPr>
+          <w:b/>
+        </w:rPr>
+        <w:t xml:space="preserve"> khác hàng</w:t>
       </w:r>
     </w:p>
     <w:tbl>
@@ -2894,7 +3357,7 @@
               <w:cnfStyle w:val="000000000000" w:firstRow="0" w:lastRow="0" w:firstColumn="0" w:lastColumn="0" w:oddVBand="0" w:evenVBand="0" w:oddHBand="0" w:evenHBand="0" w:firstRowFirstColumn="0" w:firstRowLastColumn="0" w:lastRowFirstColumn="0" w:lastRowLastColumn="0"/>
             </w:pPr>
             <w:r>
-              <w:t>Quản lý người dùng</w:t>
+              <w:t>Xem giới thiệu</w:t>
             </w:r>
           </w:p>
         </w:tc>
@@ -2911,7 +3374,10 @@
               <w:cnfStyle w:val="000000000000" w:firstRow="0" w:lastRow="0" w:firstColumn="0" w:lastColumn="0" w:oddVBand="0" w:evenVBand="0" w:oddHBand="0" w:evenHBand="0" w:firstRowFirstColumn="0" w:firstRowLastColumn="0" w:lastRowFirstColumn="0" w:lastRowLastColumn="0"/>
             </w:pPr>
             <w:r>
-              <w:t>Người quản trị hệ thống có thể thay đổi hoặc xóa bỏ tên người dùng trong hệ thống.</w:t>
+              <w:t>Người dùng vào trang website của nhà hàng. Chọn title “Giới Thiệu” để xem giới thiệu về</w:t>
+            </w:r>
+            <w:r>
+              <w:t xml:space="preserve"> nhà hàng</w:t>
             </w:r>
           </w:p>
         </w:tc>
@@ -2950,6 +3416,919 @@
               <w:cnfStyle w:val="000000000000" w:firstRow="0" w:lastRow="0" w:firstColumn="0" w:lastColumn="0" w:oddVBand="0" w:evenVBand="0" w:oddHBand="0" w:evenHBand="0" w:firstRowFirstColumn="0" w:firstRowLastColumn="0" w:lastRowFirstColumn="0" w:lastRowLastColumn="0"/>
             </w:pPr>
             <w:r>
+              <w:t>Xem thực đơn</w:t>
+            </w:r>
+          </w:p>
+        </w:tc>
+        <w:tc>
+          <w:tcPr>
+            <w:tcW w:w="5125" w:type="dxa"/>
+            <w:vAlign w:val="center"/>
+          </w:tcPr>
+          <w:p>
+            <w:pPr>
+              <w:pStyle w:val="ListParagraph"/>
+              <w:ind w:left="0"/>
+              <w:jc w:val="center"/>
+              <w:cnfStyle w:val="000000000000" w:firstRow="0" w:lastRow="0" w:firstColumn="0" w:lastColumn="0" w:oddVBand="0" w:evenVBand="0" w:oddHBand="0" w:evenHBand="0" w:firstRowFirstColumn="0" w:firstRowLastColumn="0" w:lastRowFirstColumn="0" w:lastRowLastColumn="0"/>
+            </w:pPr>
+            <w:r>
+              <w:t>Người dùng vào trang website của nhà hàng. Chọn title “Thực đơn” để xem danh sách các món ăn, thức uống của nhà hàng.</w:t>
+            </w:r>
+          </w:p>
+        </w:tc>
+      </w:tr>
+      <w:tr>
+        <w:trPr>
+          <w:trHeight w:val="1340"/>
+        </w:trPr>
+        <w:tc>
+          <w:tcPr>
+            <w:cnfStyle w:val="001000000000" w:firstRow="0" w:lastRow="0" w:firstColumn="1" w:lastColumn="0" w:oddVBand="0" w:evenVBand="0" w:oddHBand="0" w:evenHBand="0" w:firstRowFirstColumn="0" w:firstRowLastColumn="0" w:lastRowFirstColumn="0" w:lastRowLastColumn="0"/>
+            <w:tcW w:w="715" w:type="dxa"/>
+            <w:vAlign w:val="center"/>
+          </w:tcPr>
+          <w:p>
+            <w:pPr>
+              <w:pStyle w:val="ListParagraph"/>
+              <w:ind w:left="0"/>
+              <w:jc w:val="center"/>
+            </w:pPr>
+            <w:r>
+              <w:t>3</w:t>
+            </w:r>
+          </w:p>
+        </w:tc>
+        <w:tc>
+          <w:tcPr>
+            <w:tcW w:w="3510" w:type="dxa"/>
+            <w:vAlign w:val="center"/>
+          </w:tcPr>
+          <w:p>
+            <w:pPr>
+              <w:pStyle w:val="ListParagraph"/>
+              <w:ind w:left="0"/>
+              <w:jc w:val="center"/>
+              <w:cnfStyle w:val="000000000000" w:firstRow="0" w:lastRow="0" w:firstColumn="0" w:lastColumn="0" w:oddVBand="0" w:evenVBand="0" w:oddHBand="0" w:evenHBand="0" w:firstRowFirstColumn="0" w:firstRowLastColumn="0" w:lastRowFirstColumn="0" w:lastRowLastColumn="0"/>
+            </w:pPr>
+            <w:r>
+              <w:t>xem combo</w:t>
+            </w:r>
+          </w:p>
+        </w:tc>
+        <w:tc>
+          <w:tcPr>
+            <w:tcW w:w="5125" w:type="dxa"/>
+            <w:vAlign w:val="center"/>
+          </w:tcPr>
+          <w:p>
+            <w:pPr>
+              <w:pStyle w:val="ListParagraph"/>
+              <w:ind w:left="0"/>
+              <w:jc w:val="center"/>
+              <w:cnfStyle w:val="000000000000" w:firstRow="0" w:lastRow="0" w:firstColumn="0" w:lastColumn="0" w:oddVBand="0" w:evenVBand="0" w:oddHBand="0" w:evenHBand="0" w:firstRowFirstColumn="0" w:firstRowLastColumn="0" w:lastRowFirstColumn="0" w:lastRowLastColumn="0"/>
+            </w:pPr>
+            <w:r>
+              <w:t>Người dùng vào trang website của nhà hàng. Chọn title “Gói Combo” để xem các gói Combo của nhà hàng.</w:t>
+            </w:r>
+          </w:p>
+        </w:tc>
+      </w:tr>
+      <w:tr>
+        <w:trPr>
+          <w:trHeight w:val="1340"/>
+        </w:trPr>
+        <w:tc>
+          <w:tcPr>
+            <w:cnfStyle w:val="001000000000" w:firstRow="0" w:lastRow="0" w:firstColumn="1" w:lastColumn="0" w:oddVBand="0" w:evenVBand="0" w:oddHBand="0" w:evenHBand="0" w:firstRowFirstColumn="0" w:firstRowLastColumn="0" w:lastRowFirstColumn="0" w:lastRowLastColumn="0"/>
+            <w:tcW w:w="715" w:type="dxa"/>
+            <w:vAlign w:val="center"/>
+          </w:tcPr>
+          <w:p>
+            <w:pPr>
+              <w:pStyle w:val="ListParagraph"/>
+              <w:ind w:left="0"/>
+              <w:jc w:val="center"/>
+            </w:pPr>
+            <w:r>
+              <w:t>4</w:t>
+            </w:r>
+          </w:p>
+        </w:tc>
+        <w:tc>
+          <w:tcPr>
+            <w:tcW w:w="3510" w:type="dxa"/>
+            <w:vAlign w:val="center"/>
+          </w:tcPr>
+          <w:p>
+            <w:pPr>
+              <w:pStyle w:val="ListParagraph"/>
+              <w:ind w:left="0"/>
+              <w:jc w:val="center"/>
+              <w:cnfStyle w:val="000000000000" w:firstRow="0" w:lastRow="0" w:firstColumn="0" w:lastColumn="0" w:oddVBand="0" w:evenVBand="0" w:oddHBand="0" w:evenHBand="0" w:firstRowFirstColumn="0" w:firstRowLastColumn="0" w:lastRowFirstColumn="0" w:lastRowLastColumn="0"/>
+            </w:pPr>
+            <w:r>
+              <w:t>Đặt bàn</w:t>
+            </w:r>
+          </w:p>
+        </w:tc>
+        <w:tc>
+          <w:tcPr>
+            <w:tcW w:w="5125" w:type="dxa"/>
+            <w:vAlign w:val="center"/>
+          </w:tcPr>
+          <w:p>
+            <w:pPr>
+              <w:pStyle w:val="ListParagraph"/>
+              <w:ind w:left="0"/>
+              <w:jc w:val="center"/>
+              <w:cnfStyle w:val="000000000000" w:firstRow="0" w:lastRow="0" w:firstColumn="0" w:lastColumn="0" w:oddVBand="0" w:evenVBand="0" w:oddHBand="0" w:evenHBand="0" w:firstRowFirstColumn="0" w:firstRowLastColumn="0" w:lastRowFirstColumn="0" w:lastRowLastColumn="0"/>
+            </w:pPr>
+            <w:r>
+              <w:t>Người dùng vào trang website của nhà hàng. Chọn title “Đ</w:t>
+            </w:r>
+            <w:r>
+              <w:t>ặ</w:t>
+            </w:r>
+            <w:r>
+              <w:t xml:space="preserve">t Bàn” để tiến hành để đặt bàn, </w:t>
+            </w:r>
+            <w:r>
+              <w:t>chọn loại tiệc, món ăn combo,…</w:t>
+            </w:r>
+            <w:r>
+              <w:t xml:space="preserve"> .</w:t>
+            </w:r>
+          </w:p>
+        </w:tc>
+      </w:tr>
+      <w:tr>
+        <w:trPr>
+          <w:trHeight w:val="1340"/>
+        </w:trPr>
+        <w:tc>
+          <w:tcPr>
+            <w:cnfStyle w:val="001000000000" w:firstRow="0" w:lastRow="0" w:firstColumn="1" w:lastColumn="0" w:oddVBand="0" w:evenVBand="0" w:oddHBand="0" w:evenHBand="0" w:firstRowFirstColumn="0" w:firstRowLastColumn="0" w:lastRowFirstColumn="0" w:lastRowLastColumn="0"/>
+            <w:tcW w:w="715" w:type="dxa"/>
+            <w:vAlign w:val="center"/>
+          </w:tcPr>
+          <w:p>
+            <w:pPr>
+              <w:pStyle w:val="ListParagraph"/>
+              <w:ind w:left="0"/>
+              <w:jc w:val="center"/>
+            </w:pPr>
+            <w:r>
+              <w:t>5</w:t>
+            </w:r>
+          </w:p>
+        </w:tc>
+        <w:tc>
+          <w:tcPr>
+            <w:tcW w:w="3510" w:type="dxa"/>
+            <w:vAlign w:val="center"/>
+          </w:tcPr>
+          <w:p>
+            <w:pPr>
+              <w:pStyle w:val="ListParagraph"/>
+              <w:ind w:left="0"/>
+              <w:jc w:val="center"/>
+              <w:cnfStyle w:val="000000000000" w:firstRow="0" w:lastRow="0" w:firstColumn="0" w:lastColumn="0" w:oddVBand="0" w:evenVBand="0" w:oddHBand="0" w:evenHBand="0" w:firstRowFirstColumn="0" w:firstRowLastColumn="0" w:lastRowFirstColumn="0" w:lastRowLastColumn="0"/>
+            </w:pPr>
+            <w:r>
+              <w:t>Xem khuyến mãi</w:t>
+            </w:r>
+          </w:p>
+        </w:tc>
+        <w:tc>
+          <w:tcPr>
+            <w:tcW w:w="5125" w:type="dxa"/>
+            <w:vAlign w:val="center"/>
+          </w:tcPr>
+          <w:p>
+            <w:pPr>
+              <w:pStyle w:val="ListParagraph"/>
+              <w:ind w:left="0"/>
+              <w:jc w:val="center"/>
+              <w:cnfStyle w:val="000000000000" w:firstRow="0" w:lastRow="0" w:firstColumn="0" w:lastColumn="0" w:oddVBand="0" w:evenVBand="0" w:oddHBand="0" w:evenHBand="0" w:firstRowFirstColumn="0" w:firstRowLastColumn="0" w:lastRowFirstColumn="0" w:lastRowLastColumn="0"/>
+            </w:pPr>
+            <w:r>
+              <w:t xml:space="preserve">Người dùng vào trang website của nhà hàng. Chọn title “Khuyến Mãi” để xem các </w:t>
+            </w:r>
+            <w:r>
+              <w:t>chương trình khuyến mãi</w:t>
+            </w:r>
+            <w:r>
+              <w:t xml:space="preserve"> của nhà hàng.</w:t>
+            </w:r>
+          </w:p>
+        </w:tc>
+      </w:tr>
+      <w:tr>
+        <w:trPr>
+          <w:trHeight w:val="1340"/>
+        </w:trPr>
+        <w:tc>
+          <w:tcPr>
+            <w:cnfStyle w:val="001000000000" w:firstRow="0" w:lastRow="0" w:firstColumn="1" w:lastColumn="0" w:oddVBand="0" w:evenVBand="0" w:oddHBand="0" w:evenHBand="0" w:firstRowFirstColumn="0" w:firstRowLastColumn="0" w:lastRowFirstColumn="0" w:lastRowLastColumn="0"/>
+            <w:tcW w:w="715" w:type="dxa"/>
+            <w:vAlign w:val="center"/>
+          </w:tcPr>
+          <w:p>
+            <w:pPr>
+              <w:pStyle w:val="ListParagraph"/>
+              <w:ind w:left="0"/>
+              <w:jc w:val="center"/>
+            </w:pPr>
+            <w:r>
+              <w:t>6</w:t>
+            </w:r>
+          </w:p>
+        </w:tc>
+        <w:tc>
+          <w:tcPr>
+            <w:tcW w:w="3510" w:type="dxa"/>
+            <w:vAlign w:val="center"/>
+          </w:tcPr>
+          <w:p>
+            <w:pPr>
+              <w:pStyle w:val="ListParagraph"/>
+              <w:ind w:left="0"/>
+              <w:jc w:val="center"/>
+              <w:cnfStyle w:val="000000000000" w:firstRow="0" w:lastRow="0" w:firstColumn="0" w:lastColumn="0" w:oddVBand="0" w:evenVBand="0" w:oddHBand="0" w:evenHBand="0" w:firstRowFirstColumn="0" w:firstRowLastColumn="0" w:lastRowFirstColumn="0" w:lastRowLastColumn="0"/>
+            </w:pPr>
+            <w:r>
+              <w:t>Xem tuyển dụng</w:t>
+            </w:r>
+          </w:p>
+        </w:tc>
+        <w:tc>
+          <w:tcPr>
+            <w:tcW w:w="5125" w:type="dxa"/>
+            <w:vAlign w:val="center"/>
+          </w:tcPr>
+          <w:p>
+            <w:pPr>
+              <w:pStyle w:val="ListParagraph"/>
+              <w:ind w:left="0"/>
+              <w:jc w:val="center"/>
+              <w:cnfStyle w:val="000000000000" w:firstRow="0" w:lastRow="0" w:firstColumn="0" w:lastColumn="0" w:oddVBand="0" w:evenVBand="0" w:oddHBand="0" w:evenHBand="0" w:firstRowFirstColumn="0" w:firstRowLastColumn="0" w:lastRowFirstColumn="0" w:lastRowLastColumn="0"/>
+            </w:pPr>
+            <w:r>
+              <w:t>Người dùng vào trang website của nhà hàng. Chọn title “</w:t>
+            </w:r>
+            <w:r>
+              <w:t>Tuyển Dụng</w:t>
+            </w:r>
+            <w:r>
+              <w:t>” để xem các gói Combo của nhà hàng.</w:t>
+            </w:r>
+          </w:p>
+        </w:tc>
+      </w:tr>
+      <w:tr>
+        <w:trPr>
+          <w:trHeight w:val="1340"/>
+        </w:trPr>
+        <w:tc>
+          <w:tcPr>
+            <w:cnfStyle w:val="001000000000" w:firstRow="0" w:lastRow="0" w:firstColumn="1" w:lastColumn="0" w:oddVBand="0" w:evenVBand="0" w:oddHBand="0" w:evenHBand="0" w:firstRowFirstColumn="0" w:firstRowLastColumn="0" w:lastRowFirstColumn="0" w:lastRowLastColumn="0"/>
+            <w:tcW w:w="715" w:type="dxa"/>
+            <w:vAlign w:val="center"/>
+          </w:tcPr>
+          <w:p>
+            <w:pPr>
+              <w:pStyle w:val="ListParagraph"/>
+              <w:ind w:left="0"/>
+              <w:jc w:val="center"/>
+            </w:pPr>
+            <w:r>
+              <w:t>7</w:t>
+            </w:r>
+          </w:p>
+        </w:tc>
+        <w:tc>
+          <w:tcPr>
+            <w:tcW w:w="3510" w:type="dxa"/>
+            <w:vAlign w:val="center"/>
+          </w:tcPr>
+          <w:p>
+            <w:pPr>
+              <w:pStyle w:val="ListParagraph"/>
+              <w:ind w:left="0"/>
+              <w:jc w:val="center"/>
+              <w:cnfStyle w:val="000000000000" w:firstRow="0" w:lastRow="0" w:firstColumn="0" w:lastColumn="0" w:oddVBand="0" w:evenVBand="0" w:oddHBand="0" w:evenHBand="0" w:firstRowFirstColumn="0" w:firstRowLastColumn="0" w:lastRowFirstColumn="0" w:lastRowLastColumn="0"/>
+            </w:pPr>
+            <w:r>
+              <w:t>Đăng Nhập</w:t>
+            </w:r>
+          </w:p>
+        </w:tc>
+        <w:tc>
+          <w:tcPr>
+            <w:tcW w:w="5125" w:type="dxa"/>
+            <w:vAlign w:val="center"/>
+          </w:tcPr>
+          <w:p>
+            <w:pPr>
+              <w:pStyle w:val="ListParagraph"/>
+              <w:ind w:left="0"/>
+              <w:jc w:val="center"/>
+              <w:cnfStyle w:val="000000000000" w:firstRow="0" w:lastRow="0" w:firstColumn="0" w:lastColumn="0" w:oddVBand="0" w:evenVBand="0" w:oddHBand="0" w:evenHBand="0" w:firstRowFirstColumn="0" w:firstRowLastColumn="0" w:lastRowFirstColumn="0" w:lastRowLastColumn="0"/>
+            </w:pPr>
+            <w:r>
+              <w:t>Người dùng vào trang website của nhà hàng. Chọn title “</w:t>
+            </w:r>
+            <w:r>
+              <w:t>Đăng Nhập</w:t>
+            </w:r>
+            <w:r>
+              <w:t xml:space="preserve">” </w:t>
+            </w:r>
+            <w:r>
+              <w:t>để đăng nhập để thực hiện các tác vụ khác của</w:t>
+            </w:r>
+            <w:r>
+              <w:t xml:space="preserve"> nhà hàng.</w:t>
+            </w:r>
+          </w:p>
+        </w:tc>
+      </w:tr>
+      <w:tr>
+        <w:trPr>
+          <w:trHeight w:val="1340"/>
+        </w:trPr>
+        <w:tc>
+          <w:tcPr>
+            <w:cnfStyle w:val="001000000000" w:firstRow="0" w:lastRow="0" w:firstColumn="1" w:lastColumn="0" w:oddVBand="0" w:evenVBand="0" w:oddHBand="0" w:evenHBand="0" w:firstRowFirstColumn="0" w:firstRowLastColumn="0" w:lastRowFirstColumn="0" w:lastRowLastColumn="0"/>
+            <w:tcW w:w="715" w:type="dxa"/>
+            <w:vAlign w:val="center"/>
+          </w:tcPr>
+          <w:p>
+            <w:pPr>
+              <w:pStyle w:val="ListParagraph"/>
+              <w:ind w:left="0"/>
+              <w:jc w:val="center"/>
+            </w:pPr>
+            <w:r>
+              <w:t>8</w:t>
+            </w:r>
+          </w:p>
+        </w:tc>
+        <w:tc>
+          <w:tcPr>
+            <w:tcW w:w="3510" w:type="dxa"/>
+            <w:vAlign w:val="center"/>
+          </w:tcPr>
+          <w:p>
+            <w:pPr>
+              <w:pStyle w:val="ListParagraph"/>
+              <w:ind w:left="0"/>
+              <w:jc w:val="center"/>
+              <w:cnfStyle w:val="000000000000" w:firstRow="0" w:lastRow="0" w:firstColumn="0" w:lastColumn="0" w:oddVBand="0" w:evenVBand="0" w:oddHBand="0" w:evenHBand="0" w:firstRowFirstColumn="0" w:firstRowLastColumn="0" w:lastRowFirstColumn="0" w:lastRowLastColumn="0"/>
+            </w:pPr>
+            <w:r>
+              <w:t xml:space="preserve">Đăng Xuất </w:t>
+            </w:r>
+          </w:p>
+        </w:tc>
+        <w:tc>
+          <w:tcPr>
+            <w:tcW w:w="5125" w:type="dxa"/>
+            <w:vAlign w:val="center"/>
+          </w:tcPr>
+          <w:p>
+            <w:pPr>
+              <w:pStyle w:val="ListParagraph"/>
+              <w:ind w:left="0"/>
+              <w:jc w:val="center"/>
+              <w:cnfStyle w:val="000000000000" w:firstRow="0" w:lastRow="0" w:firstColumn="0" w:lastColumn="0" w:oddVBand="0" w:evenVBand="0" w:oddHBand="0" w:evenHBand="0" w:firstRowFirstColumn="0" w:firstRowLastColumn="0" w:lastRowFirstColumn="0" w:lastRowLastColumn="0"/>
+            </w:pPr>
+            <w:r>
+              <w:t>Người dùng vào trang website của nhà hàng. Chọn title “</w:t>
+            </w:r>
+            <w:r>
+              <w:t xml:space="preserve">Đăng Nhập” để đăng xuất khỏi </w:t>
+            </w:r>
+            <w:r>
+              <w:t>tài khoản mình đã đăng nhập</w:t>
+            </w:r>
+            <w:r>
+              <w:t>.</w:t>
+            </w:r>
+          </w:p>
+        </w:tc>
+      </w:tr>
+      <w:tr>
+        <w:trPr>
+          <w:trHeight w:val="1340"/>
+        </w:trPr>
+        <w:tc>
+          <w:tcPr>
+            <w:cnfStyle w:val="001000000000" w:firstRow="0" w:lastRow="0" w:firstColumn="1" w:lastColumn="0" w:oddVBand="0" w:evenVBand="0" w:oddHBand="0" w:evenHBand="0" w:firstRowFirstColumn="0" w:firstRowLastColumn="0" w:lastRowFirstColumn="0" w:lastRowLastColumn="0"/>
+            <w:tcW w:w="715" w:type="dxa"/>
+            <w:vAlign w:val="center"/>
+          </w:tcPr>
+          <w:p>
+            <w:pPr>
+              <w:pStyle w:val="ListParagraph"/>
+              <w:ind w:left="0"/>
+              <w:jc w:val="center"/>
+            </w:pPr>
+            <w:r>
+              <w:t>9</w:t>
+            </w:r>
+          </w:p>
+        </w:tc>
+        <w:tc>
+          <w:tcPr>
+            <w:tcW w:w="3510" w:type="dxa"/>
+            <w:vAlign w:val="center"/>
+          </w:tcPr>
+          <w:p>
+            <w:pPr>
+              <w:pStyle w:val="ListParagraph"/>
+              <w:ind w:left="0"/>
+              <w:jc w:val="center"/>
+              <w:cnfStyle w:val="000000000000" w:firstRow="0" w:lastRow="0" w:firstColumn="0" w:lastColumn="0" w:oddVBand="0" w:evenVBand="0" w:oddHBand="0" w:evenHBand="0" w:firstRowFirstColumn="0" w:firstRowLastColumn="0" w:lastRowFirstColumn="0" w:lastRowLastColumn="0"/>
+            </w:pPr>
+            <w:r>
+              <w:t>Xem giỏ hàng</w:t>
+            </w:r>
+          </w:p>
+        </w:tc>
+        <w:tc>
+          <w:tcPr>
+            <w:tcW w:w="5125" w:type="dxa"/>
+            <w:vAlign w:val="center"/>
+          </w:tcPr>
+          <w:p>
+            <w:pPr>
+              <w:pStyle w:val="ListParagraph"/>
+              <w:ind w:left="0"/>
+              <w:jc w:val="center"/>
+              <w:cnfStyle w:val="000000000000" w:firstRow="0" w:lastRow="0" w:firstColumn="0" w:lastColumn="0" w:oddVBand="0" w:evenVBand="0" w:oddHBand="0" w:evenHBand="0" w:firstRowFirstColumn="0" w:firstRowLastColumn="0" w:lastRowFirstColumn="0" w:lastRowLastColumn="0"/>
+            </w:pPr>
+            <w:r>
+              <w:t>Người dùng vào trang website của nhà hàng. Chọn</w:t>
+            </w:r>
+            <w:r>
+              <w:t xml:space="preserve"> icon giỏ hàng để xem lại những món ăn mình đã đặt</w:t>
+            </w:r>
+            <w:r>
+              <w:t>.</w:t>
+            </w:r>
+          </w:p>
+        </w:tc>
+      </w:tr>
+      <w:tr>
+        <w:trPr>
+          <w:trHeight w:val="1340"/>
+        </w:trPr>
+        <w:tc>
+          <w:tcPr>
+            <w:cnfStyle w:val="001000000000" w:firstRow="0" w:lastRow="0" w:firstColumn="1" w:lastColumn="0" w:oddVBand="0" w:evenVBand="0" w:oddHBand="0" w:evenHBand="0" w:firstRowFirstColumn="0" w:firstRowLastColumn="0" w:lastRowFirstColumn="0" w:lastRowLastColumn="0"/>
+            <w:tcW w:w="715" w:type="dxa"/>
+            <w:vAlign w:val="center"/>
+          </w:tcPr>
+          <w:p>
+            <w:pPr>
+              <w:pStyle w:val="ListParagraph"/>
+              <w:ind w:left="0"/>
+              <w:jc w:val="center"/>
+            </w:pPr>
+            <w:r>
+              <w:lastRenderedPageBreak/>
+              <w:t>10</w:t>
+            </w:r>
+          </w:p>
+        </w:tc>
+        <w:tc>
+          <w:tcPr>
+            <w:tcW w:w="3510" w:type="dxa"/>
+            <w:vAlign w:val="center"/>
+          </w:tcPr>
+          <w:p>
+            <w:pPr>
+              <w:pStyle w:val="ListParagraph"/>
+              <w:ind w:left="0"/>
+              <w:jc w:val="center"/>
+              <w:cnfStyle w:val="000000000000" w:firstRow="0" w:lastRow="0" w:firstColumn="0" w:lastColumn="0" w:oddVBand="0" w:evenVBand="0" w:oddHBand="0" w:evenHBand="0" w:firstRowFirstColumn="0" w:firstRowLastColumn="0" w:lastRowFirstColumn="0" w:lastRowLastColumn="0"/>
+            </w:pPr>
+            <w:r>
+              <w:t>Xóa món ăn</w:t>
+            </w:r>
+          </w:p>
+        </w:tc>
+        <w:tc>
+          <w:tcPr>
+            <w:tcW w:w="5125" w:type="dxa"/>
+            <w:vAlign w:val="center"/>
+          </w:tcPr>
+          <w:p>
+            <w:pPr>
+              <w:pStyle w:val="ListParagraph"/>
+              <w:ind w:left="0"/>
+              <w:jc w:val="center"/>
+              <w:cnfStyle w:val="000000000000" w:firstRow="0" w:lastRow="0" w:firstColumn="0" w:lastColumn="0" w:oddVBand="0" w:evenVBand="0" w:oddHBand="0" w:evenHBand="0" w:firstRowFirstColumn="0" w:firstRowLastColumn="0" w:lastRowFirstColumn="0" w:lastRowLastColumn="0"/>
+            </w:pPr>
+            <w:r>
+              <w:t xml:space="preserve">Người dùng vào trang website của nhà hàng. </w:t>
+            </w:r>
+            <w:r>
+              <w:t>Sau khi chọn món ăn, người dùng có thể xóa những món ăn mà mình không muốn đặt nữa</w:t>
+            </w:r>
+            <w:r>
+              <w:t>.</w:t>
+            </w:r>
+          </w:p>
+        </w:tc>
+      </w:tr>
+      <w:tr>
+        <w:trPr>
+          <w:trHeight w:val="1340"/>
+        </w:trPr>
+        <w:tc>
+          <w:tcPr>
+            <w:cnfStyle w:val="001000000000" w:firstRow="0" w:lastRow="0" w:firstColumn="1" w:lastColumn="0" w:oddVBand="0" w:evenVBand="0" w:oddHBand="0" w:evenHBand="0" w:firstRowFirstColumn="0" w:firstRowLastColumn="0" w:lastRowFirstColumn="0" w:lastRowLastColumn="0"/>
+            <w:tcW w:w="715" w:type="dxa"/>
+            <w:vAlign w:val="center"/>
+          </w:tcPr>
+          <w:p>
+            <w:pPr>
+              <w:pStyle w:val="ListParagraph"/>
+              <w:ind w:left="0"/>
+              <w:jc w:val="center"/>
+            </w:pPr>
+            <w:r>
+              <w:t>11</w:t>
+            </w:r>
+          </w:p>
+        </w:tc>
+        <w:tc>
+          <w:tcPr>
+            <w:tcW w:w="3510" w:type="dxa"/>
+            <w:vAlign w:val="center"/>
+          </w:tcPr>
+          <w:p>
+            <w:pPr>
+              <w:pStyle w:val="ListParagraph"/>
+              <w:ind w:left="0"/>
+              <w:jc w:val="center"/>
+              <w:cnfStyle w:val="000000000000" w:firstRow="0" w:lastRow="0" w:firstColumn="0" w:lastColumn="0" w:oddVBand="0" w:evenVBand="0" w:oddHBand="0" w:evenHBand="0" w:firstRowFirstColumn="0" w:firstRowLastColumn="0" w:lastRowFirstColumn="0" w:lastRowLastColumn="0"/>
+            </w:pPr>
+            <w:r>
+              <w:t>Xem chi tiết</w:t>
+            </w:r>
+          </w:p>
+        </w:tc>
+        <w:tc>
+          <w:tcPr>
+            <w:tcW w:w="5125" w:type="dxa"/>
+            <w:vAlign w:val="center"/>
+          </w:tcPr>
+          <w:p>
+            <w:pPr>
+              <w:pStyle w:val="ListParagraph"/>
+              <w:ind w:left="0"/>
+              <w:jc w:val="center"/>
+              <w:cnfStyle w:val="000000000000" w:firstRow="0" w:lastRow="0" w:firstColumn="0" w:lastColumn="0" w:oddVBand="0" w:evenVBand="0" w:oddHBand="0" w:evenHBand="0" w:firstRowFirstColumn="0" w:firstRowLastColumn="0" w:lastRowFirstColumn="0" w:lastRowLastColumn="0"/>
+            </w:pPr>
+            <w:r>
+              <w:t>Người dùng vào trang website của nhà hàng. Chọn title “</w:t>
+            </w:r>
+            <w:r>
+              <w:t>Chi tiết” để xem chi tiết các món ăn, combo của nhà hàng</w:t>
+            </w:r>
+            <w:r>
+              <w:t>.</w:t>
+            </w:r>
+          </w:p>
+        </w:tc>
+      </w:tr>
+      <w:tr>
+        <w:trPr>
+          <w:trHeight w:val="1340"/>
+        </w:trPr>
+        <w:tc>
+          <w:tcPr>
+            <w:cnfStyle w:val="001000000000" w:firstRow="0" w:lastRow="0" w:firstColumn="1" w:lastColumn="0" w:oddVBand="0" w:evenVBand="0" w:oddHBand="0" w:evenHBand="0" w:firstRowFirstColumn="0" w:firstRowLastColumn="0" w:lastRowFirstColumn="0" w:lastRowLastColumn="0"/>
+            <w:tcW w:w="715" w:type="dxa"/>
+            <w:vAlign w:val="center"/>
+          </w:tcPr>
+          <w:p>
+            <w:pPr>
+              <w:pStyle w:val="ListParagraph"/>
+              <w:ind w:left="0"/>
+              <w:jc w:val="center"/>
+            </w:pPr>
+            <w:r>
+              <w:t>12</w:t>
+            </w:r>
+          </w:p>
+        </w:tc>
+        <w:tc>
+          <w:tcPr>
+            <w:tcW w:w="3510" w:type="dxa"/>
+            <w:vAlign w:val="center"/>
+          </w:tcPr>
+          <w:p>
+            <w:pPr>
+              <w:pStyle w:val="ListParagraph"/>
+              <w:ind w:left="0"/>
+              <w:jc w:val="center"/>
+              <w:cnfStyle w:val="000000000000" w:firstRow="0" w:lastRow="0" w:firstColumn="0" w:lastColumn="0" w:oddVBand="0" w:evenVBand="0" w:oddHBand="0" w:evenHBand="0" w:firstRowFirstColumn="0" w:firstRowLastColumn="0" w:lastRowFirstColumn="0" w:lastRowLastColumn="0"/>
+            </w:pPr>
+            <w:r>
+              <w:t>Bình luận</w:t>
+            </w:r>
+          </w:p>
+        </w:tc>
+        <w:tc>
+          <w:tcPr>
+            <w:tcW w:w="5125" w:type="dxa"/>
+            <w:vAlign w:val="center"/>
+          </w:tcPr>
+          <w:p>
+            <w:pPr>
+              <w:pStyle w:val="ListParagraph"/>
+              <w:ind w:left="0"/>
+              <w:jc w:val="center"/>
+              <w:cnfStyle w:val="000000000000" w:firstRow="0" w:lastRow="0" w:firstColumn="0" w:lastColumn="0" w:oddVBand="0" w:evenVBand="0" w:oddHBand="0" w:evenHBand="0" w:firstRowFirstColumn="0" w:firstRowLastColumn="0" w:lastRowFirstColumn="0" w:lastRowLastColumn="0"/>
+            </w:pPr>
+            <w:r>
+              <w:t xml:space="preserve">Người dùng vào trang website của nhà hàng. </w:t>
+            </w:r>
+            <w:r>
+              <w:t>Có thể bình luận về các món ăn, nhà hàng tại mục Bình luận</w:t>
+            </w:r>
+            <w:r>
+              <w:t>.</w:t>
+            </w:r>
+          </w:p>
+        </w:tc>
+      </w:tr>
+      <w:tr>
+        <w:trPr>
+          <w:trHeight w:val="1340"/>
+        </w:trPr>
+        <w:tc>
+          <w:tcPr>
+            <w:cnfStyle w:val="001000000000" w:firstRow="0" w:lastRow="0" w:firstColumn="1" w:lastColumn="0" w:oddVBand="0" w:evenVBand="0" w:oddHBand="0" w:evenHBand="0" w:firstRowFirstColumn="0" w:firstRowLastColumn="0" w:lastRowFirstColumn="0" w:lastRowLastColumn="0"/>
+            <w:tcW w:w="715" w:type="dxa"/>
+            <w:vAlign w:val="center"/>
+          </w:tcPr>
+          <w:p>
+            <w:pPr>
+              <w:pStyle w:val="ListParagraph"/>
+              <w:ind w:left="0"/>
+              <w:jc w:val="center"/>
+            </w:pPr>
+            <w:r>
+              <w:t>13</w:t>
+            </w:r>
+          </w:p>
+        </w:tc>
+        <w:tc>
+          <w:tcPr>
+            <w:tcW w:w="3510" w:type="dxa"/>
+            <w:vAlign w:val="center"/>
+          </w:tcPr>
+          <w:p>
+            <w:pPr>
+              <w:pStyle w:val="ListParagraph"/>
+              <w:ind w:left="0"/>
+              <w:jc w:val="center"/>
+              <w:cnfStyle w:val="000000000000" w:firstRow="0" w:lastRow="0" w:firstColumn="0" w:lastColumn="0" w:oddVBand="0" w:evenVBand="0" w:oddHBand="0" w:evenHBand="0" w:firstRowFirstColumn="0" w:firstRowLastColumn="0" w:lastRowFirstColumn="0" w:lastRowLastColumn="0"/>
+            </w:pPr>
+            <w:r>
+              <w:t>Tìm kiếm</w:t>
+            </w:r>
+          </w:p>
+        </w:tc>
+        <w:tc>
+          <w:tcPr>
+            <w:tcW w:w="5125" w:type="dxa"/>
+            <w:vAlign w:val="center"/>
+          </w:tcPr>
+          <w:p>
+            <w:pPr>
+              <w:pStyle w:val="ListParagraph"/>
+              <w:ind w:left="0"/>
+              <w:jc w:val="center"/>
+              <w:cnfStyle w:val="000000000000" w:firstRow="0" w:lastRow="0" w:firstColumn="0" w:lastColumn="0" w:oddVBand="0" w:evenVBand="0" w:oddHBand="0" w:evenHBand="0" w:firstRowFirstColumn="0" w:firstRowLastColumn="0" w:lastRowFirstColumn="0" w:lastRowLastColumn="0"/>
+            </w:pPr>
+            <w:r>
+              <w:t>Người dùng vào trang website của nhà hàng.</w:t>
+            </w:r>
+            <w:r>
+              <w:t xml:space="preserve"> Có thể tìm kiếm các món ăn, combo hay khuyến mãi của nhà hàng.</w:t>
+            </w:r>
+          </w:p>
+        </w:tc>
+      </w:tr>
+    </w:tbl>
+    <w:p>
+      <w:pPr>
+        <w:pStyle w:val="ListParagraph"/>
+        <w:ind w:left="1260"/>
+        <w:outlineLvl w:val="1"/>
+        <w:rPr>
+          <w:b/>
+        </w:rPr>
+      </w:pPr>
+    </w:p>
+    <w:p>
+      <w:pPr>
+        <w:pStyle w:val="ListParagraph"/>
+        <w:ind w:left="1260"/>
+        <w:outlineLvl w:val="1"/>
+        <w:rPr>
+          <w:b/>
+        </w:rPr>
+      </w:pPr>
+    </w:p>
+    <w:p>
+      <w:pPr>
+        <w:pStyle w:val="ListParagraph"/>
+        <w:numPr>
+          <w:ilvl w:val="0"/>
+          <w:numId w:val="10"/>
+        </w:numPr>
+        <w:outlineLvl w:val="1"/>
+        <w:rPr>
+          <w:b/>
+        </w:rPr>
+      </w:pPr>
+      <w:r>
+        <w:rPr>
+          <w:b/>
+        </w:rPr>
+        <w:t>Người dung quản lý</w:t>
+      </w:r>
+    </w:p>
+    <w:tbl>
+      <w:tblPr>
+        <w:tblStyle w:val="GridTable1Light-Accent5"/>
+        <w:tblW w:w="0" w:type="auto"/>
+        <w:tblLook w:val="04A0" w:firstRow="1" w:lastRow="0" w:firstColumn="1" w:lastColumn="0" w:noHBand="0" w:noVBand="1"/>
+      </w:tblPr>
+      <w:tblGrid>
+        <w:gridCol w:w="715"/>
+        <w:gridCol w:w="3510"/>
+        <w:gridCol w:w="5125"/>
+      </w:tblGrid>
+      <w:tr>
+        <w:trPr>
+          <w:cnfStyle w:val="100000000000" w:firstRow="1" w:lastRow="0" w:firstColumn="0" w:lastColumn="0" w:oddVBand="0" w:evenVBand="0" w:oddHBand="0" w:evenHBand="0" w:firstRowFirstColumn="0" w:firstRowLastColumn="0" w:lastRowFirstColumn="0" w:lastRowLastColumn="0"/>
+          <w:trHeight w:val="530"/>
+        </w:trPr>
+        <w:tc>
+          <w:tcPr>
+            <w:cnfStyle w:val="001000000000" w:firstRow="0" w:lastRow="0" w:firstColumn="1" w:lastColumn="0" w:oddVBand="0" w:evenVBand="0" w:oddHBand="0" w:evenHBand="0" w:firstRowFirstColumn="0" w:firstRowLastColumn="0" w:lastRowFirstColumn="0" w:lastRowLastColumn="0"/>
+            <w:tcW w:w="715" w:type="dxa"/>
+            <w:vAlign w:val="center"/>
+          </w:tcPr>
+          <w:p>
+            <w:pPr>
+              <w:pStyle w:val="ListParagraph"/>
+              <w:ind w:left="0"/>
+              <w:jc w:val="center"/>
+            </w:pPr>
+            <w:r>
+              <w:t>STT</w:t>
+            </w:r>
+          </w:p>
+        </w:tc>
+        <w:tc>
+          <w:tcPr>
+            <w:tcW w:w="3510" w:type="dxa"/>
+            <w:vAlign w:val="center"/>
+          </w:tcPr>
+          <w:p>
+            <w:pPr>
+              <w:pStyle w:val="ListParagraph"/>
+              <w:ind w:left="0"/>
+              <w:jc w:val="center"/>
+              <w:cnfStyle w:val="100000000000" w:firstRow="1" w:lastRow="0" w:firstColumn="0" w:lastColumn="0" w:oddVBand="0" w:evenVBand="0" w:oddHBand="0" w:evenHBand="0" w:firstRowFirstColumn="0" w:firstRowLastColumn="0" w:lastRowFirstColumn="0" w:lastRowLastColumn="0"/>
+            </w:pPr>
+            <w:r>
+              <w:t>Tên usecase</w:t>
+            </w:r>
+          </w:p>
+        </w:tc>
+        <w:tc>
+          <w:tcPr>
+            <w:tcW w:w="5125" w:type="dxa"/>
+            <w:vAlign w:val="center"/>
+          </w:tcPr>
+          <w:p>
+            <w:pPr>
+              <w:pStyle w:val="ListParagraph"/>
+              <w:ind w:left="0"/>
+              <w:jc w:val="center"/>
+              <w:cnfStyle w:val="100000000000" w:firstRow="1" w:lastRow="0" w:firstColumn="0" w:lastColumn="0" w:oddVBand="0" w:evenVBand="0" w:oddHBand="0" w:evenHBand="0" w:firstRowFirstColumn="0" w:firstRowLastColumn="0" w:lastRowFirstColumn="0" w:lastRowLastColumn="0"/>
+              <w:rPr>
+                <w:b w:val="0"/>
+                <w:bCs w:val="0"/>
+              </w:rPr>
+            </w:pPr>
+            <w:r>
+              <w:t>Mô tả</w:t>
+            </w:r>
+          </w:p>
+        </w:tc>
+      </w:tr>
+      <w:tr>
+        <w:trPr>
+          <w:trHeight w:val="798"/>
+        </w:trPr>
+        <w:tc>
+          <w:tcPr>
+            <w:cnfStyle w:val="001000000000" w:firstRow="0" w:lastRow="0" w:firstColumn="1" w:lastColumn="0" w:oddVBand="0" w:evenVBand="0" w:oddHBand="0" w:evenHBand="0" w:firstRowFirstColumn="0" w:firstRowLastColumn="0" w:lastRowFirstColumn="0" w:lastRowLastColumn="0"/>
+            <w:tcW w:w="715" w:type="dxa"/>
+            <w:vAlign w:val="center"/>
+          </w:tcPr>
+          <w:p>
+            <w:pPr>
+              <w:pStyle w:val="ListParagraph"/>
+              <w:ind w:left="0"/>
+              <w:jc w:val="center"/>
+            </w:pPr>
+            <w:r>
+              <w:t>1</w:t>
+            </w:r>
+          </w:p>
+        </w:tc>
+        <w:tc>
+          <w:tcPr>
+            <w:tcW w:w="3510" w:type="dxa"/>
+            <w:vAlign w:val="center"/>
+          </w:tcPr>
+          <w:p>
+            <w:pPr>
+              <w:pStyle w:val="ListParagraph"/>
+              <w:ind w:left="0"/>
+              <w:jc w:val="center"/>
+              <w:cnfStyle w:val="000000000000" w:firstRow="0" w:lastRow="0" w:firstColumn="0" w:lastColumn="0" w:oddVBand="0" w:evenVBand="0" w:oddHBand="0" w:evenHBand="0" w:firstRowFirstColumn="0" w:firstRowLastColumn="0" w:lastRowFirstColumn="0" w:lastRowLastColumn="0"/>
+            </w:pPr>
+            <w:r>
+              <w:t>Quản lý người dùng</w:t>
+            </w:r>
+          </w:p>
+        </w:tc>
+        <w:tc>
+          <w:tcPr>
+            <w:tcW w:w="5125" w:type="dxa"/>
+            <w:vAlign w:val="center"/>
+          </w:tcPr>
+          <w:p>
+            <w:pPr>
+              <w:pStyle w:val="ListParagraph"/>
+              <w:ind w:left="0"/>
+              <w:jc w:val="center"/>
+              <w:cnfStyle w:val="000000000000" w:firstRow="0" w:lastRow="0" w:firstColumn="0" w:lastColumn="0" w:oddVBand="0" w:evenVBand="0" w:oddHBand="0" w:evenHBand="0" w:firstRowFirstColumn="0" w:firstRowLastColumn="0" w:lastRowFirstColumn="0" w:lastRowLastColumn="0"/>
+            </w:pPr>
+            <w:r>
+              <w:t>Người quản trị hệ thống có thể thay đổi hoặc xóa bỏ tên người dùng trong hệ thống.</w:t>
+            </w:r>
+          </w:p>
+        </w:tc>
+      </w:tr>
+      <w:tr>
+        <w:trPr>
+          <w:trHeight w:val="1340"/>
+        </w:trPr>
+        <w:tc>
+          <w:tcPr>
+            <w:cnfStyle w:val="001000000000" w:firstRow="0" w:lastRow="0" w:firstColumn="1" w:lastColumn="0" w:oddVBand="0" w:evenVBand="0" w:oddHBand="0" w:evenHBand="0" w:firstRowFirstColumn="0" w:firstRowLastColumn="0" w:lastRowFirstColumn="0" w:lastRowLastColumn="0"/>
+            <w:tcW w:w="715" w:type="dxa"/>
+            <w:vAlign w:val="center"/>
+          </w:tcPr>
+          <w:p>
+            <w:pPr>
+              <w:pStyle w:val="ListParagraph"/>
+              <w:ind w:left="0"/>
+              <w:jc w:val="center"/>
+            </w:pPr>
+            <w:r>
+              <w:t>2</w:t>
+            </w:r>
+          </w:p>
+        </w:tc>
+        <w:tc>
+          <w:tcPr>
+            <w:tcW w:w="3510" w:type="dxa"/>
+            <w:vAlign w:val="center"/>
+          </w:tcPr>
+          <w:p>
+            <w:pPr>
+              <w:pStyle w:val="ListParagraph"/>
+              <w:ind w:left="0"/>
+              <w:jc w:val="center"/>
+              <w:cnfStyle w:val="000000000000" w:firstRow="0" w:lastRow="0" w:firstColumn="0" w:lastColumn="0" w:oddVBand="0" w:evenVBand="0" w:oddHBand="0" w:evenHBand="0" w:firstRowFirstColumn="0" w:firstRowLastColumn="0" w:lastRowFirstColumn="0" w:lastRowLastColumn="0"/>
+            </w:pPr>
+            <w:r>
               <w:t>Quản lý thông báo</w:t>
             </w:r>
           </w:p>
@@ -3157,6 +4536,7 @@
               <w:jc w:val="center"/>
             </w:pPr>
             <w:r>
+              <w:lastRenderedPageBreak/>
               <w:t>6</w:t>
             </w:r>
           </w:p>
@@ -3247,11 +4627,7 @@
               <w:cnfStyle w:val="000000000000" w:firstRow="0" w:lastRow="0" w:firstColumn="0" w:lastColumn="0" w:oddVBand="0" w:evenVBand="0" w:oddHBand="0" w:evenHBand="0" w:firstRowFirstColumn="0" w:firstRowLastColumn="0" w:lastRowFirstColumn="0" w:lastRowLastColumn="0"/>
             </w:pPr>
             <w:r>
-              <w:t xml:space="preserve">Nhân viên đăng nhập vào hệ thống. Dựa vào yêu cầu, nhân viên sẽ cập nhật hoặc thêm mới </w:t>
-            </w:r>
-            <w:r>
-              <w:lastRenderedPageBreak/>
-              <w:t>một giá (giá món ăn, thưc uống, giá các combo).</w:t>
+              <w:t>Nhân viên đăng nhập vào hệ thống. Dựa vào yêu cầu, nhân viên sẽ cập nhật hoặc thêm mới một giá (giá món ăn, thưc uống, giá các combo).</w:t>
             </w:r>
           </w:p>
         </w:tc>
@@ -3273,7 +4649,6 @@
               <w:jc w:val="center"/>
             </w:pPr>
             <w:r>
-              <w:lastRenderedPageBreak/>
               <w:t>8</w:t>
             </w:r>
           </w:p>
@@ -3347,7 +4722,10 @@
               <w:cnfStyle w:val="000000000000" w:firstRow="0" w:lastRow="0" w:firstColumn="0" w:lastColumn="0" w:oddVBand="0" w:evenVBand="0" w:oddHBand="0" w:evenHBand="0" w:firstRowFirstColumn="0" w:firstRowLastColumn="0" w:lastRowFirstColumn="0" w:lastRowLastColumn="0"/>
             </w:pPr>
             <w:r>
-              <w:t>Bình luận</w:t>
+              <w:t>Quản lý b</w:t>
+            </w:r>
+            <w:r>
+              <w:t>ình luận</w:t>
             </w:r>
           </w:p>
         </w:tc>
@@ -3364,10 +4742,10 @@
               <w:cnfStyle w:val="000000000000" w:firstRow="0" w:lastRow="0" w:firstColumn="0" w:lastColumn="0" w:oddVBand="0" w:evenVBand="0" w:oddHBand="0" w:evenHBand="0" w:firstRowFirstColumn="0" w:firstRowLastColumn="0" w:lastRowFirstColumn="0" w:lastRowLastColumn="0"/>
             </w:pPr>
             <w:r>
-              <w:t xml:space="preserve">Khách hàng </w:t>
-            </w:r>
-            <w:r>
-              <w:t>đưa ra bình luận, ý kiến của họ về nhà hàng.</w:t>
+              <w:t>Quản lý xem các bình luận của khách hàng, có thể trả lời, xóa</w:t>
+            </w:r>
+            <w:r>
+              <w:t>.</w:t>
             </w:r>
           </w:p>
         </w:tc>
@@ -3378,7 +4756,7 @@
         <w:pStyle w:val="ListParagraph"/>
         <w:numPr>
           <w:ilvl w:val="0"/>
-          <w:numId w:val="9"/>
+          <w:numId w:val="5"/>
         </w:numPr>
         <w:spacing w:line="360" w:lineRule="auto"/>
         <w:outlineLvl w:val="0"/>
@@ -3396,8 +4774,41 @@
     <w:p>
       <w:pPr>
         <w:pStyle w:val="ListParagraph"/>
-        <w:spacing w:line="240" w:lineRule="auto"/>
+        <w:numPr>
+          <w:ilvl w:val="0"/>
+          <w:numId w:val="11"/>
+        </w:numPr>
+        <w:spacing w:line="360" w:lineRule="auto"/>
+        <w:outlineLvl w:val="0"/>
+        <w:rPr>
+          <w:b/>
+        </w:rPr>
+      </w:pPr>
+      <w:r>
+        <w:rPr>
+          <w:b/>
+        </w:rPr>
+        <w:t>Ngườ</w:t>
+      </w:r>
+      <w:r>
+        <w:rPr>
+          <w:b/>
+        </w:rPr>
+        <w:t>i dùng K</w:t>
+      </w:r>
+      <w:r>
+        <w:rPr>
+          <w:b/>
+        </w:rPr>
+        <w:t>hách hàng</w:t>
+      </w:r>
+    </w:p>
+    <w:p>
+      <w:pPr>
+        <w:pStyle w:val="ListParagraph"/>
+        <w:spacing w:line="360" w:lineRule="auto"/>
         <w:ind w:left="900"/>
+        <w:outlineLvl w:val="0"/>
       </w:pPr>
       <w:r>
         <w:rPr>
@@ -3406,6 +4817,1157 @@
         <w:t xml:space="preserve">Bước 1: </w:t>
       </w:r>
       <w:r>
+        <w:t>Xem giới thiệu:</w:t>
+      </w:r>
+    </w:p>
+    <w:p>
+      <w:pPr>
+        <w:pStyle w:val="ListParagraph"/>
+        <w:spacing w:line="360" w:lineRule="auto"/>
+        <w:ind w:left="900"/>
+        <w:outlineLvl w:val="0"/>
+      </w:pPr>
+      <w:r>
+        <w:rPr>
+          <w:b/>
+        </w:rPr>
+        <w:tab/>
+      </w:r>
+      <w:r>
+        <w:t xml:space="preserve">B1: </w:t>
+      </w:r>
+      <w:r>
+        <w:t>Khách hàng v</w:t>
+      </w:r>
+      <w:r>
+        <w:t>ào Website của nhà hàng.</w:t>
+      </w:r>
+    </w:p>
+    <w:p>
+      <w:pPr>
+        <w:pStyle w:val="ListParagraph"/>
+        <w:spacing w:line="360" w:lineRule="auto"/>
+        <w:ind w:left="900"/>
+        <w:outlineLvl w:val="0"/>
+      </w:pPr>
+      <w:r>
+        <w:tab/>
+        <w:t>B2: Chọn mục “Giới thiệu”.</w:t>
+      </w:r>
+    </w:p>
+    <w:p>
+      <w:pPr>
+        <w:pStyle w:val="ListParagraph"/>
+        <w:spacing w:line="360" w:lineRule="auto"/>
+        <w:ind w:left="900"/>
+        <w:outlineLvl w:val="0"/>
+      </w:pPr>
+      <w:r>
+        <w:tab/>
+        <w:t xml:space="preserve">B3: Xem các thông tin trong </w:t>
+      </w:r>
+      <w:r>
+        <w:t>trang</w:t>
+      </w:r>
+      <w:r>
+        <w:t xml:space="preserve"> G</w:t>
+      </w:r>
+      <w:r>
+        <w:t>iới thiệu</w:t>
+      </w:r>
+      <w:r>
+        <w:t>.</w:t>
+      </w:r>
+    </w:p>
+    <w:p>
+      <w:pPr>
+        <w:pStyle w:val="ListParagraph"/>
+        <w:spacing w:line="360" w:lineRule="auto"/>
+        <w:ind w:left="900"/>
+        <w:outlineLvl w:val="0"/>
+      </w:pPr>
+      <w:r>
+        <w:rPr>
+          <w:b/>
+        </w:rPr>
+        <w:t xml:space="preserve">Bước 2: </w:t>
+      </w:r>
+      <w:r>
+        <w:t>Xem thực đơn</w:t>
+      </w:r>
+    </w:p>
+    <w:p>
+      <w:pPr>
+        <w:pStyle w:val="ListParagraph"/>
+        <w:spacing w:line="360" w:lineRule="auto"/>
+        <w:ind w:left="900"/>
+        <w:outlineLvl w:val="0"/>
+      </w:pPr>
+      <w:r>
+        <w:rPr>
+          <w:b/>
+        </w:rPr>
+        <w:tab/>
+      </w:r>
+      <w:r>
+        <w:t>B1</w:t>
+      </w:r>
+      <w:r>
+        <w:t xml:space="preserve">: Khách hàng vào </w:t>
+      </w:r>
+      <w:r>
+        <w:t>Website của nhà hàng.</w:t>
+      </w:r>
+    </w:p>
+    <w:p>
+      <w:pPr>
+        <w:pStyle w:val="ListParagraph"/>
+        <w:spacing w:line="360" w:lineRule="auto"/>
+        <w:ind w:left="900"/>
+        <w:outlineLvl w:val="0"/>
+      </w:pPr>
+      <w:r>
+        <w:tab/>
+        <w:t>B2: Chọn mục “</w:t>
+      </w:r>
+      <w:r>
+        <w:t>Xem thực đơn</w:t>
+      </w:r>
+      <w:r>
+        <w:t>”.</w:t>
+      </w:r>
+    </w:p>
+    <w:p>
+      <w:pPr>
+        <w:pStyle w:val="ListParagraph"/>
+        <w:tabs>
+          <w:tab w:val="left" w:pos="720"/>
+          <w:tab w:val="left" w:pos="1440"/>
+          <w:tab w:val="left" w:pos="2160"/>
+          <w:tab w:val="left" w:pos="2880"/>
+          <w:tab w:val="left" w:pos="3600"/>
+          <w:tab w:val="left" w:pos="4320"/>
+          <w:tab w:val="left" w:pos="5040"/>
+          <w:tab w:val="left" w:pos="5760"/>
+          <w:tab w:val="left" w:pos="6480"/>
+          <w:tab w:val="left" w:pos="7200"/>
+          <w:tab w:val="left" w:pos="7920"/>
+        </w:tabs>
+        <w:spacing w:line="360" w:lineRule="auto"/>
+        <w:ind w:left="900"/>
+        <w:outlineLvl w:val="0"/>
+      </w:pPr>
+      <w:r>
+        <w:tab/>
+        <w:t xml:space="preserve">B3: Xem các thông tin </w:t>
+      </w:r>
+      <w:r>
+        <w:t xml:space="preserve">món ăn thức uống </w:t>
+      </w:r>
+      <w:r>
+        <w:t>trong trang T</w:t>
+      </w:r>
+      <w:r>
+        <w:t>hực đơn.</w:t>
+      </w:r>
+    </w:p>
+    <w:p>
+      <w:pPr>
+        <w:pStyle w:val="ListParagraph"/>
+        <w:tabs>
+          <w:tab w:val="left" w:pos="720"/>
+          <w:tab w:val="left" w:pos="1440"/>
+          <w:tab w:val="left" w:pos="2160"/>
+          <w:tab w:val="left" w:pos="2880"/>
+          <w:tab w:val="left" w:pos="3600"/>
+          <w:tab w:val="left" w:pos="4320"/>
+          <w:tab w:val="left" w:pos="5040"/>
+          <w:tab w:val="left" w:pos="5760"/>
+          <w:tab w:val="left" w:pos="6480"/>
+          <w:tab w:val="left" w:pos="7200"/>
+          <w:tab w:val="left" w:pos="7920"/>
+        </w:tabs>
+        <w:spacing w:line="360" w:lineRule="auto"/>
+        <w:ind w:left="900"/>
+        <w:outlineLvl w:val="0"/>
+      </w:pPr>
+      <w:r>
+        <w:rPr>
+          <w:b/>
+        </w:rPr>
+        <w:t xml:space="preserve">Bước 3: </w:t>
+      </w:r>
+      <w:r>
+        <w:t>Xem combo</w:t>
+      </w:r>
+    </w:p>
+    <w:p>
+      <w:pPr>
+        <w:pStyle w:val="ListParagraph"/>
+        <w:spacing w:line="360" w:lineRule="auto"/>
+        <w:ind w:left="900"/>
+        <w:outlineLvl w:val="0"/>
+      </w:pPr>
+      <w:r>
+        <w:rPr>
+          <w:b/>
+        </w:rPr>
+        <w:tab/>
+      </w:r>
+      <w:r>
+        <w:t>B1: Khách hàng vào Website của nhà hàng.</w:t>
+      </w:r>
+    </w:p>
+    <w:p>
+      <w:pPr>
+        <w:pStyle w:val="ListParagraph"/>
+        <w:spacing w:line="360" w:lineRule="auto"/>
+        <w:ind w:left="900"/>
+        <w:outlineLvl w:val="0"/>
+      </w:pPr>
+      <w:r>
+        <w:tab/>
+        <w:t>B2: Chọn mục “</w:t>
+      </w:r>
+      <w:r>
+        <w:t>Xem Combo</w:t>
+      </w:r>
+      <w:r>
+        <w:t>”.</w:t>
+      </w:r>
+    </w:p>
+    <w:p>
+      <w:pPr>
+        <w:pStyle w:val="ListParagraph"/>
+        <w:spacing w:line="360" w:lineRule="auto"/>
+        <w:ind w:left="900"/>
+        <w:outlineLvl w:val="0"/>
+      </w:pPr>
+      <w:r>
+        <w:tab/>
+        <w:t xml:space="preserve">B3: Xem các thông tin trong trang </w:t>
+      </w:r>
+      <w:r>
+        <w:t>Xem Combo</w:t>
+      </w:r>
+      <w:r>
+        <w:t>.</w:t>
+      </w:r>
+    </w:p>
+    <w:p>
+      <w:pPr>
+        <w:pStyle w:val="ListParagraph"/>
+        <w:tabs>
+          <w:tab w:val="left" w:pos="720"/>
+          <w:tab w:val="left" w:pos="1440"/>
+          <w:tab w:val="left" w:pos="2160"/>
+          <w:tab w:val="left" w:pos="2880"/>
+          <w:tab w:val="left" w:pos="3600"/>
+          <w:tab w:val="left" w:pos="4320"/>
+          <w:tab w:val="left" w:pos="5040"/>
+          <w:tab w:val="left" w:pos="5760"/>
+          <w:tab w:val="left" w:pos="6480"/>
+          <w:tab w:val="left" w:pos="7200"/>
+          <w:tab w:val="left" w:pos="7920"/>
+        </w:tabs>
+        <w:spacing w:line="360" w:lineRule="auto"/>
+        <w:ind w:left="900"/>
+        <w:outlineLvl w:val="0"/>
+      </w:pPr>
+      <w:r>
+        <w:rPr>
+          <w:b/>
+        </w:rPr>
+        <w:t xml:space="preserve">Bước 4: </w:t>
+      </w:r>
+      <w:r>
+        <w:t>Đặt bàn:</w:t>
+      </w:r>
+    </w:p>
+    <w:p>
+      <w:pPr>
+        <w:pStyle w:val="ListParagraph"/>
+        <w:spacing w:line="360" w:lineRule="auto"/>
+        <w:ind w:left="900"/>
+        <w:outlineLvl w:val="0"/>
+      </w:pPr>
+      <w:r>
+        <w:rPr>
+          <w:b/>
+        </w:rPr>
+        <w:tab/>
+      </w:r>
+      <w:r>
+        <w:t>B1: Khách hàng vào Website của nhà hàng.</w:t>
+      </w:r>
+    </w:p>
+    <w:p>
+      <w:pPr>
+        <w:pStyle w:val="ListParagraph"/>
+        <w:spacing w:line="360" w:lineRule="auto"/>
+        <w:ind w:left="900"/>
+        <w:outlineLvl w:val="0"/>
+      </w:pPr>
+      <w:r>
+        <w:tab/>
+        <w:t>B2: Chọn mục “</w:t>
+      </w:r>
+      <w:r>
+        <w:t>Đặt bàn</w:t>
+      </w:r>
+      <w:r>
+        <w:t>”.</w:t>
+      </w:r>
+    </w:p>
+    <w:p>
+      <w:pPr>
+        <w:pStyle w:val="ListParagraph"/>
+        <w:spacing w:line="360" w:lineRule="auto"/>
+        <w:ind w:left="900"/>
+        <w:outlineLvl w:val="0"/>
+      </w:pPr>
+      <w:r>
+        <w:tab/>
+        <w:t xml:space="preserve">B3: Xem các thông tin trong trang </w:t>
+      </w:r>
+      <w:r>
+        <w:t>Đặt bàn</w:t>
+      </w:r>
+      <w:r>
+        <w:t>.</w:t>
+      </w:r>
+    </w:p>
+    <w:p>
+      <w:pPr>
+        <w:pStyle w:val="ListParagraph"/>
+        <w:spacing w:line="360" w:lineRule="auto"/>
+        <w:ind w:left="900"/>
+        <w:outlineLvl w:val="0"/>
+      </w:pPr>
+      <w:r>
+        <w:tab/>
+        <w:t>B4: Khách hàng chọn loại tiệc, số lượng bàn, thực đơn của mỗi bàn,….</w:t>
+      </w:r>
+    </w:p>
+    <w:p>
+      <w:pPr>
+        <w:pStyle w:val="ListParagraph"/>
+        <w:spacing w:line="360" w:lineRule="auto"/>
+        <w:ind w:left="900" w:firstLine="540"/>
+        <w:outlineLvl w:val="0"/>
+      </w:pPr>
+      <w:r>
+        <w:lastRenderedPageBreak/>
+        <w:t>B5: khách hàng cần đăng nhập để đặt bàn.</w:t>
+      </w:r>
+    </w:p>
+    <w:p>
+      <w:pPr>
+        <w:pStyle w:val="ListParagraph"/>
+        <w:spacing w:line="360" w:lineRule="auto"/>
+        <w:ind w:left="900" w:firstLine="540"/>
+        <w:outlineLvl w:val="0"/>
+      </w:pPr>
+      <w:r>
+        <w:t>B</w:t>
+      </w:r>
+      <w:r>
+        <w:t>6</w:t>
+      </w:r>
+      <w:r>
+        <w:t>: Khách hàng click vào mục “Đặt ngay” để xác định đặt bàn.</w:t>
+      </w:r>
+    </w:p>
+    <w:p>
+      <w:pPr>
+        <w:pStyle w:val="ListParagraph"/>
+        <w:tabs>
+          <w:tab w:val="left" w:pos="720"/>
+          <w:tab w:val="left" w:pos="1440"/>
+          <w:tab w:val="left" w:pos="2160"/>
+          <w:tab w:val="left" w:pos="2880"/>
+          <w:tab w:val="left" w:pos="3600"/>
+          <w:tab w:val="left" w:pos="4320"/>
+          <w:tab w:val="left" w:pos="5040"/>
+          <w:tab w:val="left" w:pos="5760"/>
+          <w:tab w:val="left" w:pos="6480"/>
+          <w:tab w:val="left" w:pos="7200"/>
+          <w:tab w:val="left" w:pos="7920"/>
+        </w:tabs>
+        <w:spacing w:line="360" w:lineRule="auto"/>
+        <w:ind w:left="900"/>
+        <w:outlineLvl w:val="0"/>
+      </w:pPr>
+      <w:r>
+        <w:rPr>
+          <w:b/>
+        </w:rPr>
+        <w:t xml:space="preserve">Bước 5: </w:t>
+      </w:r>
+      <w:r>
+        <w:t>Xem khuyến mãi:</w:t>
+      </w:r>
+    </w:p>
+    <w:p>
+      <w:pPr>
+        <w:pStyle w:val="ListParagraph"/>
+        <w:spacing w:line="360" w:lineRule="auto"/>
+        <w:ind w:left="900"/>
+        <w:outlineLvl w:val="0"/>
+      </w:pPr>
+      <w:r>
+        <w:rPr>
+          <w:b/>
+        </w:rPr>
+        <w:tab/>
+      </w:r>
+      <w:r>
+        <w:t>B1: Khách hàng vào Website của nhà hàng.</w:t>
+      </w:r>
+    </w:p>
+    <w:p>
+      <w:pPr>
+        <w:pStyle w:val="ListParagraph"/>
+        <w:spacing w:line="360" w:lineRule="auto"/>
+        <w:ind w:left="900"/>
+        <w:outlineLvl w:val="0"/>
+      </w:pPr>
+      <w:r>
+        <w:tab/>
+        <w:t>B2: Chọn mục “</w:t>
+      </w:r>
+      <w:r>
+        <w:t>Khuyến mãi</w:t>
+      </w:r>
+      <w:r>
+        <w:t>”.</w:t>
+      </w:r>
+    </w:p>
+    <w:p>
+      <w:pPr>
+        <w:pStyle w:val="ListParagraph"/>
+        <w:tabs>
+          <w:tab w:val="left" w:pos="720"/>
+          <w:tab w:val="left" w:pos="1440"/>
+          <w:tab w:val="left" w:pos="2160"/>
+          <w:tab w:val="left" w:pos="2880"/>
+          <w:tab w:val="left" w:pos="3600"/>
+          <w:tab w:val="left" w:pos="4320"/>
+          <w:tab w:val="left" w:pos="5040"/>
+          <w:tab w:val="left" w:pos="5760"/>
+          <w:tab w:val="left" w:pos="6480"/>
+        </w:tabs>
+        <w:spacing w:line="360" w:lineRule="auto"/>
+        <w:ind w:left="900"/>
+        <w:outlineLvl w:val="0"/>
+      </w:pPr>
+      <w:r>
+        <w:tab/>
+        <w:t xml:space="preserve">B3: Xem các thông tin trong trang </w:t>
+      </w:r>
+      <w:r>
+        <w:t>Khuyến mãi</w:t>
+      </w:r>
+      <w:r>
+        <w:t>.</w:t>
+      </w:r>
+      <w:r>
+        <w:tab/>
+      </w:r>
+    </w:p>
+    <w:p>
+      <w:pPr>
+        <w:pStyle w:val="ListParagraph"/>
+        <w:tabs>
+          <w:tab w:val="left" w:pos="720"/>
+          <w:tab w:val="left" w:pos="1440"/>
+          <w:tab w:val="left" w:pos="2160"/>
+          <w:tab w:val="left" w:pos="2880"/>
+          <w:tab w:val="left" w:pos="3600"/>
+          <w:tab w:val="left" w:pos="4320"/>
+          <w:tab w:val="left" w:pos="5040"/>
+          <w:tab w:val="left" w:pos="5760"/>
+          <w:tab w:val="left" w:pos="6480"/>
+        </w:tabs>
+        <w:spacing w:line="360" w:lineRule="auto"/>
+        <w:ind w:left="900"/>
+        <w:outlineLvl w:val="0"/>
+      </w:pPr>
+      <w:r>
+        <w:rPr>
+          <w:b/>
+        </w:rPr>
+        <w:t xml:space="preserve">Bước 6: </w:t>
+      </w:r>
+      <w:r>
+        <w:t>Xem Tuyển Dụng</w:t>
+      </w:r>
+    </w:p>
+    <w:p>
+      <w:pPr>
+        <w:pStyle w:val="ListParagraph"/>
+        <w:spacing w:line="360" w:lineRule="auto"/>
+        <w:ind w:left="900" w:firstLine="540"/>
+        <w:outlineLvl w:val="0"/>
+      </w:pPr>
+      <w:r>
+        <w:t>B1: Khách hàng vào Website của nhà hàng.</w:t>
+      </w:r>
+    </w:p>
+    <w:p>
+      <w:pPr>
+        <w:pStyle w:val="ListParagraph"/>
+        <w:spacing w:line="360" w:lineRule="auto"/>
+        <w:ind w:left="900"/>
+        <w:outlineLvl w:val="0"/>
+      </w:pPr>
+      <w:r>
+        <w:tab/>
+        <w:t>B2: Chọn mục “</w:t>
+      </w:r>
+      <w:r>
+        <w:t>Tuyển Dụng</w:t>
+      </w:r>
+      <w:r>
+        <w:t>”.</w:t>
+      </w:r>
+    </w:p>
+    <w:p>
+      <w:pPr>
+        <w:pStyle w:val="ListParagraph"/>
+        <w:spacing w:line="360" w:lineRule="auto"/>
+        <w:ind w:left="900"/>
+        <w:outlineLvl w:val="0"/>
+      </w:pPr>
+      <w:r>
+        <w:tab/>
+        <w:t xml:space="preserve">B3: Xem các thông tin trong trang </w:t>
+      </w:r>
+      <w:r>
+        <w:t>Tuyển Dụng</w:t>
+      </w:r>
+      <w:r>
+        <w:t>.</w:t>
+      </w:r>
+    </w:p>
+    <w:p>
+      <w:pPr>
+        <w:pStyle w:val="ListParagraph"/>
+        <w:spacing w:line="360" w:lineRule="auto"/>
+        <w:ind w:left="900"/>
+        <w:outlineLvl w:val="0"/>
+      </w:pPr>
+      <w:r>
+        <w:rPr>
+          <w:b/>
+        </w:rPr>
+        <w:t xml:space="preserve">Bước 7: </w:t>
+      </w:r>
+      <w:r>
+        <w:t>Đăng Nhập:</w:t>
+      </w:r>
+    </w:p>
+    <w:p>
+      <w:pPr>
+        <w:pStyle w:val="ListParagraph"/>
+        <w:spacing w:line="360" w:lineRule="auto"/>
+        <w:ind w:left="900" w:firstLine="540"/>
+        <w:outlineLvl w:val="0"/>
+      </w:pPr>
+      <w:r>
+        <w:t>B1: Khách hàng vào Website của nhà hàng.</w:t>
+      </w:r>
+    </w:p>
+    <w:p>
+      <w:pPr>
+        <w:pStyle w:val="ListParagraph"/>
+        <w:spacing w:line="360" w:lineRule="auto"/>
+        <w:ind w:left="900"/>
+        <w:outlineLvl w:val="0"/>
+      </w:pPr>
+      <w:r>
+        <w:tab/>
+        <w:t>B2: Chọn mục “</w:t>
+      </w:r>
+      <w:r>
+        <w:t>Đăng Nhập</w:t>
+      </w:r>
+      <w:r>
+        <w:t>”.</w:t>
+      </w:r>
+    </w:p>
+    <w:p>
+      <w:pPr>
+        <w:pStyle w:val="ListParagraph"/>
+        <w:spacing w:line="360" w:lineRule="auto"/>
+        <w:ind w:left="900"/>
+        <w:outlineLvl w:val="0"/>
+      </w:pPr>
+      <w:r>
+        <w:tab/>
+        <w:t xml:space="preserve">B3: </w:t>
+      </w:r>
+      <w:r>
+        <w:t>Khách hàng điền tài khoản và mật khẩu để đăng nhập</w:t>
+      </w:r>
+      <w:r>
+        <w:t>.</w:t>
+      </w:r>
+    </w:p>
+    <w:p>
+      <w:pPr>
+        <w:pStyle w:val="ListParagraph"/>
+        <w:spacing w:line="360" w:lineRule="auto"/>
+        <w:ind w:left="900"/>
+        <w:outlineLvl w:val="0"/>
+      </w:pPr>
+      <w:r>
+        <w:rPr>
+          <w:b/>
+        </w:rPr>
+        <w:t xml:space="preserve">Bước 8: </w:t>
+      </w:r>
+      <w:r>
+        <w:t xml:space="preserve">Đăng Xuất: </w:t>
+      </w:r>
+    </w:p>
+    <w:p>
+      <w:pPr>
+        <w:pStyle w:val="ListParagraph"/>
+        <w:spacing w:line="360" w:lineRule="auto"/>
+        <w:ind w:left="900" w:firstLine="540"/>
+        <w:outlineLvl w:val="0"/>
+      </w:pPr>
+      <w:r>
+        <w:t>B1: Khách hàng vào Website của nhà hàng.</w:t>
+      </w:r>
+    </w:p>
+    <w:p>
+      <w:pPr>
+        <w:pStyle w:val="ListParagraph"/>
+        <w:spacing w:line="360" w:lineRule="auto"/>
+        <w:ind w:left="900"/>
+        <w:outlineLvl w:val="0"/>
+      </w:pPr>
+      <w:r>
+        <w:tab/>
+        <w:t xml:space="preserve">B2: Chọn mục “Đăng </w:t>
+      </w:r>
+      <w:r>
+        <w:t>Xuất</w:t>
+      </w:r>
+      <w:r>
+        <w:t>”.</w:t>
+      </w:r>
+    </w:p>
+    <w:p>
+      <w:pPr>
+        <w:pStyle w:val="ListParagraph"/>
+        <w:spacing w:line="360" w:lineRule="auto"/>
+        <w:ind w:left="900"/>
+        <w:outlineLvl w:val="0"/>
+      </w:pPr>
+      <w:r>
+        <w:tab/>
+        <w:t xml:space="preserve">B3: Khách hàng </w:t>
+      </w:r>
+      <w:r>
+        <w:t>xẽ được chuyển về trang đăng nhập</w:t>
+      </w:r>
+    </w:p>
+    <w:p>
+      <w:pPr>
+        <w:pStyle w:val="ListParagraph"/>
+        <w:tabs>
+          <w:tab w:val="left" w:pos="720"/>
+          <w:tab w:val="left" w:pos="1440"/>
+          <w:tab w:val="left" w:pos="2160"/>
+          <w:tab w:val="left" w:pos="2880"/>
+          <w:tab w:val="left" w:pos="3600"/>
+          <w:tab w:val="left" w:pos="4320"/>
+          <w:tab w:val="left" w:pos="5040"/>
+          <w:tab w:val="left" w:pos="5760"/>
+          <w:tab w:val="left" w:pos="6480"/>
+        </w:tabs>
+        <w:spacing w:line="360" w:lineRule="auto"/>
+        <w:ind w:left="900"/>
+        <w:outlineLvl w:val="0"/>
+      </w:pPr>
+      <w:r>
+        <w:rPr>
+          <w:b/>
+        </w:rPr>
+        <w:t>Bướ</w:t>
+      </w:r>
+      <w:r>
+        <w:rPr>
+          <w:b/>
+        </w:rPr>
+        <w:t>c 9</w:t>
+      </w:r>
+      <w:r>
+        <w:rPr>
+          <w:b/>
+        </w:rPr>
+        <w:t xml:space="preserve">: </w:t>
+      </w:r>
+      <w:r>
+        <w:t>Xem giỏ hàng:</w:t>
+      </w:r>
+    </w:p>
+    <w:p>
+      <w:pPr>
+        <w:pStyle w:val="ListParagraph"/>
+        <w:spacing w:line="360" w:lineRule="auto"/>
+        <w:ind w:left="900" w:firstLine="540"/>
+        <w:outlineLvl w:val="0"/>
+      </w:pPr>
+      <w:r>
+        <w:t>B1: Khách hàng vào Website của nhà hàng.</w:t>
+      </w:r>
+    </w:p>
+    <w:p>
+      <w:pPr>
+        <w:pStyle w:val="ListParagraph"/>
+        <w:spacing w:line="360" w:lineRule="auto"/>
+        <w:ind w:left="900"/>
+        <w:outlineLvl w:val="0"/>
+      </w:pPr>
+      <w:r>
+        <w:tab/>
+        <w:t>B2: Chọ</w:t>
+      </w:r>
+      <w:r>
+        <w:t xml:space="preserve">n icon giỏ hàng </w:t>
+      </w:r>
+      <w:r>
+        <w:t>.</w:t>
+      </w:r>
+    </w:p>
+    <w:p>
+      <w:pPr>
+        <w:pStyle w:val="ListParagraph"/>
+        <w:spacing w:line="360" w:lineRule="auto"/>
+        <w:ind w:left="900"/>
+        <w:outlineLvl w:val="0"/>
+      </w:pPr>
+      <w:r>
+        <w:tab/>
+        <w:t xml:space="preserve">B3: Khách hàng </w:t>
+      </w:r>
+      <w:r>
+        <w:t>xem các thông tin món ăn mình đã đặt</w:t>
+      </w:r>
+      <w:r>
+        <w:t>.</w:t>
+      </w:r>
+    </w:p>
+    <w:p>
+      <w:pPr>
+        <w:pStyle w:val="ListParagraph"/>
+        <w:tabs>
+          <w:tab w:val="left" w:pos="720"/>
+          <w:tab w:val="left" w:pos="1440"/>
+          <w:tab w:val="left" w:pos="2160"/>
+          <w:tab w:val="left" w:pos="2880"/>
+          <w:tab w:val="left" w:pos="3600"/>
+          <w:tab w:val="left" w:pos="4320"/>
+          <w:tab w:val="left" w:pos="5040"/>
+          <w:tab w:val="left" w:pos="5760"/>
+          <w:tab w:val="left" w:pos="6480"/>
+        </w:tabs>
+        <w:spacing w:line="360" w:lineRule="auto"/>
+        <w:ind w:left="900"/>
+        <w:outlineLvl w:val="0"/>
+      </w:pPr>
+      <w:r>
+        <w:rPr>
+          <w:b/>
+        </w:rPr>
+        <w:t xml:space="preserve">Bước 10: </w:t>
+      </w:r>
+      <w:r>
+        <w:t>Xóa món ăn:</w:t>
+      </w:r>
+    </w:p>
+    <w:p>
+      <w:pPr>
+        <w:pStyle w:val="ListParagraph"/>
+        <w:spacing w:line="360" w:lineRule="auto"/>
+        <w:ind w:left="900" w:firstLine="540"/>
+        <w:outlineLvl w:val="0"/>
+      </w:pPr>
+      <w:r>
+        <w:t>B1: Khách hàng vào Website của nhà hàng.</w:t>
+      </w:r>
+    </w:p>
+    <w:p>
+      <w:pPr>
+        <w:pStyle w:val="ListParagraph"/>
+        <w:spacing w:line="360" w:lineRule="auto"/>
+        <w:ind w:left="900"/>
+        <w:outlineLvl w:val="0"/>
+      </w:pPr>
+      <w:r>
+        <w:tab/>
+        <w:t>B2: Chọn icon giỏ hàng .</w:t>
+      </w:r>
+    </w:p>
+    <w:p>
+      <w:pPr>
+        <w:pStyle w:val="ListParagraph"/>
+        <w:spacing w:line="360" w:lineRule="auto"/>
+        <w:ind w:left="900"/>
+        <w:outlineLvl w:val="0"/>
+      </w:pPr>
+      <w:r>
+        <w:tab/>
+        <w:t>B3: Khách hàng xem các thông tin món ăn mình đã đặt.</w:t>
+      </w:r>
+    </w:p>
+    <w:p>
+      <w:pPr>
+        <w:pStyle w:val="ListParagraph"/>
+        <w:spacing w:line="360" w:lineRule="auto"/>
+        <w:ind w:left="900"/>
+        <w:outlineLvl w:val="0"/>
+      </w:pPr>
+      <w:r>
+        <w:tab/>
+        <w:t>B4: Khách hàng chọn xóa món ăn bên cạnh tên món ăn mình muốn xóa.</w:t>
+      </w:r>
+    </w:p>
+    <w:p>
+      <w:pPr>
+        <w:spacing w:line="360" w:lineRule="auto"/>
+        <w:outlineLvl w:val="0"/>
+      </w:pPr>
+      <w:r>
+        <w:tab/>
+      </w:r>
+    </w:p>
+    <w:p>
+      <w:pPr>
+        <w:spacing w:line="360" w:lineRule="auto"/>
+        <w:outlineLvl w:val="0"/>
+      </w:pPr>
+    </w:p>
+    <w:p>
+      <w:pPr>
+        <w:spacing w:line="360" w:lineRule="auto"/>
+        <w:outlineLvl w:val="0"/>
+      </w:pPr>
+      <w:r>
+        <w:tab/>
+      </w:r>
+      <w:r>
+        <w:rPr>
+          <w:b/>
+        </w:rPr>
+        <w:t xml:space="preserve">Bước 11: </w:t>
+      </w:r>
+      <w:r>
+        <w:t>Xem chi tiết:</w:t>
+      </w:r>
+    </w:p>
+    <w:p>
+      <w:pPr>
+        <w:pStyle w:val="ListParagraph"/>
+        <w:spacing w:line="360" w:lineRule="auto"/>
+        <w:ind w:left="900" w:firstLine="540"/>
+        <w:outlineLvl w:val="0"/>
+      </w:pPr>
+      <w:r>
+        <w:t>B1: Khách hàng vào Website của nhà hàng.</w:t>
+      </w:r>
+    </w:p>
+    <w:p>
+      <w:pPr>
+        <w:pStyle w:val="ListParagraph"/>
+        <w:spacing w:line="360" w:lineRule="auto"/>
+        <w:ind w:left="900"/>
+        <w:outlineLvl w:val="0"/>
+      </w:pPr>
+      <w:r>
+        <w:tab/>
+        <w:t xml:space="preserve">B2: Chọn </w:t>
+      </w:r>
+      <w:r>
+        <w:t>mục chi tiết dưới các hình ảnh giới thiệu món ăn, combo khách hàng quan tâm</w:t>
+      </w:r>
+      <w:r>
+        <w:t xml:space="preserve"> .</w:t>
+      </w:r>
+    </w:p>
+    <w:p>
+      <w:pPr>
+        <w:pStyle w:val="ListParagraph"/>
+        <w:spacing w:line="360" w:lineRule="auto"/>
+        <w:ind w:left="900"/>
+        <w:outlineLvl w:val="0"/>
+      </w:pPr>
+      <w:r>
+        <w:tab/>
+        <w:t>B3: Khách hàng xem các thông tin</w:t>
+      </w:r>
+      <w:r>
+        <w:t xml:space="preserve"> chi tiết</w:t>
+      </w:r>
+      <w:r>
+        <w:t xml:space="preserve"> món ăn</w:t>
+      </w:r>
+      <w:r>
+        <w:t>, combo</w:t>
+      </w:r>
+      <w:r>
+        <w:t xml:space="preserve"> mình đã đặt</w:t>
+      </w:r>
+      <w:r>
+        <w:t xml:space="preserve"> trong trang Xem Chi Tiết</w:t>
+      </w:r>
+      <w:r>
+        <w:t>.</w:t>
+      </w:r>
+    </w:p>
+    <w:p>
+      <w:pPr>
+        <w:spacing w:line="360" w:lineRule="auto"/>
+        <w:outlineLvl w:val="0"/>
+      </w:pPr>
+      <w:r>
+        <w:tab/>
+      </w:r>
+      <w:r>
+        <w:rPr>
+          <w:b/>
+        </w:rPr>
+        <w:t xml:space="preserve">Bước 12: </w:t>
+      </w:r>
+      <w:r>
+        <w:t>Bình luận</w:t>
+      </w:r>
+    </w:p>
+    <w:p>
+      <w:pPr>
+        <w:pStyle w:val="ListParagraph"/>
+        <w:spacing w:line="360" w:lineRule="auto"/>
+        <w:ind w:left="900" w:firstLine="540"/>
+        <w:outlineLvl w:val="0"/>
+      </w:pPr>
+      <w:r>
+        <w:t>B1: Khách hàng vào Website của nhà hàng.</w:t>
+      </w:r>
+    </w:p>
+    <w:p>
+      <w:pPr>
+        <w:pStyle w:val="ListParagraph"/>
+        <w:spacing w:line="360" w:lineRule="auto"/>
+        <w:ind w:left="900"/>
+        <w:outlineLvl w:val="0"/>
+      </w:pPr>
+      <w:r>
+        <w:tab/>
+        <w:t xml:space="preserve">B2: </w:t>
+      </w:r>
+      <w:r>
+        <w:t>Khách hàng cần đăng nhập để bình luận</w:t>
+      </w:r>
+      <w:r>
+        <w:t xml:space="preserve"> .</w:t>
+      </w:r>
+    </w:p>
+    <w:p>
+      <w:pPr>
+        <w:pStyle w:val="ListParagraph"/>
+        <w:spacing w:line="360" w:lineRule="auto"/>
+        <w:ind w:left="900"/>
+        <w:outlineLvl w:val="0"/>
+      </w:pPr>
+      <w:r>
+        <w:tab/>
+        <w:t xml:space="preserve">B3: Khách hàng </w:t>
+      </w:r>
+      <w:r>
+        <w:t>điền bình luận của mình</w:t>
+      </w:r>
+      <w:r>
+        <w:t>.</w:t>
+      </w:r>
+    </w:p>
+    <w:p>
+      <w:pPr>
+        <w:pStyle w:val="ListParagraph"/>
+        <w:spacing w:line="360" w:lineRule="auto"/>
+        <w:ind w:left="900"/>
+        <w:outlineLvl w:val="0"/>
+      </w:pPr>
+      <w:r>
+        <w:tab/>
+        <w:t>B4: Khách hàng chọn đăng để đăng bình luận của mình</w:t>
+      </w:r>
+    </w:p>
+    <w:p>
+      <w:pPr>
+        <w:spacing w:line="360" w:lineRule="auto"/>
+        <w:outlineLvl w:val="0"/>
+      </w:pPr>
+      <w:r>
+        <w:tab/>
+      </w:r>
+      <w:r>
+        <w:rPr>
+          <w:b/>
+        </w:rPr>
+        <w:t xml:space="preserve">Bước 13: </w:t>
+      </w:r>
+      <w:r>
+        <w:t>Tìm kiếm:</w:t>
+      </w:r>
+    </w:p>
+    <w:p>
+      <w:pPr>
+        <w:pStyle w:val="ListParagraph"/>
+        <w:spacing w:line="360" w:lineRule="auto"/>
+        <w:ind w:left="900" w:firstLine="540"/>
+        <w:outlineLvl w:val="0"/>
+      </w:pPr>
+      <w:r>
+        <w:t>B1: Khách hàng vào Website của nhà hàng.</w:t>
+      </w:r>
+    </w:p>
+    <w:p>
+      <w:pPr>
+        <w:pStyle w:val="ListParagraph"/>
+        <w:spacing w:line="360" w:lineRule="auto"/>
+        <w:ind w:left="900"/>
+        <w:outlineLvl w:val="0"/>
+      </w:pPr>
+      <w:r>
+        <w:tab/>
+        <w:t xml:space="preserve">B2: Chọn icon </w:t>
+      </w:r>
+      <w:r>
+        <w:t>Tìm kiếm</w:t>
+      </w:r>
+      <w:r>
+        <w:t xml:space="preserve"> .</w:t>
+      </w:r>
+    </w:p>
+    <w:p>
+      <w:pPr>
+        <w:pStyle w:val="ListParagraph"/>
+        <w:spacing w:line="360" w:lineRule="auto"/>
+        <w:ind w:left="900"/>
+        <w:outlineLvl w:val="0"/>
+      </w:pPr>
+      <w:r>
+        <w:tab/>
+        <w:t xml:space="preserve">B3: Khách hàng </w:t>
+      </w:r>
+      <w:r>
+        <w:t>điền thông tin mình muốn tìm kiếm</w:t>
+      </w:r>
+      <w:r>
+        <w:t>.</w:t>
+      </w:r>
+    </w:p>
+    <w:p>
+      <w:pPr>
+        <w:pStyle w:val="ListParagraph"/>
+        <w:spacing w:line="360" w:lineRule="auto"/>
+        <w:ind w:left="900"/>
+        <w:outlineLvl w:val="0"/>
+      </w:pPr>
+      <w:r>
+        <w:tab/>
+        <w:t>B4: Xem các thông tin hệ thống tìm kiếm được</w:t>
+      </w:r>
+      <w:bookmarkStart w:id="0" w:name="_GoBack"/>
+      <w:bookmarkEnd w:id="0"/>
+    </w:p>
+    <w:p>
+      <w:pPr>
+        <w:spacing w:line="360" w:lineRule="auto"/>
+        <w:outlineLvl w:val="0"/>
+      </w:pPr>
+    </w:p>
+    <w:p>
+      <w:pPr>
+        <w:spacing w:line="360" w:lineRule="auto"/>
+        <w:outlineLvl w:val="0"/>
+      </w:pPr>
+    </w:p>
+    <w:p>
+      <w:pPr>
+        <w:pStyle w:val="ListParagraph"/>
+        <w:tabs>
+          <w:tab w:val="left" w:pos="720"/>
+          <w:tab w:val="left" w:pos="1440"/>
+          <w:tab w:val="left" w:pos="2160"/>
+          <w:tab w:val="left" w:pos="2880"/>
+          <w:tab w:val="left" w:pos="3600"/>
+          <w:tab w:val="left" w:pos="4320"/>
+          <w:tab w:val="left" w:pos="5040"/>
+          <w:tab w:val="left" w:pos="5760"/>
+          <w:tab w:val="left" w:pos="6480"/>
+        </w:tabs>
+        <w:spacing w:line="360" w:lineRule="auto"/>
+        <w:ind w:left="900"/>
+        <w:outlineLvl w:val="0"/>
+      </w:pPr>
+    </w:p>
+    <w:p>
+      <w:pPr>
+        <w:tabs>
+          <w:tab w:val="left" w:pos="720"/>
+          <w:tab w:val="left" w:pos="1440"/>
+          <w:tab w:val="left" w:pos="2160"/>
+          <w:tab w:val="left" w:pos="2880"/>
+          <w:tab w:val="left" w:pos="3600"/>
+          <w:tab w:val="left" w:pos="4320"/>
+          <w:tab w:val="left" w:pos="5040"/>
+          <w:tab w:val="left" w:pos="5760"/>
+          <w:tab w:val="left" w:pos="6480"/>
+          <w:tab w:val="left" w:pos="7200"/>
+          <w:tab w:val="left" w:pos="7920"/>
+        </w:tabs>
+        <w:spacing w:line="360" w:lineRule="auto"/>
+        <w:outlineLvl w:val="0"/>
+      </w:pPr>
+    </w:p>
+    <w:p>
+      <w:pPr>
+        <w:pStyle w:val="ListParagraph"/>
+        <w:numPr>
+          <w:ilvl w:val="0"/>
+          <w:numId w:val="11"/>
+        </w:numPr>
+        <w:spacing w:line="360" w:lineRule="auto"/>
+        <w:outlineLvl w:val="0"/>
+        <w:rPr>
+          <w:b/>
+        </w:rPr>
+      </w:pPr>
+      <w:r>
+        <w:rPr>
+          <w:b/>
+        </w:rPr>
+        <w:t>Người dùng Quản lý</w:t>
+      </w:r>
+    </w:p>
+    <w:p>
+      <w:pPr>
+        <w:pStyle w:val="ListParagraph"/>
+        <w:spacing w:line="240" w:lineRule="auto"/>
+        <w:ind w:left="900"/>
+      </w:pPr>
+      <w:r>
+        <w:rPr>
+          <w:b/>
+        </w:rPr>
+        <w:t xml:space="preserve">Bước 1: </w:t>
+      </w:r>
+      <w:r>
         <w:t>Quản lý người dùng:</w:t>
       </w:r>
     </w:p>
@@ -3433,6 +5995,7 @@
         <w:ind w:left="1440"/>
       </w:pPr>
       <w:r>
+        <w:lastRenderedPageBreak/>
         <w:t>B3: Người quản trị chọn tài khoản cần sửa đổi hoặc thêm mới tài khoản.</w:t>
       </w:r>
     </w:p>
@@ -3610,7 +6173,6 @@
         <w:ind w:left="900" w:firstLine="540"/>
       </w:pPr>
       <w:r>
-        <w:lastRenderedPageBreak/>
         <w:t>B4: Người quản trị nhập thông tin hình ảnh.</w:t>
       </w:r>
     </w:p>
@@ -3754,6 +6316,7 @@
         <w:ind w:left="900" w:firstLine="540"/>
       </w:pPr>
       <w:r>
+        <w:lastRenderedPageBreak/>
         <w:t>B3: Người quản trị chọn sẽ cập nhật hoặc thêm mới, xóa các combo.</w:t>
       </w:r>
     </w:p>
@@ -3907,15 +6470,7 @@
         <w:ind w:left="900" w:firstLine="540"/>
       </w:pPr>
       <w:r>
-        <w:t xml:space="preserve">B2: Trên giao diện quản lý người quản trị chọn quan lý đầu </w:t>
-      </w:r>
-      <w:proofErr w:type="gramStart"/>
-      <w:r>
-        <w:t>tư</w:t>
-      </w:r>
-      <w:proofErr w:type="gramEnd"/>
-      <w:r>
-        <w:t>.</w:t>
+        <w:t>B2: Trên giao diện quản lý người quản trị chọn quan lý đầu tư.</w:t>
       </w:r>
     </w:p>
     <w:p>
@@ -4028,6 +6583,34 @@
       <w:r>
         <w:tab/>
       </w:r>
+    </w:p>
+    <w:p>
+      <w:pPr>
+        <w:pStyle w:val="ListParagraph"/>
+        <w:spacing w:line="360" w:lineRule="auto"/>
+        <w:ind w:left="900"/>
+      </w:pPr>
+    </w:p>
+    <w:p>
+      <w:pPr>
+        <w:pStyle w:val="ListParagraph"/>
+        <w:spacing w:line="360" w:lineRule="auto"/>
+        <w:ind w:left="900"/>
+      </w:pPr>
+    </w:p>
+    <w:p>
+      <w:pPr>
+        <w:pStyle w:val="ListParagraph"/>
+        <w:spacing w:line="360" w:lineRule="auto"/>
+        <w:ind w:left="900"/>
+      </w:pPr>
+    </w:p>
+    <w:p>
+      <w:pPr>
+        <w:pStyle w:val="ListParagraph"/>
+        <w:spacing w:line="360" w:lineRule="auto"/>
+        <w:ind w:left="900"/>
+      </w:pPr>
     </w:p>
     <w:p>
       <w:pPr>
@@ -4073,7 +6656,6 @@
         <w:rPr>
           <w:b/>
         </w:rPr>
-        <w:lastRenderedPageBreak/>
         <w:t>Danh sách Actor.</w:t>
       </w:r>
     </w:p>
@@ -4275,6 +6857,7 @@
               <w:jc w:val="center"/>
             </w:pPr>
             <w:r>
+              <w:lastRenderedPageBreak/>
               <w:t>2</w:t>
             </w:r>
           </w:p>
@@ -4324,7 +6907,13 @@
               <w:cnfStyle w:val="000000000000" w:firstRow="0" w:lastRow="0" w:firstColumn="0" w:lastColumn="0" w:oddVBand="0" w:evenVBand="0" w:oddHBand="0" w:evenHBand="0" w:firstRowFirstColumn="0" w:firstRowLastColumn="0" w:lastRowFirstColumn="0" w:lastRowLastColumn="0"/>
             </w:pPr>
             <w:r>
-              <w:t>Xem thông tin nhà hàng, danh sách thực đơn, các combo, khuyến mãi. Đặt bàn, cập nhập thông tin bàn đã đăt, hủy đặt bàn.</w:t>
+              <w:t>Xem thông tin nhà hàng, danh sách thực đơn, các combo, khuyến mãi. Đặt bàn, cập nhập thông tin bàn đã đăt, hủy đặt bàn</w:t>
+            </w:r>
+            <w:r>
+              <w:t>, bình luận</w:t>
+            </w:r>
+            <w:r>
+              <w:t>.</w:t>
             </w:r>
           </w:p>
         </w:tc>
@@ -5438,7 +8027,6 @@
               <w:jc w:val="center"/>
             </w:pPr>
             <w:r>
-              <w:lastRenderedPageBreak/>
               <w:t>12</w:t>
             </w:r>
           </w:p>
@@ -5700,6 +8288,7 @@
               <w:jc w:val="center"/>
             </w:pPr>
             <w:r>
+              <w:lastRenderedPageBreak/>
               <w:t>15</w:t>
             </w:r>
           </w:p>
@@ -5749,15 +8338,7 @@
               <w:cnfStyle w:val="000000000000" w:firstRow="0" w:lastRow="0" w:firstColumn="0" w:lastColumn="0" w:oddVBand="0" w:evenVBand="0" w:oddHBand="0" w:evenHBand="0" w:firstRowFirstColumn="0" w:firstRowLastColumn="0" w:lastRowFirstColumn="0" w:lastRowLastColumn="0"/>
             </w:pPr>
             <w:r>
-              <w:t>Nhân viên quản lý (admin), khách hàng tìm kiếm danh mục tin tức, sau khi đượ</w:t>
-            </w:r>
-            <w:proofErr w:type="gramStart"/>
-            <w:r>
-              <w:t>c  ti</w:t>
-            </w:r>
-            <w:proofErr w:type="gramEnd"/>
-            <w:r>
-              <w:t>̀m kiếm, danh mục tin tức cần tìm sẽ được hiển thị.</w:t>
+              <w:t>Nhân viên quản lý (admin), khách hàng tìm kiếm danh mục tin tức, sau khi được  tìm kiếm, danh mục tin tức cần tìm sẽ được hiển thị.</w:t>
             </w:r>
           </w:p>
         </w:tc>
@@ -6279,15 +8860,7 @@
               <w:cnfStyle w:val="000000000000" w:firstRow="0" w:lastRow="0" w:firstColumn="0" w:lastColumn="0" w:oddVBand="0" w:evenVBand="0" w:oddHBand="0" w:evenHBand="0" w:firstRowFirstColumn="0" w:firstRowLastColumn="0" w:lastRowFirstColumn="0" w:lastRowLastColumn="0"/>
             </w:pPr>
             <w:r>
-              <w:t xml:space="preserve">Nhân viên quản lý (admin), khách hàng tìm kiếm món ăn, sau khi được tìm kiếm món </w:t>
-            </w:r>
-            <w:proofErr w:type="gramStart"/>
-            <w:r>
-              <w:t>ăn</w:t>
-            </w:r>
-            <w:proofErr w:type="gramEnd"/>
-            <w:r>
-              <w:t xml:space="preserve"> cần tìm sẽ được hiển thị.</w:t>
+              <w:t>Nhân viên quản lý (admin), khách hàng tìm kiếm món ăn, sau khi được tìm kiếm món ăn cần tìm sẽ được hiển thị.</w:t>
             </w:r>
           </w:p>
         </w:tc>
@@ -6374,13 +8947,8 @@
               <w:cnfStyle w:val="000000000000" w:firstRow="0" w:lastRow="0" w:firstColumn="0" w:lastColumn="0" w:oddVBand="0" w:evenVBand="0" w:oddHBand="0" w:evenHBand="0" w:firstRowFirstColumn="0" w:firstRowLastColumn="0" w:lastRowFirstColumn="0" w:lastRowLastColumn="0"/>
             </w:pPr>
             <w:r>
-              <w:t xml:space="preserve">Nhân viên quản lý (admin) thêm mới một đồ </w:t>
-            </w:r>
-            <w:proofErr w:type="gramStart"/>
-            <w:r>
-              <w:t>uống .</w:t>
-            </w:r>
-            <w:proofErr w:type="gramEnd"/>
+              <w:t>Nhân viên quản lý (admin) thêm mới một đồ uống .</w:t>
+            </w:r>
           </w:p>
         </w:tc>
         <w:tc>
@@ -6939,7 +9507,6 @@
               <w:jc w:val="center"/>
             </w:pPr>
             <w:r>
-              <w:lastRenderedPageBreak/>
               <w:t>29</w:t>
             </w:r>
           </w:p>
@@ -7201,6 +9768,7 @@
               <w:jc w:val="center"/>
             </w:pPr>
             <w:r>
+              <w:lastRenderedPageBreak/>
               <w:t>32</w:t>
             </w:r>
           </w:p>
@@ -8120,15 +10688,7 @@
               <w:cnfStyle w:val="000000000000" w:firstRow="0" w:lastRow="0" w:firstColumn="0" w:lastColumn="0" w:oddVBand="0" w:evenVBand="0" w:oddHBand="0" w:evenHBand="0" w:firstRowFirstColumn="0" w:firstRowLastColumn="0" w:lastRowFirstColumn="0" w:lastRowLastColumn="0"/>
             </w:pPr>
             <w:r>
-              <w:t xml:space="preserve">Quản trị (admin), </w:t>
-            </w:r>
-            <w:proofErr w:type="gramStart"/>
-            <w:r>
-              <w:t>khách  xem</w:t>
-            </w:r>
-            <w:proofErr w:type="gramEnd"/>
-            <w:r>
-              <w:t xml:space="preserve"> danh sách các gói combo.</w:t>
+              <w:t>Quản trị (admin), khách  xem danh sách các gói combo.</w:t>
             </w:r>
           </w:p>
         </w:tc>
@@ -8427,7 +10987,6 @@
               <w:jc w:val="center"/>
             </w:pPr>
             <w:r>
-              <w:lastRenderedPageBreak/>
               <w:t>46</w:t>
             </w:r>
           </w:p>
@@ -8602,6 +11161,7 @@
               <w:jc w:val="center"/>
             </w:pPr>
             <w:r>
+              <w:lastRenderedPageBreak/>
               <w:t>48</w:t>
             </w:r>
           </w:p>
@@ -8952,572 +11512,6 @@
         </w:tc>
       </w:tr>
     </w:tbl>
-    <w:p>
-      <w:pPr>
-        <w:pStyle w:val="ListParagraph"/>
-        <w:numPr>
-          <w:ilvl w:val="0"/>
-          <w:numId w:val="6"/>
-        </w:numPr>
-        <w:spacing w:line="360" w:lineRule="auto"/>
-        <w:outlineLvl w:val="1"/>
-        <w:rPr>
-          <w:b/>
-        </w:rPr>
-      </w:pPr>
-      <w:r>
-        <w:rPr>
-          <w:b/>
-        </w:rPr>
-        <w:t>Sơ đồ mô hình hóa Usecase.</w:t>
-      </w:r>
-    </w:p>
-    <w:p>
-      <w:pPr>
-        <w:pStyle w:val="ListParagraph"/>
-        <w:numPr>
-          <w:ilvl w:val="1"/>
-          <w:numId w:val="6"/>
-        </w:numPr>
-        <w:spacing w:line="360" w:lineRule="auto"/>
-        <w:outlineLvl w:val="2"/>
-        <w:rPr>
-          <w:b/>
-        </w:rPr>
-      </w:pPr>
-      <w:r>
-        <w:rPr>
-          <w:b/>
-        </w:rPr>
-        <w:t>Mô hình tổng quát.</w:t>
-      </w:r>
-    </w:p>
-    <w:p>
-      <w:pPr>
-        <w:pStyle w:val="ListParagraph"/>
-        <w:spacing w:line="360" w:lineRule="auto"/>
-        <w:ind w:left="900"/>
-        <w:rPr>
-          <w:b/>
-        </w:rPr>
-      </w:pPr>
-    </w:p>
-    <w:p>
-      <w:pPr>
-        <w:pStyle w:val="ListParagraph"/>
-        <w:spacing w:line="360" w:lineRule="auto"/>
-        <w:ind w:left="1290"/>
-        <w:outlineLvl w:val="2"/>
-        <w:rPr>
-          <w:b/>
-        </w:rPr>
-      </w:pPr>
-      <w:r>
-        <w:rPr>
-          <w:b/>
-        </w:rPr>
-        <w:object w:dxaOrig="13411" w:dyaOrig="7515">
-          <v:shapetype id="_x0000_t75" coordsize="21600,21600" o:spt="75" o:preferrelative="t" path="m@4@5l@4@11@9@11@9@5xe" filled="f" stroked="f">
-            <v:stroke joinstyle="miter"/>
-            <v:formulas>
-              <v:f eqn="if lineDrawn pixelLineWidth 0"/>
-              <v:f eqn="sum @0 1 0"/>
-              <v:f eqn="sum 0 0 @1"/>
-              <v:f eqn="prod @2 1 2"/>
-              <v:f eqn="prod @3 21600 pixelWidth"/>
-              <v:f eqn="prod @3 21600 pixelHeight"/>
-              <v:f eqn="sum @0 0 1"/>
-              <v:f eqn="prod @6 1 2"/>
-              <v:f eqn="prod @7 21600 pixelWidth"/>
-              <v:f eqn="sum @8 21600 0"/>
-              <v:f eqn="prod @7 21600 pixelHeight"/>
-              <v:f eqn="sum @10 21600 0"/>
-            </v:formulas>
-            <v:path o:extrusionok="f" gradientshapeok="t" o:connecttype="rect"/>
-            <o:lock v:ext="edit" aspectratio="t"/>
-          </v:shapetype>
-          <v:shape id="_x0000_i1025" type="#_x0000_t75" style="width:414.75pt;height:330pt" o:ole="">
-            <v:imagedata r:id="rId8" o:title=""/>
-          </v:shape>
-          <o:OLEObject Type="Embed" ProgID="Visio.Drawing.15" ShapeID="_x0000_i1025" DrawAspect="Content" ObjectID="_1564376472" r:id="rId9"/>
-        </w:object>
-      </w:r>
-    </w:p>
-    <w:p>
-      <w:pPr>
-        <w:pStyle w:val="ListParagraph"/>
-        <w:numPr>
-          <w:ilvl w:val="1"/>
-          <w:numId w:val="6"/>
-        </w:numPr>
-        <w:spacing w:line="360" w:lineRule="auto"/>
-        <w:outlineLvl w:val="2"/>
-        <w:rPr>
-          <w:b/>
-        </w:rPr>
-      </w:pPr>
-      <w:r>
-        <w:rPr>
-          <w:b/>
-        </w:rPr>
-        <w:t>Mô hình chi tiết.</w:t>
-      </w:r>
-    </w:p>
-    <w:p>
-      <w:pPr>
-        <w:pStyle w:val="ListParagraph"/>
-        <w:numPr>
-          <w:ilvl w:val="0"/>
-          <w:numId w:val="8"/>
-        </w:numPr>
-        <w:spacing w:line="360" w:lineRule="auto"/>
-        <w:rPr>
-          <w:b/>
-        </w:rPr>
-      </w:pPr>
-      <w:r>
-        <w:rPr>
-          <w:b/>
-        </w:rPr>
-        <w:t>Mô hình đăng nhập, đăng xuất.</w:t>
-      </w:r>
-    </w:p>
-    <w:p>
-      <w:pPr>
-        <w:pStyle w:val="ListParagraph"/>
-        <w:spacing w:line="360" w:lineRule="auto"/>
-        <w:ind w:left="1650"/>
-        <w:rPr>
-          <w:b/>
-        </w:rPr>
-      </w:pPr>
-      <w:r>
-        <w:object w:dxaOrig="7110" w:dyaOrig="4410">
-          <v:shape id="_x0000_i1026" type="#_x0000_t75" style="width:355.5pt;height:238.5pt" o:ole="">
-            <v:imagedata r:id="rId10" o:title=""/>
-          </v:shape>
-          <o:OLEObject Type="Embed" ProgID="Visio.Drawing.15" ShapeID="_x0000_i1026" DrawAspect="Content" ObjectID="_1564376473" r:id="rId11"/>
-        </w:object>
-      </w:r>
-    </w:p>
-    <w:p>
-      <w:pPr>
-        <w:pStyle w:val="ListParagraph"/>
-        <w:numPr>
-          <w:ilvl w:val="0"/>
-          <w:numId w:val="8"/>
-        </w:numPr>
-        <w:spacing w:line="360" w:lineRule="auto"/>
-        <w:rPr>
-          <w:b/>
-        </w:rPr>
-      </w:pPr>
-      <w:r>
-        <w:rPr>
-          <w:b/>
-        </w:rPr>
-        <w:lastRenderedPageBreak/>
-        <w:t>Mô hình quản lý tài khoản cá nhân</w:t>
-      </w:r>
-    </w:p>
-    <w:p>
-      <w:pPr>
-        <w:pStyle w:val="ListParagraph"/>
-        <w:spacing w:line="360" w:lineRule="auto"/>
-        <w:ind w:left="1650"/>
-      </w:pPr>
-      <w:r>
-        <w:object w:dxaOrig="8730" w:dyaOrig="6840">
-          <v:shape id="_x0000_i1027" type="#_x0000_t75" style="width:435.75pt;height:333pt" o:ole="">
-            <v:imagedata r:id="rId12" o:title=""/>
-          </v:shape>
-          <o:OLEObject Type="Embed" ProgID="Visio.Drawing.15" ShapeID="_x0000_i1027" DrawAspect="Content" ObjectID="_1564376474" r:id="rId13"/>
-        </w:object>
-      </w:r>
-    </w:p>
-    <w:p>
-      <w:pPr>
-        <w:pStyle w:val="ListParagraph"/>
-        <w:spacing w:line="360" w:lineRule="auto"/>
-        <w:ind w:left="1650"/>
-        <w:rPr>
-          <w:b/>
-        </w:rPr>
-      </w:pPr>
-    </w:p>
-    <w:p>
-      <w:pPr>
-        <w:pStyle w:val="ListParagraph"/>
-        <w:numPr>
-          <w:ilvl w:val="0"/>
-          <w:numId w:val="8"/>
-        </w:numPr>
-        <w:spacing w:line="360" w:lineRule="auto"/>
-        <w:rPr>
-          <w:b/>
-        </w:rPr>
-      </w:pPr>
-      <w:r>
-        <w:rPr>
-          <w:b/>
-        </w:rPr>
-        <w:t>Mô hình quản lý người dùng.</w:t>
-      </w:r>
-    </w:p>
-    <w:p>
-      <w:pPr>
-        <w:pStyle w:val="ListParagraph"/>
-        <w:spacing w:line="360" w:lineRule="auto"/>
-        <w:ind w:left="1650"/>
-        <w:rPr>
-          <w:b/>
-        </w:rPr>
-      </w:pPr>
-      <w:r>
-        <w:object w:dxaOrig="7575" w:dyaOrig="7650">
-          <v:shape id="_x0000_i1028" type="#_x0000_t75" style="width:378.75pt;height:309.75pt" o:ole="">
-            <v:imagedata r:id="rId14" o:title=""/>
-          </v:shape>
-          <o:OLEObject Type="Embed" ProgID="Visio.Drawing.15" ShapeID="_x0000_i1028" DrawAspect="Content" ObjectID="_1564376475" r:id="rId15"/>
-        </w:object>
-      </w:r>
-    </w:p>
-    <w:p>
-      <w:pPr>
-        <w:pStyle w:val="ListParagraph"/>
-        <w:numPr>
-          <w:ilvl w:val="0"/>
-          <w:numId w:val="8"/>
-        </w:numPr>
-        <w:spacing w:line="360" w:lineRule="auto"/>
-        <w:rPr>
-          <w:b/>
-        </w:rPr>
-      </w:pPr>
-      <w:r>
-        <w:rPr>
-          <w:b/>
-        </w:rPr>
-        <w:t>Mô hình quản lý thông báo.</w:t>
-      </w:r>
-    </w:p>
-    <w:p>
-      <w:pPr>
-        <w:pStyle w:val="ListParagraph"/>
-        <w:spacing w:line="360" w:lineRule="auto"/>
-        <w:ind w:left="1650"/>
-        <w:rPr>
-          <w:b/>
-        </w:rPr>
-      </w:pPr>
-      <w:r>
-        <w:object w:dxaOrig="7575" w:dyaOrig="7650">
-          <v:shape id="_x0000_i1029" type="#_x0000_t75" style="width:378.75pt;height:287.25pt" o:ole="">
-            <v:imagedata r:id="rId16" o:title=""/>
-          </v:shape>
-          <o:OLEObject Type="Embed" ProgID="Visio.Drawing.15" ShapeID="_x0000_i1029" DrawAspect="Content" ObjectID="_1564376476" r:id="rId17"/>
-        </w:object>
-      </w:r>
-    </w:p>
-    <w:p>
-      <w:pPr>
-        <w:pStyle w:val="ListParagraph"/>
-        <w:numPr>
-          <w:ilvl w:val="0"/>
-          <w:numId w:val="8"/>
-        </w:numPr>
-        <w:spacing w:line="360" w:lineRule="auto"/>
-        <w:rPr>
-          <w:b/>
-        </w:rPr>
-      </w:pPr>
-      <w:r>
-        <w:rPr>
-          <w:b/>
-        </w:rPr>
-        <w:lastRenderedPageBreak/>
-        <w:t xml:space="preserve">Mô hình quản lý thực </w:t>
-      </w:r>
-      <w:proofErr w:type="gramStart"/>
-      <w:r>
-        <w:rPr>
-          <w:b/>
-        </w:rPr>
-        <w:t>đơn(</w:t>
-      </w:r>
-      <w:proofErr w:type="gramEnd"/>
-      <w:r>
-        <w:rPr>
-          <w:b/>
-        </w:rPr>
-        <w:t>món ăn).</w:t>
-      </w:r>
-    </w:p>
-    <w:p>
-      <w:pPr>
-        <w:pStyle w:val="ListParagraph"/>
-        <w:spacing w:line="360" w:lineRule="auto"/>
-        <w:ind w:left="1650"/>
-        <w:rPr>
-          <w:b/>
-        </w:rPr>
-      </w:pPr>
-      <w:r>
-        <w:object w:dxaOrig="7575" w:dyaOrig="7650">
-          <v:shape id="_x0000_i1030" type="#_x0000_t75" style="width:378.75pt;height:289.5pt" o:ole="">
-            <v:imagedata r:id="rId18" o:title=""/>
-          </v:shape>
-          <o:OLEObject Type="Embed" ProgID="Visio.Drawing.15" ShapeID="_x0000_i1030" DrawAspect="Content" ObjectID="_1564376477" r:id="rId19"/>
-        </w:object>
-      </w:r>
-    </w:p>
-    <w:p>
-      <w:pPr>
-        <w:pStyle w:val="ListParagraph"/>
-        <w:numPr>
-          <w:ilvl w:val="0"/>
-          <w:numId w:val="8"/>
-        </w:numPr>
-        <w:spacing w:line="360" w:lineRule="auto"/>
-        <w:rPr>
-          <w:b/>
-        </w:rPr>
-      </w:pPr>
-      <w:r>
-        <w:rPr>
-          <w:b/>
-        </w:rPr>
-        <w:t xml:space="preserve">Mô hình quản lý thực </w:t>
-      </w:r>
-      <w:proofErr w:type="gramStart"/>
-      <w:r>
-        <w:rPr>
-          <w:b/>
-        </w:rPr>
-        <w:t>đơn(</w:t>
-      </w:r>
-      <w:proofErr w:type="gramEnd"/>
-      <w:r>
-        <w:rPr>
-          <w:b/>
-        </w:rPr>
-        <w:t>đồ uống).</w:t>
-      </w:r>
-    </w:p>
-    <w:p>
-      <w:pPr>
-        <w:pStyle w:val="ListParagraph"/>
-        <w:spacing w:line="360" w:lineRule="auto"/>
-        <w:ind w:left="1650"/>
-        <w:rPr>
-          <w:b/>
-        </w:rPr>
-      </w:pPr>
-      <w:r>
-        <w:object w:dxaOrig="7575" w:dyaOrig="7650">
-          <v:shape id="_x0000_i1031" type="#_x0000_t75" style="width:378.75pt;height:306.75pt" o:ole="">
-            <v:imagedata r:id="rId20" o:title=""/>
-          </v:shape>
-          <o:OLEObject Type="Embed" ProgID="Visio.Drawing.15" ShapeID="_x0000_i1031" DrawAspect="Content" ObjectID="_1564376478" r:id="rId21"/>
-        </w:object>
-      </w:r>
-    </w:p>
-    <w:p>
-      <w:pPr>
-        <w:pStyle w:val="ListParagraph"/>
-        <w:spacing w:line="360" w:lineRule="auto"/>
-        <w:ind w:left="1650"/>
-        <w:rPr>
-          <w:b/>
-        </w:rPr>
-      </w:pPr>
-    </w:p>
-    <w:p>
-      <w:pPr>
-        <w:pStyle w:val="ListParagraph"/>
-        <w:numPr>
-          <w:ilvl w:val="0"/>
-          <w:numId w:val="8"/>
-        </w:numPr>
-        <w:spacing w:line="360" w:lineRule="auto"/>
-        <w:rPr>
-          <w:b/>
-        </w:rPr>
-      </w:pPr>
-      <w:r>
-        <w:rPr>
-          <w:b/>
-        </w:rPr>
-        <w:t>Mô hình quản lý slider.</w:t>
-      </w:r>
-    </w:p>
-    <w:p>
-      <w:pPr>
-        <w:pStyle w:val="ListParagraph"/>
-        <w:spacing w:line="360" w:lineRule="auto"/>
-        <w:ind w:left="1650"/>
-        <w:rPr>
-          <w:b/>
-        </w:rPr>
-      </w:pPr>
-      <w:r>
-        <w:object w:dxaOrig="9135" w:dyaOrig="7650">
-          <v:shape id="_x0000_i1032" type="#_x0000_t75" style="width:386.25pt;height:250.5pt" o:ole="">
-            <v:imagedata r:id="rId22" o:title=""/>
-          </v:shape>
-          <o:OLEObject Type="Embed" ProgID="Visio.Drawing.15" ShapeID="_x0000_i1032" DrawAspect="Content" ObjectID="_1564376479" r:id="rId23"/>
-        </w:object>
-      </w:r>
-    </w:p>
-    <w:p>
-      <w:pPr>
-        <w:pStyle w:val="ListParagraph"/>
-        <w:numPr>
-          <w:ilvl w:val="0"/>
-          <w:numId w:val="8"/>
-        </w:numPr>
-        <w:spacing w:line="360" w:lineRule="auto"/>
-        <w:rPr>
-          <w:b/>
-        </w:rPr>
-      </w:pPr>
-      <w:r>
-        <w:rPr>
-          <w:b/>
-        </w:rPr>
-        <w:lastRenderedPageBreak/>
-        <w:t>Mô hình quản lý đặt bàn.</w:t>
-      </w:r>
-    </w:p>
-    <w:p>
-      <w:pPr>
-        <w:pStyle w:val="ListParagraph"/>
-        <w:spacing w:line="360" w:lineRule="auto"/>
-        <w:ind w:left="1650"/>
-        <w:rPr>
-          <w:b/>
-        </w:rPr>
-      </w:pPr>
-      <w:r>
-        <w:object w:dxaOrig="10306" w:dyaOrig="7050">
-          <v:shape id="_x0000_i1033" type="#_x0000_t75" style="width:447pt;height:315.75pt" o:ole="">
-            <v:imagedata r:id="rId24" o:title=""/>
-          </v:shape>
-          <o:OLEObject Type="Embed" ProgID="Visio.Drawing.15" ShapeID="_x0000_i1033" DrawAspect="Content" ObjectID="_1564376480" r:id="rId25"/>
-        </w:object>
-      </w:r>
-    </w:p>
-    <w:p>
-      <w:pPr>
-        <w:pStyle w:val="ListParagraph"/>
-        <w:numPr>
-          <w:ilvl w:val="0"/>
-          <w:numId w:val="8"/>
-        </w:numPr>
-        <w:spacing w:line="360" w:lineRule="auto"/>
-        <w:rPr>
-          <w:b/>
-        </w:rPr>
-      </w:pPr>
-      <w:r>
-        <w:rPr>
-          <w:b/>
-        </w:rPr>
-        <w:t>Mô hình quản lý gói combo.</w:t>
-      </w:r>
-    </w:p>
-    <w:p>
-      <w:pPr>
-        <w:pStyle w:val="ListParagraph"/>
-        <w:spacing w:line="360" w:lineRule="auto"/>
-        <w:ind w:left="1650"/>
-        <w:rPr>
-          <w:b/>
-        </w:rPr>
-      </w:pPr>
-      <w:r>
-        <w:rPr>
-          <w:b/>
-        </w:rPr>
-        <w:object w:dxaOrig="7575" w:dyaOrig="7650">
-          <v:shape id="_x0000_i1034" type="#_x0000_t75" style="width:378.75pt;height:282.75pt" o:ole="">
-            <v:imagedata r:id="rId26" o:title=""/>
-          </v:shape>
-          <o:OLEObject Type="Embed" ProgID="Visio.Drawing.15" ShapeID="_x0000_i1034" DrawAspect="Content" ObjectID="_1564376481" r:id="rId27"/>
-        </w:object>
-      </w:r>
-    </w:p>
-    <w:p>
-      <w:pPr>
-        <w:pStyle w:val="ListParagraph"/>
-        <w:numPr>
-          <w:ilvl w:val="0"/>
-          <w:numId w:val="8"/>
-        </w:numPr>
-        <w:spacing w:line="360" w:lineRule="auto"/>
-        <w:rPr>
-          <w:b/>
-        </w:rPr>
-      </w:pPr>
-      <w:r>
-        <w:rPr>
-          <w:b/>
-        </w:rPr>
-        <w:t>Mô hình quản lý khuyến mãi.</w:t>
-      </w:r>
-    </w:p>
-    <w:p>
-      <w:pPr>
-        <w:pStyle w:val="ListParagraph"/>
-        <w:spacing w:line="360" w:lineRule="auto"/>
-        <w:ind w:left="1650"/>
-      </w:pPr>
-      <w:r>
-        <w:object w:dxaOrig="7575" w:dyaOrig="7650">
-          <v:shape id="_x0000_i1035" type="#_x0000_t75" style="width:337.5pt;height:302.25pt" o:ole="">
-            <v:imagedata r:id="rId28" o:title=""/>
-          </v:shape>
-          <o:OLEObject Type="Embed" ProgID="Visio.Drawing.15" ShapeID="_x0000_i1035" DrawAspect="Content" ObjectID="_1564376482" r:id="rId29"/>
-        </w:object>
-      </w:r>
-    </w:p>
-    <w:p>
-      <w:pPr>
-        <w:pStyle w:val="ListParagraph"/>
-        <w:numPr>
-          <w:ilvl w:val="0"/>
-          <w:numId w:val="8"/>
-        </w:numPr>
-        <w:spacing w:line="360" w:lineRule="auto"/>
-        <w:rPr>
-          <w:b/>
-        </w:rPr>
-      </w:pPr>
-      <w:r>
-        <w:rPr>
-          <w:b/>
-        </w:rPr>
-        <w:t>Mô hình quản lý bình luận.</w:t>
-      </w:r>
-    </w:p>
-    <w:p>
-      <w:pPr>
-        <w:pStyle w:val="ListParagraph"/>
-        <w:spacing w:line="360" w:lineRule="auto"/>
-        <w:ind w:left="1650"/>
-        <w:rPr>
-          <w:b/>
-        </w:rPr>
-      </w:pPr>
-      <w:r>
-        <w:object w:dxaOrig="8011" w:dyaOrig="4950">
-          <v:shape id="_x0000_i1036" type="#_x0000_t75" style="width:400.5pt;height:247.5pt" o:ole="">
-            <v:imagedata r:id="rId30" o:title=""/>
-          </v:shape>
-          <o:OLEObject Type="Embed" ProgID="Visio.Drawing.15" ShapeID="_x0000_i1036" DrawAspect="Content" ObjectID="_1564376483" r:id="rId31"/>
-        </w:object>
-      </w:r>
-    </w:p>
     <w:p>
       <w:pPr>
         <w:pStyle w:val="ListParagraph"/>
@@ -9529,22 +11523,9 @@
         </w:rPr>
       </w:pPr>
     </w:p>
-    <w:p>
-      <w:pPr>
-        <w:pStyle w:val="ListParagraph"/>
-        <w:spacing w:line="360" w:lineRule="auto"/>
-        <w:ind w:left="900"/>
-        <w:outlineLvl w:val="1"/>
-        <w:rPr>
-          <w:b/>
-        </w:rPr>
-      </w:pPr>
-      <w:bookmarkStart w:id="0" w:name="_GoBack"/>
-      <w:bookmarkEnd w:id="0"/>
-    </w:p>
     <w:sectPr>
-      <w:headerReference w:type="default" r:id="rId32"/>
-      <w:footerReference w:type="default" r:id="rId33"/>
+      <w:headerReference w:type="default" r:id="rId8"/>
+      <w:footerReference w:type="default" r:id="rId9"/>
       <w:pgSz w:w="12240" w:h="15840"/>
       <w:pgMar w:top="1440" w:right="1440" w:bottom="1440" w:left="1440" w:header="720" w:footer="720" w:gutter="0"/>
       <w:cols w:space="720"/>
@@ -9622,7 +11603,7 @@
         <w:noProof/>
         <w:color w:val="5B9BD5" w:themeColor="accent1"/>
       </w:rPr>
-      <w:t>16</w:t>
+      <w:t>14</w:t>
     </w:r>
     <w:r>
       <w:rPr>
@@ -9689,16 +11670,105 @@
 <file path=word/numbering.xml><?xml version="1.0" encoding="utf-8"?>
 <w:numbering xmlns:wpc="http://schemas.microsoft.com/office/word/2010/wordprocessingCanvas" xmlns:mc="http://schemas.openxmlformats.org/markup-compatibility/2006" xmlns:o="urn:schemas-microsoft-com:office:office" xmlns:r="http://schemas.openxmlformats.org/officeDocument/2006/relationships" xmlns:m="http://schemas.openxmlformats.org/officeDocument/2006/math" xmlns:v="urn:schemas-microsoft-com:vml" xmlns:wp14="http://schemas.microsoft.com/office/word/2010/wordprocessingDrawing" xmlns:wp="http://schemas.openxmlformats.org/drawingml/2006/wordprocessingDrawing" xmlns:w10="urn:schemas-microsoft-com:office:word" xmlns:w="http://schemas.openxmlformats.org/wordprocessingml/2006/main" xmlns:w14="http://schemas.microsoft.com/office/word/2010/wordml" xmlns:w15="http://schemas.microsoft.com/office/word/2012/wordml" xmlns:wpg="http://schemas.microsoft.com/office/word/2010/wordprocessingGroup" xmlns:wpi="http://schemas.microsoft.com/office/word/2010/wordprocessingInk" xmlns:wne="http://schemas.microsoft.com/office/word/2006/wordml" xmlns:wps="http://schemas.microsoft.com/office/word/2010/wordprocessingShape" mc:Ignorable="w14 w15 wp14">
   <w:abstractNum w:abstractNumId="0">
+    <w:nsid w:val="0A405DEE"/>
+    <w:multiLevelType w:val="hybridMultilevel"/>
+    <w:tmpl w:val="79482F2E"/>
+    <w:lvl w:ilvl="0" w:tplc="504282E2">
+      <w:start w:val="1"/>
+      <w:numFmt w:val="lowerLetter"/>
+      <w:lvlText w:val="%1."/>
+      <w:lvlJc w:val="left"/>
+      <w:pPr>
+        <w:ind w:left="900" w:hanging="360"/>
+      </w:pPr>
+      <w:rPr>
+        <w:rFonts w:hint="default"/>
+      </w:rPr>
+    </w:lvl>
+    <w:lvl w:ilvl="1" w:tplc="042A0019" w:tentative="1">
+      <w:start w:val="1"/>
+      <w:numFmt w:val="lowerLetter"/>
+      <w:lvlText w:val="%2."/>
+      <w:lvlJc w:val="left"/>
+      <w:pPr>
+        <w:ind w:left="1620" w:hanging="360"/>
+      </w:pPr>
+    </w:lvl>
+    <w:lvl w:ilvl="2" w:tplc="042A001B" w:tentative="1">
+      <w:start w:val="1"/>
+      <w:numFmt w:val="lowerRoman"/>
+      <w:lvlText w:val="%3."/>
+      <w:lvlJc w:val="right"/>
+      <w:pPr>
+        <w:ind w:left="2340" w:hanging="180"/>
+      </w:pPr>
+    </w:lvl>
+    <w:lvl w:ilvl="3" w:tplc="042A000F" w:tentative="1">
+      <w:start w:val="1"/>
+      <w:numFmt w:val="decimal"/>
+      <w:lvlText w:val="%4."/>
+      <w:lvlJc w:val="left"/>
+      <w:pPr>
+        <w:ind w:left="3060" w:hanging="360"/>
+      </w:pPr>
+    </w:lvl>
+    <w:lvl w:ilvl="4" w:tplc="042A0019" w:tentative="1">
+      <w:start w:val="1"/>
+      <w:numFmt w:val="lowerLetter"/>
+      <w:lvlText w:val="%5."/>
+      <w:lvlJc w:val="left"/>
+      <w:pPr>
+        <w:ind w:left="3780" w:hanging="360"/>
+      </w:pPr>
+    </w:lvl>
+    <w:lvl w:ilvl="5" w:tplc="042A001B" w:tentative="1">
+      <w:start w:val="1"/>
+      <w:numFmt w:val="lowerRoman"/>
+      <w:lvlText w:val="%6."/>
+      <w:lvlJc w:val="right"/>
+      <w:pPr>
+        <w:ind w:left="4500" w:hanging="180"/>
+      </w:pPr>
+    </w:lvl>
+    <w:lvl w:ilvl="6" w:tplc="042A000F" w:tentative="1">
+      <w:start w:val="1"/>
+      <w:numFmt w:val="decimal"/>
+      <w:lvlText w:val="%7."/>
+      <w:lvlJc w:val="left"/>
+      <w:pPr>
+        <w:ind w:left="5220" w:hanging="360"/>
+      </w:pPr>
+    </w:lvl>
+    <w:lvl w:ilvl="7" w:tplc="042A0019" w:tentative="1">
+      <w:start w:val="1"/>
+      <w:numFmt w:val="lowerLetter"/>
+      <w:lvlText w:val="%8."/>
+      <w:lvlJc w:val="left"/>
+      <w:pPr>
+        <w:ind w:left="5940" w:hanging="360"/>
+      </w:pPr>
+    </w:lvl>
+    <w:lvl w:ilvl="8" w:tplc="042A001B" w:tentative="1">
+      <w:start w:val="1"/>
+      <w:numFmt w:val="lowerRoman"/>
+      <w:lvlText w:val="%9."/>
+      <w:lvlJc w:val="right"/>
+      <w:pPr>
+        <w:ind w:left="6660" w:hanging="180"/>
+      </w:pPr>
+    </w:lvl>
+  </w:abstractNum>
+  <w:abstractNum w:abstractNumId="1">
     <w:nsid w:val="0EDE7EF2"/>
     <w:multiLevelType w:val="hybridMultilevel"/>
-    <w:tmpl w:val="5ECEA242"/>
+    <w:tmpl w:val="46EE9BD0"/>
     <w:lvl w:ilvl="0" w:tplc="A27ABF02">
       <w:start w:val="1"/>
       <w:numFmt w:val="upperRoman"/>
       <w:lvlText w:val="%1."/>
       <w:lvlJc w:val="left"/>
       <w:pPr>
-        <w:ind w:left="1080" w:hanging="720"/>
+        <w:ind w:left="720" w:hanging="720"/>
       </w:pPr>
       <w:rPr>
         <w:rFonts w:hint="default"/>
@@ -9777,7 +11847,7 @@
       </w:pPr>
     </w:lvl>
   </w:abstractNum>
-  <w:abstractNum w:abstractNumId="1">
+  <w:abstractNum w:abstractNumId="2">
     <w:nsid w:val="132952B9"/>
     <w:multiLevelType w:val="hybridMultilevel"/>
     <w:tmpl w:val="4AC60E72"/>
@@ -9866,7 +11936,7 @@
       </w:pPr>
     </w:lvl>
   </w:abstractNum>
-  <w:abstractNum w:abstractNumId="2">
+  <w:abstractNum w:abstractNumId="3">
     <w:nsid w:val="22FE1504"/>
     <w:multiLevelType w:val="hybridMultilevel"/>
     <w:tmpl w:val="DF42728E"/>
@@ -9978,7 +12048,7 @@
       </w:rPr>
     </w:lvl>
   </w:abstractNum>
-  <w:abstractNum w:abstractNumId="3">
+  <w:abstractNum w:abstractNumId="4">
     <w:nsid w:val="25781E86"/>
     <w:multiLevelType w:val="hybridMultilevel"/>
     <w:tmpl w:val="63C4BB9C"/>
@@ -10090,7 +12160,96 @@
       </w:rPr>
     </w:lvl>
   </w:abstractNum>
-  <w:abstractNum w:abstractNumId="4">
+  <w:abstractNum w:abstractNumId="5">
+    <w:nsid w:val="26A536B8"/>
+    <w:multiLevelType w:val="hybridMultilevel"/>
+    <w:tmpl w:val="5378BC7E"/>
+    <w:lvl w:ilvl="0" w:tplc="DF2423B6">
+      <w:start w:val="1"/>
+      <w:numFmt w:val="lowerLetter"/>
+      <w:lvlText w:val="%1."/>
+      <w:lvlJc w:val="left"/>
+      <w:pPr>
+        <w:ind w:left="630" w:hanging="360"/>
+      </w:pPr>
+      <w:rPr>
+        <w:rFonts w:hint="default"/>
+      </w:rPr>
+    </w:lvl>
+    <w:lvl w:ilvl="1" w:tplc="042A0019" w:tentative="1">
+      <w:start w:val="1"/>
+      <w:numFmt w:val="lowerLetter"/>
+      <w:lvlText w:val="%2."/>
+      <w:lvlJc w:val="left"/>
+      <w:pPr>
+        <w:ind w:left="1980" w:hanging="360"/>
+      </w:pPr>
+    </w:lvl>
+    <w:lvl w:ilvl="2" w:tplc="042A001B" w:tentative="1">
+      <w:start w:val="1"/>
+      <w:numFmt w:val="lowerRoman"/>
+      <w:lvlText w:val="%3."/>
+      <w:lvlJc w:val="right"/>
+      <w:pPr>
+        <w:ind w:left="2700" w:hanging="180"/>
+      </w:pPr>
+    </w:lvl>
+    <w:lvl w:ilvl="3" w:tplc="042A000F" w:tentative="1">
+      <w:start w:val="1"/>
+      <w:numFmt w:val="decimal"/>
+      <w:lvlText w:val="%4."/>
+      <w:lvlJc w:val="left"/>
+      <w:pPr>
+        <w:ind w:left="3420" w:hanging="360"/>
+      </w:pPr>
+    </w:lvl>
+    <w:lvl w:ilvl="4" w:tplc="042A0019" w:tentative="1">
+      <w:start w:val="1"/>
+      <w:numFmt w:val="lowerLetter"/>
+      <w:lvlText w:val="%5."/>
+      <w:lvlJc w:val="left"/>
+      <w:pPr>
+        <w:ind w:left="4140" w:hanging="360"/>
+      </w:pPr>
+    </w:lvl>
+    <w:lvl w:ilvl="5" w:tplc="042A001B" w:tentative="1">
+      <w:start w:val="1"/>
+      <w:numFmt w:val="lowerRoman"/>
+      <w:lvlText w:val="%6."/>
+      <w:lvlJc w:val="right"/>
+      <w:pPr>
+        <w:ind w:left="4860" w:hanging="180"/>
+      </w:pPr>
+    </w:lvl>
+    <w:lvl w:ilvl="6" w:tplc="042A000F" w:tentative="1">
+      <w:start w:val="1"/>
+      <w:numFmt w:val="decimal"/>
+      <w:lvlText w:val="%7."/>
+      <w:lvlJc w:val="left"/>
+      <w:pPr>
+        <w:ind w:left="5580" w:hanging="360"/>
+      </w:pPr>
+    </w:lvl>
+    <w:lvl w:ilvl="7" w:tplc="042A0019" w:tentative="1">
+      <w:start w:val="1"/>
+      <w:numFmt w:val="lowerLetter"/>
+      <w:lvlText w:val="%8."/>
+      <w:lvlJc w:val="left"/>
+      <w:pPr>
+        <w:ind w:left="6300" w:hanging="360"/>
+      </w:pPr>
+    </w:lvl>
+    <w:lvl w:ilvl="8" w:tplc="042A001B" w:tentative="1">
+      <w:start w:val="1"/>
+      <w:numFmt w:val="lowerRoman"/>
+      <w:lvlText w:val="%9."/>
+      <w:lvlJc w:val="right"/>
+      <w:pPr>
+        <w:ind w:left="7020" w:hanging="180"/>
+      </w:pPr>
+    </w:lvl>
+  </w:abstractNum>
+  <w:abstractNum w:abstractNumId="6">
     <w:nsid w:val="2A14695E"/>
     <w:multiLevelType w:val="hybridMultilevel"/>
     <w:tmpl w:val="D6B4550C"/>
@@ -10100,7 +12259,7 @@
       <w:lvlText w:val="%1."/>
       <w:lvlJc w:val="left"/>
       <w:pPr>
-        <w:ind w:left="900" w:hanging="360"/>
+        <w:ind w:left="540" w:hanging="360"/>
       </w:pPr>
       <w:rPr>
         <w:rFonts w:hint="default"/>
@@ -10179,7 +12338,7 @@
       </w:pPr>
     </w:lvl>
   </w:abstractNum>
-  <w:abstractNum w:abstractNumId="5">
+  <w:abstractNum w:abstractNumId="7">
     <w:nsid w:val="36FF2574"/>
     <w:multiLevelType w:val="hybridMultilevel"/>
     <w:tmpl w:val="D6B4550C"/>
@@ -10268,7 +12427,7 @@
       </w:pPr>
     </w:lvl>
   </w:abstractNum>
-  <w:abstractNum w:abstractNumId="6">
+  <w:abstractNum w:abstractNumId="8">
     <w:nsid w:val="38E6149D"/>
     <w:multiLevelType w:val="hybridMultilevel"/>
     <w:tmpl w:val="3008FD50"/>
@@ -10380,7 +12539,7 @@
       </w:rPr>
     </w:lvl>
   </w:abstractNum>
-  <w:abstractNum w:abstractNumId="7">
+  <w:abstractNum w:abstractNumId="9">
     <w:nsid w:val="48DB35BB"/>
     <w:multiLevelType w:val="multilevel"/>
     <w:tmpl w:val="66900742"/>
@@ -10501,7 +12660,7 @@
       </w:rPr>
     </w:lvl>
   </w:abstractNum>
-  <w:abstractNum w:abstractNumId="8">
+  <w:abstractNum w:abstractNumId="10">
     <w:nsid w:val="5117302E"/>
     <w:multiLevelType w:val="hybridMultilevel"/>
     <w:tmpl w:val="096849F8"/>
@@ -10615,31 +12774,37 @@
     </w:lvl>
   </w:abstractNum>
   <w:num w:numId="1">
+    <w:abstractNumId w:val="4"/>
+  </w:num>
+  <w:num w:numId="2">
+    <w:abstractNumId w:val="1"/>
+  </w:num>
+  <w:num w:numId="3">
+    <w:abstractNumId w:val="8"/>
+  </w:num>
+  <w:num w:numId="4">
+    <w:abstractNumId w:val="10"/>
+  </w:num>
+  <w:num w:numId="5">
+    <w:abstractNumId w:val="6"/>
+  </w:num>
+  <w:num w:numId="6">
+    <w:abstractNumId w:val="9"/>
+  </w:num>
+  <w:num w:numId="7">
     <w:abstractNumId w:val="3"/>
   </w:num>
-  <w:num w:numId="2">
-    <w:abstractNumId w:val="0"/>
+  <w:num w:numId="8">
+    <w:abstractNumId w:val="2"/>
   </w:num>
-  <w:num w:numId="3">
-    <w:abstractNumId w:val="6"/>
-  </w:num>
-  <w:num w:numId="4">
-    <w:abstractNumId w:val="8"/>
-  </w:num>
-  <w:num w:numId="5">
-    <w:abstractNumId w:val="4"/>
-  </w:num>
-  <w:num w:numId="6">
+  <w:num w:numId="9">
     <w:abstractNumId w:val="7"/>
   </w:num>
-  <w:num w:numId="7">
-    <w:abstractNumId w:val="2"/>
+  <w:num w:numId="10">
+    <w:abstractNumId w:val="5"/>
   </w:num>
-  <w:num w:numId="8">
-    <w:abstractNumId w:val="1"/>
-  </w:num>
-  <w:num w:numId="9">
-    <w:abstractNumId w:val="5"/>
+  <w:num w:numId="11">
+    <w:abstractNumId w:val="0"/>
   </w:num>
 </w:numbering>
 </file>
@@ -11037,6 +13202,27 @@
   <w:style w:type="paragraph" w:default="1" w:styleId="Normal">
     <w:name w:val="Normal"/>
     <w:qFormat/>
+    <w:rsid w:val="00D2745B"/>
+  </w:style>
+  <w:style w:type="paragraph" w:styleId="Heading3">
+    <w:name w:val="heading 3"/>
+    <w:basedOn w:val="Normal"/>
+    <w:link w:val="Heading3Char"/>
+    <w:uiPriority w:val="9"/>
+    <w:qFormat/>
+    <w:rsid w:val="00D2745B"/>
+    <w:pPr>
+      <w:spacing w:before="100" w:beforeAutospacing="1" w:after="100" w:afterAutospacing="1" w:line="240" w:lineRule="auto"/>
+      <w:outlineLvl w:val="2"/>
+    </w:pPr>
+    <w:rPr>
+      <w:rFonts w:eastAsia="Times New Roman" w:cs="Times New Roman"/>
+      <w:b/>
+      <w:bCs/>
+      <w:sz w:val="27"/>
+      <w:szCs w:val="27"/>
+      <w:lang w:val="vi-VN" w:eastAsia="vi-VN"/>
+    </w:rPr>
   </w:style>
   <w:style w:type="character" w:default="1" w:styleId="DefaultParagraphFont">
     <w:name w:val="Default Paragraph Font"/>
@@ -11400,6 +13586,31 @@
       <w:szCs w:val="72"/>
     </w:rPr>
   </w:style>
+  <w:style w:type="paragraph" w:styleId="NoSpacing">
+    <w:name w:val="No Spacing"/>
+    <w:uiPriority w:val="1"/>
+    <w:qFormat/>
+    <w:rsid w:val="00D2745B"/>
+    <w:pPr>
+      <w:spacing w:after="0" w:line="240" w:lineRule="auto"/>
+      <w:jc w:val="center"/>
+    </w:pPr>
+  </w:style>
+  <w:style w:type="character" w:customStyle="1" w:styleId="Heading3Char">
+    <w:name w:val="Heading 3 Char"/>
+    <w:basedOn w:val="DefaultParagraphFont"/>
+    <w:link w:val="Heading3"/>
+    <w:uiPriority w:val="9"/>
+    <w:rsid w:val="00D2745B"/>
+    <w:rPr>
+      <w:rFonts w:eastAsia="Times New Roman" w:cs="Times New Roman"/>
+      <w:b/>
+      <w:bCs/>
+      <w:sz w:val="27"/>
+      <w:szCs w:val="27"/>
+      <w:lang w:val="vi-VN" w:eastAsia="vi-VN"/>
+    </w:rPr>
+  </w:style>
 </w:styles>
 </file>
 
@@ -11669,7 +13880,7 @@
 </file>
 
 <file path=customXml/itemProps1.xml><?xml version="1.0" encoding="utf-8"?>
-<ds:datastoreItem xmlns:ds="http://schemas.openxmlformats.org/officeDocument/2006/customXml" ds:itemID="{6DD7F546-420B-4F23-8D77-E1D33CD3B9A9}">
+<ds:datastoreItem xmlns:ds="http://schemas.openxmlformats.org/officeDocument/2006/customXml" ds:itemID="{4978CA7A-4EC5-425A-9BB3-BDFFA05AF4AD}">
   <ds:schemaRefs>
     <ds:schemaRef ds:uri="http://schemas.openxmlformats.org/officeDocument/2006/bibliography"/>
   </ds:schemaRefs>

</xml_diff>

<commit_message>
cap nhap danh sach sinh vien
</commit_message>
<xml_diff>
--- a/BaoCaoThietKeWebsiteNhaHang.docx
+++ b/BaoCaoThietKeWebsiteNhaHang.docx
@@ -243,6 +243,9 @@
             <w:pPr>
               <w:cnfStyle w:val="000000000000" w:firstRow="0" w:lastRow="0" w:firstColumn="0" w:lastColumn="0" w:oddVBand="0" w:evenVBand="0" w:oddHBand="0" w:evenHBand="0" w:firstRowFirstColumn="0" w:firstRowLastColumn="0" w:lastRowFirstColumn="0" w:lastRowLastColumn="0"/>
             </w:pPr>
+            <w:r>
+              <w:t>1310246</w:t>
+            </w:r>
           </w:p>
         </w:tc>
         <w:tc>
@@ -268,6 +271,11 @@
             <w:pPr>
               <w:cnfStyle w:val="000000000000" w:firstRow="0" w:lastRow="0" w:firstColumn="0" w:lastColumn="0" w:oddVBand="0" w:evenVBand="0" w:oddHBand="0" w:evenHBand="0" w:firstRowFirstColumn="0" w:firstRowLastColumn="0" w:lastRowFirstColumn="0" w:lastRowLastColumn="0"/>
             </w:pPr>
+            <w:r>
+              <w:t>Phuacn@gmail.com</w:t>
+            </w:r>
+            <w:bookmarkStart w:id="0" w:name="_GoBack"/>
+            <w:bookmarkEnd w:id="0"/>
           </w:p>
         </w:tc>
         <w:tc>
@@ -11032,10 +11040,7 @@
         </w:rPr>
       </w:pPr>
     </w:p>
-    <w:p>
-      <w:bookmarkStart w:id="0" w:name="_GoBack"/>
-      <w:bookmarkEnd w:id="0"/>
-    </w:p>
+    <w:p/>
     <w:sectPr>
       <w:headerReference w:type="default" r:id="rId8"/>
       <w:footerReference w:type="default" r:id="rId9"/>
@@ -11116,7 +11121,7 @@
         <w:noProof/>
         <w:color w:val="5B9BD5" w:themeColor="accent1"/>
       </w:rPr>
-      <w:t>14</w:t>
+      <w:t>1</w:t>
     </w:r>
     <w:r>
       <w:rPr>
@@ -13392,7 +13397,7 @@
 </file>
 
 <file path=customXml/itemProps1.xml><?xml version="1.0" encoding="utf-8"?>
-<ds:datastoreItem xmlns:ds="http://schemas.openxmlformats.org/officeDocument/2006/customXml" ds:itemID="{B42C4152-BBC2-4C50-9934-E06C51697E86}">
+<ds:datastoreItem xmlns:ds="http://schemas.openxmlformats.org/officeDocument/2006/customXml" ds:itemID="{C3E39FBC-2350-4AB4-B5F6-F91C378F0FE3}">
   <ds:schemaRefs>
     <ds:schemaRef ds:uri="http://schemas.openxmlformats.org/officeDocument/2006/bibliography"/>
   </ds:schemaRefs>

</xml_diff>

<commit_message>
Sua doi bo xung
</commit_message>
<xml_diff>
--- a/BaoCaoThietKeWebsiteNhaHang.docx
+++ b/BaoCaoThietKeWebsiteNhaHang.docx
@@ -213,7 +213,7 @@
               <w:cnfStyle w:val="000000000000" w:firstRow="0" w:lastRow="0" w:firstColumn="0" w:lastColumn="0" w:oddVBand="0" w:evenVBand="0" w:oddHBand="0" w:evenHBand="0" w:firstRowFirstColumn="0" w:firstRowLastColumn="0" w:lastRowFirstColumn="0" w:lastRowLastColumn="0"/>
             </w:pPr>
             <w:r>
-              <w:t>NT</w:t>
+              <w:t>Nhóm trưởng</w:t>
             </w:r>
           </w:p>
         </w:tc>
@@ -274,8 +274,6 @@
             <w:r>
               <w:t>Phuacn@gmail.com</w:t>
             </w:r>
-            <w:bookmarkStart w:id="0" w:name="_GoBack"/>
-            <w:bookmarkEnd w:id="0"/>
           </w:p>
         </w:tc>
         <w:tc>
@@ -477,6 +475,25 @@
           <w:szCs w:val="26"/>
         </w:rPr>
         <w:t>Có từ 2 đến 3 giao diện hiển thị để người dùng lựa chọn.</w:t>
+      </w:r>
+    </w:p>
+    <w:p>
+      <w:pPr>
+        <w:pStyle w:val="ListParagraph"/>
+        <w:numPr>
+          <w:ilvl w:val="0"/>
+          <w:numId w:val="4"/>
+        </w:numPr>
+        <w:spacing w:after="97"/>
+        <w:rPr>
+          <w:szCs w:val="26"/>
+        </w:rPr>
+      </w:pPr>
+      <w:r>
+        <w:rPr>
+          <w:szCs w:val="26"/>
+        </w:rPr>
+        <w:t>Responsive sử dụng trên nhiều thiết bị</w:t>
       </w:r>
     </w:p>
     <w:p>
@@ -923,6 +940,7 @@
     </w:p>
     <w:p>
       <w:pPr>
+        <w:pStyle w:val="ListParagraph"/>
         <w:outlineLvl w:val="0"/>
       </w:pPr>
     </w:p>
@@ -3486,8 +3504,13 @@
               <w:cnfStyle w:val="000000000000" w:firstRow="0" w:lastRow="0" w:firstColumn="0" w:lastColumn="0" w:oddVBand="0" w:evenVBand="0" w:oddHBand="0" w:evenHBand="0" w:firstRowFirstColumn="0" w:firstRowLastColumn="0" w:lastRowFirstColumn="0" w:lastRowLastColumn="0"/>
             </w:pPr>
             <w:r>
-              <w:t>Người dùng vào trang website của nhà hàng. Chọn title “Đặt Bàn” để tiến hành để đặt bàn, chọn loại tiệc, món ăn combo,… .</w:t>
-            </w:r>
+              <w:t>Người dùng vào trang website của nhà hàng. Chọn title “Đặt Bàn” để tiến hành để đặt bàn, chọn loại tiệc, món ăn combo,</w:t>
+            </w:r>
+            <w:proofErr w:type="gramStart"/>
+            <w:r>
+              <w:t>… .</w:t>
+            </w:r>
+            <w:proofErr w:type="gramEnd"/>
           </w:p>
         </w:tc>
       </w:tr>
@@ -3766,7 +3789,15 @@
               <w:cnfStyle w:val="000000000000" w:firstRow="0" w:lastRow="0" w:firstColumn="0" w:lastColumn="0" w:oddVBand="0" w:evenVBand="0" w:oddHBand="0" w:evenHBand="0" w:firstRowFirstColumn="0" w:firstRowLastColumn="0" w:lastRowFirstColumn="0" w:lastRowLastColumn="0"/>
             </w:pPr>
             <w:r>
-              <w:t>Người dùng vào trang website của nhà hàng. Chọn icon giỏ hàng để xem lại những món ăn mình đã đặt.</w:t>
+              <w:t xml:space="preserve">Người dùng vào trang website của nhà hàng. Chọn icon giỏ hàng để xem lại những món </w:t>
+            </w:r>
+            <w:proofErr w:type="gramStart"/>
+            <w:r>
+              <w:t>ăn</w:t>
+            </w:r>
+            <w:proofErr w:type="gramEnd"/>
+            <w:r>
+              <w:t xml:space="preserve"> mình đã đặt.</w:t>
             </w:r>
           </w:p>
         </w:tc>
@@ -3823,7 +3854,15 @@
               <w:cnfStyle w:val="000000000000" w:firstRow="0" w:lastRow="0" w:firstColumn="0" w:lastColumn="0" w:oddVBand="0" w:evenVBand="0" w:oddHBand="0" w:evenHBand="0" w:firstRowFirstColumn="0" w:firstRowLastColumn="0" w:lastRowFirstColumn="0" w:lastRowLastColumn="0"/>
             </w:pPr>
             <w:r>
-              <w:t>Người dùng vào trang website của nhà hàng. Sau khi chọn món ăn, người dùng có thể xóa những món ăn mà mình không muốn đặt nữa.</w:t>
+              <w:t xml:space="preserve">Người dùng vào trang website của nhà hàng. Sau khi chọn món ăn, người dùng có thể xóa những món </w:t>
+            </w:r>
+            <w:proofErr w:type="gramStart"/>
+            <w:r>
+              <w:t>ăn</w:t>
+            </w:r>
+            <w:proofErr w:type="gramEnd"/>
+            <w:r>
+              <w:t xml:space="preserve"> mà mình không muốn đặt nữa.</w:t>
             </w:r>
           </w:p>
         </w:tc>
@@ -4613,6 +4652,53 @@
           </w:p>
         </w:tc>
       </w:tr>
+      <w:tr>
+        <w:trPr>
+          <w:trHeight w:val="890"/>
+        </w:trPr>
+        <w:tc>
+          <w:tcPr>
+            <w:cnfStyle w:val="001000000000" w:firstRow="0" w:lastRow="0" w:firstColumn="1" w:lastColumn="0" w:oddVBand="0" w:evenVBand="0" w:oddHBand="0" w:evenHBand="0" w:firstRowFirstColumn="0" w:firstRowLastColumn="0" w:lastRowFirstColumn="0" w:lastRowLastColumn="0"/>
+            <w:tcW w:w="715" w:type="dxa"/>
+            <w:vAlign w:val="center"/>
+          </w:tcPr>
+          <w:p>
+            <w:pPr>
+              <w:pStyle w:val="ListParagraph"/>
+              <w:ind w:left="0"/>
+              <w:jc w:val="center"/>
+            </w:pPr>
+          </w:p>
+        </w:tc>
+        <w:tc>
+          <w:tcPr>
+            <w:tcW w:w="3510" w:type="dxa"/>
+            <w:vAlign w:val="center"/>
+          </w:tcPr>
+          <w:p>
+            <w:pPr>
+              <w:pStyle w:val="ListParagraph"/>
+              <w:ind w:left="0"/>
+              <w:jc w:val="center"/>
+              <w:cnfStyle w:val="000000000000" w:firstRow="0" w:lastRow="0" w:firstColumn="0" w:lastColumn="0" w:oddVBand="0" w:evenVBand="0" w:oddHBand="0" w:evenHBand="0" w:firstRowFirstColumn="0" w:firstRowLastColumn="0" w:lastRowFirstColumn="0" w:lastRowLastColumn="0"/>
+            </w:pPr>
+          </w:p>
+        </w:tc>
+        <w:tc>
+          <w:tcPr>
+            <w:tcW w:w="5125" w:type="dxa"/>
+            <w:vAlign w:val="center"/>
+          </w:tcPr>
+          <w:p>
+            <w:pPr>
+              <w:pStyle w:val="ListParagraph"/>
+              <w:ind w:left="0"/>
+              <w:jc w:val="center"/>
+              <w:cnfStyle w:val="000000000000" w:firstRow="0" w:lastRow="0" w:firstColumn="0" w:lastColumn="0" w:oddVBand="0" w:evenVBand="0" w:oddHBand="0" w:evenHBand="0" w:firstRowFirstColumn="0" w:firstRowLastColumn="0" w:lastRowFirstColumn="0" w:lastRowLastColumn="0"/>
+            </w:pPr>
+          </w:p>
+        </w:tc>
+      </w:tr>
     </w:tbl>
     <w:p>
       <w:pPr>
@@ -4711,6 +4797,9 @@
       <w:r>
         <w:tab/>
         <w:t>B3: Xem các thông tin trong trang Giới thiệu.</w:t>
+      </w:r>
+      <w:r>
+        <w:t xml:space="preserve"> </w:t>
       </w:r>
     </w:p>
     <w:p>
@@ -4781,7 +4870,15 @@
       </w:pPr>
       <w:r>
         <w:tab/>
-        <w:t>B3: Xem các thông tin món ăn thức uống trong trang Thực đơn.</w:t>
+        <w:t xml:space="preserve">B3: Xem các thông tin món </w:t>
+      </w:r>
+      <w:proofErr w:type="gramStart"/>
+      <w:r>
+        <w:t>ăn</w:t>
+      </w:r>
+      <w:proofErr w:type="gramEnd"/>
+      <w:r>
+        <w:t xml:space="preserve"> thức uống trong trang Thực đơn.</w:t>
       </w:r>
     </w:p>
     <w:p>
@@ -4922,6 +5019,7 @@
         <w:outlineLvl w:val="0"/>
       </w:pPr>
       <w:r>
+        <w:lastRenderedPageBreak/>
         <w:tab/>
         <w:t>B3: Xem các thông tin trong trang Đặt bàn.</w:t>
       </w:r>
@@ -4935,8 +5033,13 @@
       </w:pPr>
       <w:r>
         <w:tab/>
-        <w:t>B4: Khách hàng chọn loại tiệc, số lượng bàn, thực đơn của mỗi bàn,….</w:t>
-      </w:r>
+        <w:t xml:space="preserve">B4: Khách hàng chọn loại tiệc, số lượng bàn, thực đơn của mỗi </w:t>
+      </w:r>
+      <w:proofErr w:type="gramStart"/>
+      <w:r>
+        <w:t>bàn,….</w:t>
+      </w:r>
+      <w:proofErr w:type="gramEnd"/>
     </w:p>
     <w:p>
       <w:pPr>
@@ -4946,7 +5049,6 @@
         <w:outlineLvl w:val="0"/>
       </w:pPr>
       <w:r>
-        <w:lastRenderedPageBreak/>
         <w:t>B5: khách hàng cần đăng nhập để đặt bàn.</w:t>
       </w:r>
     </w:p>
@@ -4959,6 +5061,17 @@
       </w:pPr>
       <w:r>
         <w:t>B6: Khách hàng click vào mục “Đặt ngay” để xác định đặt bàn.</w:t>
+      </w:r>
+    </w:p>
+    <w:p>
+      <w:pPr>
+        <w:pStyle w:val="ListParagraph"/>
+        <w:spacing w:line="360" w:lineRule="auto"/>
+        <w:ind w:left="900" w:firstLine="540"/>
+        <w:outlineLvl w:val="0"/>
+      </w:pPr>
+      <w:r>
+        <w:t>B7: Khách hàng có thể xem các món mình đặt trong giỏ.</w:t>
       </w:r>
     </w:p>
     <w:p>
@@ -5261,8 +5374,13 @@
       </w:pPr>
       <w:r>
         <w:tab/>
-        <w:t>B2: Chọn icon giỏ hàng .</w:t>
-      </w:r>
+        <w:t xml:space="preserve">B2: Chọn icon giỏ </w:t>
+      </w:r>
+      <w:proofErr w:type="gramStart"/>
+      <w:r>
+        <w:t>hàng .</w:t>
+      </w:r>
+      <w:proofErr w:type="gramEnd"/>
     </w:p>
     <w:p>
       <w:pPr>
@@ -5273,7 +5391,15 @@
       </w:pPr>
       <w:r>
         <w:tab/>
-        <w:t>B3: Khách hàng xem các thông tin món ăn mình đã đặt.</w:t>
+        <w:t xml:space="preserve">B3: Khách hàng xem các thông tin món </w:t>
+      </w:r>
+      <w:proofErr w:type="gramStart"/>
+      <w:r>
+        <w:t>ăn</w:t>
+      </w:r>
+      <w:proofErr w:type="gramEnd"/>
+      <w:r>
+        <w:t xml:space="preserve"> mình đã đặt.</w:t>
       </w:r>
     </w:p>
     <w:p>
@@ -5324,8 +5450,13 @@
       </w:pPr>
       <w:r>
         <w:tab/>
-        <w:t>B2: Chọn icon giỏ hàng .</w:t>
-      </w:r>
+        <w:t xml:space="preserve">B2: Chọn icon giỏ </w:t>
+      </w:r>
+      <w:proofErr w:type="gramStart"/>
+      <w:r>
+        <w:t>hàng .</w:t>
+      </w:r>
+      <w:proofErr w:type="gramEnd"/>
     </w:p>
     <w:p>
       <w:pPr>
@@ -5336,7 +5467,15 @@
       </w:pPr>
       <w:r>
         <w:tab/>
-        <w:t>B3: Khách hàng xem các thông tin món ăn mình đã đặt.</w:t>
+        <w:t xml:space="preserve">B3: Khách hàng xem các thông tin món </w:t>
+      </w:r>
+      <w:proofErr w:type="gramStart"/>
+      <w:r>
+        <w:t>ăn</w:t>
+      </w:r>
+      <w:proofErr w:type="gramEnd"/>
+      <w:r>
+        <w:t xml:space="preserve"> mình đã đặt.</w:t>
       </w:r>
     </w:p>
     <w:p>
@@ -5347,24 +5486,18 @@
         <w:outlineLvl w:val="0"/>
       </w:pPr>
       <w:r>
+        <w:lastRenderedPageBreak/>
         <w:tab/>
-        <w:t>B4: Khách hàng chọn xóa món ăn bên cạnh tên món ăn mình muốn xóa.</w:t>
-      </w:r>
-    </w:p>
-    <w:p>
-      <w:pPr>
-        <w:spacing w:line="360" w:lineRule="auto"/>
-        <w:outlineLvl w:val="0"/>
-      </w:pPr>
-      <w:r>
-        <w:tab/>
-      </w:r>
-    </w:p>
-    <w:p>
-      <w:pPr>
-        <w:spacing w:line="360" w:lineRule="auto"/>
-        <w:outlineLvl w:val="0"/>
-      </w:pPr>
+        <w:t xml:space="preserve">B4: Khách hàng chọn xóa món </w:t>
+      </w:r>
+      <w:proofErr w:type="gramStart"/>
+      <w:r>
+        <w:t>ăn</w:t>
+      </w:r>
+      <w:proofErr w:type="gramEnd"/>
+      <w:r>
+        <w:t xml:space="preserve"> bên cạnh tên món ăn mình muốn xóa.</w:t>
+      </w:r>
     </w:p>
     <w:p>
       <w:pPr>
@@ -5404,8 +5537,13 @@
       </w:pPr>
       <w:r>
         <w:tab/>
-        <w:t>B2: Chọn mục chi tiết dưới các hình ảnh giới thiệu món ăn, combo khách hàng quan tâm .</w:t>
-      </w:r>
+        <w:t xml:space="preserve">B2: Chọn mục chi tiết dưới các hình ảnh giới thiệu món ăn, combo khách hàng quan </w:t>
+      </w:r>
+      <w:proofErr w:type="gramStart"/>
+      <w:r>
+        <w:t>tâm .</w:t>
+      </w:r>
+      <w:proofErr w:type="gramEnd"/>
     </w:p>
     <w:p>
       <w:pPr>
@@ -5457,8 +5595,13 @@
       </w:pPr>
       <w:r>
         <w:tab/>
-        <w:t>B2: Khách hàng cần đăng nhập để bình luận .</w:t>
-      </w:r>
+        <w:t xml:space="preserve">B2: Khách hàng cần đăng nhập để bình </w:t>
+      </w:r>
+      <w:proofErr w:type="gramStart"/>
+      <w:r>
+        <w:t>luận .</w:t>
+      </w:r>
+      <w:proofErr w:type="gramEnd"/>
     </w:p>
     <w:p>
       <w:pPr>
@@ -5482,6 +5625,9 @@
       <w:r>
         <w:tab/>
         <w:t>B4: Khách hàng chọn đăng để đăng bình luận của mình</w:t>
+      </w:r>
+      <w:r>
+        <w:t>.</w:t>
       </w:r>
     </w:p>
     <w:p>
@@ -5504,9 +5650,8 @@
     </w:p>
     <w:p>
       <w:pPr>
-        <w:pStyle w:val="ListParagraph"/>
         <w:spacing w:line="360" w:lineRule="auto"/>
-        <w:ind w:left="900" w:firstLine="540"/>
+        <w:ind w:left="720" w:firstLine="720"/>
         <w:outlineLvl w:val="0"/>
       </w:pPr>
       <w:r>
@@ -5522,8 +5667,13 @@
       </w:pPr>
       <w:r>
         <w:tab/>
-        <w:t>B2: Chọn icon Tìm kiếm .</w:t>
-      </w:r>
+        <w:t xml:space="preserve">B2: Chọn icon Tìm </w:t>
+      </w:r>
+      <w:proofErr w:type="gramStart"/>
+      <w:r>
+        <w:t>kiếm .</w:t>
+      </w:r>
+      <w:proofErr w:type="gramEnd"/>
     </w:p>
     <w:p>
       <w:pPr>
@@ -5548,56 +5698,9 @@
         <w:tab/>
         <w:t>B4: Xem các thông tin hệ thống tìm kiếm được</w:t>
       </w:r>
-    </w:p>
-    <w:p>
-      <w:pPr>
-        <w:spacing w:line="360" w:lineRule="auto"/>
-        <w:outlineLvl w:val="0"/>
-      </w:pPr>
-    </w:p>
-    <w:p>
-      <w:pPr>
-        <w:spacing w:line="360" w:lineRule="auto"/>
-        <w:outlineLvl w:val="0"/>
-      </w:pPr>
-    </w:p>
-    <w:p>
-      <w:pPr>
-        <w:pStyle w:val="ListParagraph"/>
-        <w:tabs>
-          <w:tab w:val="left" w:pos="720"/>
-          <w:tab w:val="left" w:pos="1440"/>
-          <w:tab w:val="left" w:pos="2160"/>
-          <w:tab w:val="left" w:pos="2880"/>
-          <w:tab w:val="left" w:pos="3600"/>
-          <w:tab w:val="left" w:pos="4320"/>
-          <w:tab w:val="left" w:pos="5040"/>
-          <w:tab w:val="left" w:pos="5760"/>
-          <w:tab w:val="left" w:pos="6480"/>
-        </w:tabs>
-        <w:spacing w:line="360" w:lineRule="auto"/>
-        <w:ind w:left="900"/>
-        <w:outlineLvl w:val="0"/>
-      </w:pPr>
-    </w:p>
-    <w:p>
-      <w:pPr>
-        <w:tabs>
-          <w:tab w:val="left" w:pos="720"/>
-          <w:tab w:val="left" w:pos="1440"/>
-          <w:tab w:val="left" w:pos="2160"/>
-          <w:tab w:val="left" w:pos="2880"/>
-          <w:tab w:val="left" w:pos="3600"/>
-          <w:tab w:val="left" w:pos="4320"/>
-          <w:tab w:val="left" w:pos="5040"/>
-          <w:tab w:val="left" w:pos="5760"/>
-          <w:tab w:val="left" w:pos="6480"/>
-          <w:tab w:val="left" w:pos="7200"/>
-          <w:tab w:val="left" w:pos="7920"/>
-        </w:tabs>
-        <w:spacing w:line="360" w:lineRule="auto"/>
-        <w:outlineLvl w:val="0"/>
-      </w:pPr>
+      <w:r>
+        <w:t>.</w:t>
+      </w:r>
     </w:p>
     <w:p>
       <w:pPr>
@@ -5659,7 +5762,6 @@
         <w:ind w:left="1440"/>
       </w:pPr>
       <w:r>
-        <w:lastRenderedPageBreak/>
         <w:t>B3: Người quản trị chọn tài khoản cần sửa đổi hoặc thêm mới tài khoản.</w:t>
       </w:r>
     </w:p>
@@ -5670,6 +5772,21 @@
       </w:pPr>
       <w:r>
         <w:t>B4: Người quản trị nhập thông tin tài khoản.</w:t>
+      </w:r>
+    </w:p>
+    <w:p>
+      <w:pPr>
+        <w:spacing w:line="240" w:lineRule="auto"/>
+        <w:ind w:left="1440"/>
+      </w:pPr>
+      <w:r>
+        <w:t xml:space="preserve">B5: Người quản trị </w:t>
+      </w:r>
+      <w:r>
+        <w:t xml:space="preserve">nhấn vào nút lưu để </w:t>
+      </w:r>
+      <w:r>
+        <w:t>lưu lại thông tin sửa đổi.</w:t>
       </w:r>
     </w:p>
     <w:p>
@@ -5705,6 +5822,7 @@
         <w:ind w:left="900" w:firstLine="540"/>
       </w:pPr>
       <w:r>
+        <w:lastRenderedPageBreak/>
         <w:t>B2: Trên giao diện quản lý người quản trị chọn quan lý tin tức.</w:t>
       </w:r>
     </w:p>
@@ -5726,6 +5844,28 @@
       </w:pPr>
       <w:r>
         <w:t>B4: Người quản trị nhập thông tin thông báo.</w:t>
+      </w:r>
+    </w:p>
+    <w:p>
+      <w:pPr>
+        <w:pStyle w:val="ListParagraph"/>
+        <w:spacing w:line="360" w:lineRule="auto"/>
+        <w:ind w:left="900" w:firstLine="540"/>
+      </w:pPr>
+      <w:r>
+        <w:t>B5: Người quản trị</w:t>
+      </w:r>
+      <w:r>
+        <w:t xml:space="preserve"> nhấn vào nút</w:t>
+      </w:r>
+      <w:r>
+        <w:t xml:space="preserve"> lưu </w:t>
+      </w:r>
+      <w:r>
+        <w:t xml:space="preserve">để lưu </w:t>
+      </w:r>
+      <w:r>
+        <w:t>lại thay đổi của thông báo.</w:t>
       </w:r>
     </w:p>
     <w:p>
@@ -5788,6 +5928,25 @@
       <w:pPr>
         <w:pStyle w:val="ListParagraph"/>
         <w:spacing w:line="360" w:lineRule="auto"/>
+        <w:ind w:left="900" w:firstLine="540"/>
+      </w:pPr>
+      <w:r>
+        <w:t>B5: Người quản</w:t>
+      </w:r>
+      <w:r>
+        <w:t xml:space="preserve"> </w:t>
+      </w:r>
+      <w:r>
+        <w:t>nhấn vào nút lưu để</w:t>
+      </w:r>
+      <w:r>
+        <w:t xml:space="preserve"> lưu lại những thay đổi trong thực đơn.</w:t>
+      </w:r>
+    </w:p>
+    <w:p>
+      <w:pPr>
+        <w:pStyle w:val="ListParagraph"/>
+        <w:spacing w:line="360" w:lineRule="auto"/>
         <w:ind w:left="900"/>
       </w:pPr>
       <w:r>
@@ -5844,16 +6003,52 @@
       <w:pPr>
         <w:pStyle w:val="ListParagraph"/>
         <w:spacing w:line="360" w:lineRule="auto"/>
+        <w:ind w:left="900" w:firstLine="540"/>
+      </w:pPr>
+      <w:r>
+        <w:t>B5: Người quản</w:t>
+      </w:r>
+      <w:r>
+        <w:t xml:space="preserve"> </w:t>
+      </w:r>
+      <w:r>
+        <w:t xml:space="preserve">nhấn vào nút lưu để lưu lại </w:t>
+      </w:r>
+      <w:r>
+        <w:t>hình ảnh</w:t>
+      </w:r>
+      <w:r>
+        <w:t>.</w:t>
+      </w:r>
+    </w:p>
+    <w:p>
+      <w:pPr>
+        <w:pStyle w:val="ListParagraph"/>
+        <w:spacing w:line="360" w:lineRule="auto"/>
         <w:ind w:left="900"/>
       </w:pPr>
       <w:r>
         <w:rPr>
           <w:b/>
         </w:rPr>
-        <w:t>Bước 5:</w:t>
-      </w:r>
-      <w:r>
-        <w:t xml:space="preserve"> Đặt bàn:</w:t>
+        <w:t>Bước 5</w:t>
+      </w:r>
+      <w:proofErr w:type="gramStart"/>
+      <w:r>
+        <w:rPr>
+          <w:b/>
+        </w:rPr>
+        <w:t>:</w:t>
+      </w:r>
+      <w:r>
+        <w:t>Quản</w:t>
+      </w:r>
+      <w:proofErr w:type="gramEnd"/>
+      <w:r>
+        <w:t xml:space="preserve"> lý </w:t>
+      </w:r>
+      <w:r>
+        <w:t>Đặt bàn:</w:t>
       </w:r>
     </w:p>
     <w:p>
@@ -5869,7 +6064,19 @@
         <w:tab/>
       </w:r>
       <w:r>
-        <w:t>B1: Khách hàng chọn đặt bàn.</w:t>
+        <w:t xml:space="preserve">B1: </w:t>
+      </w:r>
+      <w:r>
+        <w:t xml:space="preserve">Người quản trị </w:t>
+      </w:r>
+      <w:r>
+        <w:t>chọn</w:t>
+      </w:r>
+      <w:r>
+        <w:t xml:space="preserve"> vào quản lý</w:t>
+      </w:r>
+      <w:r>
+        <w:t xml:space="preserve"> đặt bàn.</w:t>
       </w:r>
     </w:p>
     <w:p>
@@ -5879,7 +6086,16 @@
         <w:ind w:left="900" w:firstLine="540"/>
       </w:pPr>
       <w:r>
-        <w:t>B2: Khách hàng đăng nhập để đặt bàn.</w:t>
+        <w:t xml:space="preserve">B2: </w:t>
+      </w:r>
+      <w:r>
+        <w:t>Người quản trị</w:t>
+      </w:r>
+      <w:r>
+        <w:t xml:space="preserve"> chọn vào danh sách đặt bàn</w:t>
+      </w:r>
+      <w:r>
+        <w:t>.</w:t>
       </w:r>
     </w:p>
     <w:p>
@@ -5899,7 +6115,10 @@
         <w:ind w:left="900" w:firstLine="540"/>
       </w:pPr>
       <w:r>
-        <w:t>B4: Nhân viên sẽ tiếp nhận email, kiểm tra thông tin và gửi lại thông báo cho khách đặt bàn.</w:t>
+        <w:t>B4: Nhân viên sẽ tiếp nhận email, kiểm tra thông tin và gửi lại thông báo cho khách đặ</w:t>
+      </w:r>
+      <w:r>
+        <w:t>t bàn.</w:t>
       </w:r>
     </w:p>
     <w:p>
@@ -5947,7 +6166,6 @@
         <w:ind w:left="900" w:firstLine="540"/>
       </w:pPr>
       <w:r>
-        <w:lastRenderedPageBreak/>
         <w:t>B3: Người quản trị chọn sẽ cập nhật hoặc thêm mới, xóa các combo.</w:t>
       </w:r>
     </w:p>
@@ -5958,7 +6176,27 @@
         <w:ind w:left="900" w:firstLine="540"/>
       </w:pPr>
       <w:r>
+        <w:lastRenderedPageBreak/>
         <w:t>B4: Người quản trị nhập thông tin.</w:t>
+      </w:r>
+    </w:p>
+    <w:p>
+      <w:pPr>
+        <w:pStyle w:val="ListParagraph"/>
+        <w:spacing w:line="360" w:lineRule="auto"/>
+        <w:ind w:left="900" w:firstLine="540"/>
+      </w:pPr>
+      <w:r>
+        <w:t>B5: Người quản</w:t>
+      </w:r>
+      <w:r>
+        <w:t xml:space="preserve"> </w:t>
+      </w:r>
+      <w:r>
+        <w:t>nhấn vào nút lưu để lưu lạ</w:t>
+      </w:r>
+      <w:r>
+        <w:t>i combo.</w:t>
       </w:r>
     </w:p>
     <w:p>
@@ -6021,6 +6259,25 @@
       <w:pPr>
         <w:pStyle w:val="ListParagraph"/>
         <w:spacing w:line="360" w:lineRule="auto"/>
+        <w:ind w:left="900" w:firstLine="540"/>
+      </w:pPr>
+      <w:r>
+        <w:t>B5: Người quản</w:t>
+      </w:r>
+      <w:r>
+        <w:t xml:space="preserve"> </w:t>
+      </w:r>
+      <w:r>
+        <w:t xml:space="preserve">nhấn vào nút lưu để lưu lại </w:t>
+      </w:r>
+      <w:r>
+        <w:t>thông tin bảng giá đã thay đổi.</w:t>
+      </w:r>
+    </w:p>
+    <w:p>
+      <w:pPr>
+        <w:pStyle w:val="ListParagraph"/>
+        <w:spacing w:line="360" w:lineRule="auto"/>
         <w:ind w:left="900"/>
       </w:pPr>
       <w:r>
@@ -6050,7 +6307,15 @@
         <w:ind w:left="900" w:firstLine="540"/>
       </w:pPr>
       <w:r>
-        <w:t>B2: Trên giao diện quản lý người quản trị chọn quan lý đầu tư.</w:t>
+        <w:t xml:space="preserve">B2: Trên giao diện quản lý người quản trị chọn quan lý đầu </w:t>
+      </w:r>
+      <w:proofErr w:type="gramStart"/>
+      <w:r>
+        <w:t>tư</w:t>
+      </w:r>
+      <w:proofErr w:type="gramEnd"/>
+      <w:r>
+        <w:t>.</w:t>
       </w:r>
     </w:p>
     <w:p>
@@ -6071,6 +6336,28 @@
       </w:pPr>
       <w:r>
         <w:t>B4: Người quản trị nhập thông tin khuyến mãi.</w:t>
+      </w:r>
+    </w:p>
+    <w:p>
+      <w:pPr>
+        <w:pStyle w:val="ListParagraph"/>
+        <w:spacing w:line="360" w:lineRule="auto"/>
+        <w:ind w:left="900" w:firstLine="540"/>
+      </w:pPr>
+      <w:r>
+        <w:t>B5: Người quản</w:t>
+      </w:r>
+      <w:r>
+        <w:t xml:space="preserve"> trị</w:t>
+      </w:r>
+      <w:r>
+        <w:t xml:space="preserve"> </w:t>
+      </w:r>
+      <w:r>
+        <w:t xml:space="preserve">nhấn vào nút lưu để lưu lại </w:t>
+      </w:r>
+      <w:r>
+        <w:t>để cập nhập chương trình khuyến mãi.</w:t>
       </w:r>
     </w:p>
     <w:p>
@@ -6086,7 +6373,13 @@
         <w:t>Bước 9:</w:t>
       </w:r>
       <w:r>
-        <w:t xml:space="preserve"> Bình luận:</w:t>
+        <w:t xml:space="preserve"> </w:t>
+      </w:r>
+      <w:r>
+        <w:t>Quản lý b</w:t>
+      </w:r>
+      <w:r>
+        <w:t>ình luận:</w:t>
       </w:r>
     </w:p>
     <w:p>
@@ -6102,7 +6395,19 @@
         <w:tab/>
       </w:r>
       <w:r>
-        <w:t>B1: Khách hàng cần đăng nhập để bình luận.</w:t>
+        <w:t xml:space="preserve">B1: </w:t>
+      </w:r>
+      <w:r>
+        <w:t>Người quản</w:t>
+      </w:r>
+      <w:r>
+        <w:t xml:space="preserve"> </w:t>
+      </w:r>
+      <w:r>
+        <w:t>trị đăng nhập vào hệ thống</w:t>
+      </w:r>
+      <w:r>
+        <w:t>.</w:t>
       </w:r>
     </w:p>
     <w:p>
@@ -6113,8 +6418,37 @@
       </w:pPr>
       <w:r>
         <w:tab/>
-        <w:t>B2: Khách hàng chọn phần bình luận.</w:t>
-      </w:r>
+        <w:t xml:space="preserve">B2: </w:t>
+      </w:r>
+      <w:r>
+        <w:t>Người quản</w:t>
+      </w:r>
+      <w:r>
+        <w:t xml:space="preserve"> </w:t>
+      </w:r>
+      <w:r>
+        <w:t xml:space="preserve">trị </w:t>
+      </w:r>
+      <w:r>
+        <w:t xml:space="preserve">chọn phần </w:t>
+      </w:r>
+      <w:r>
+        <w:t xml:space="preserve">quản lý </w:t>
+      </w:r>
+      <w:r>
+        <w:t>bình luận</w:t>
+      </w:r>
+      <w:r>
+        <w:t xml:space="preserve"> </w:t>
+      </w:r>
+      <w:proofErr w:type="gramStart"/>
+      <w:r>
+        <w:t xml:space="preserve">luận </w:t>
+      </w:r>
+      <w:r>
+        <w:t>.</w:t>
+      </w:r>
+      <w:proofErr w:type="gramEnd"/>
     </w:p>
     <w:p>
       <w:pPr>
@@ -6124,46 +6458,25 @@
       </w:pPr>
       <w:r>
         <w:tab/>
-        <w:t>B3: Khách hàng nhập bình luận.</w:t>
-      </w:r>
-    </w:p>
-    <w:p>
-      <w:pPr>
-        <w:pStyle w:val="ListParagraph"/>
-        <w:spacing w:line="360" w:lineRule="auto"/>
-        <w:ind w:left="900"/>
-      </w:pPr>
-      <w:r>
-        <w:tab/>
-      </w:r>
-    </w:p>
-    <w:p>
-      <w:pPr>
-        <w:pStyle w:val="ListParagraph"/>
-        <w:spacing w:line="360" w:lineRule="auto"/>
-        <w:ind w:left="900"/>
-      </w:pPr>
-    </w:p>
-    <w:p>
-      <w:pPr>
-        <w:pStyle w:val="ListParagraph"/>
-        <w:spacing w:line="360" w:lineRule="auto"/>
-        <w:ind w:left="900"/>
-      </w:pPr>
-    </w:p>
-    <w:p>
-      <w:pPr>
-        <w:pStyle w:val="ListParagraph"/>
-        <w:spacing w:line="360" w:lineRule="auto"/>
-        <w:ind w:left="900"/>
-      </w:pPr>
-    </w:p>
-    <w:p>
-      <w:pPr>
-        <w:pStyle w:val="ListParagraph"/>
-        <w:spacing w:line="360" w:lineRule="auto"/>
-        <w:ind w:left="900"/>
-      </w:pPr>
+        <w:t xml:space="preserve">B3: </w:t>
+      </w:r>
+      <w:r>
+        <w:t>Người quản</w:t>
+      </w:r>
+      <w:r>
+        <w:t xml:space="preserve"> </w:t>
+      </w:r>
+      <w:r>
+        <w:t>trị</w:t>
+      </w:r>
+      <w:r>
+        <w:t xml:space="preserve"> có thể xóa, trả lời phản hồi của khasch hàng trong bình luận</w:t>
+      </w:r>
+      <w:r>
+        <w:t>.</w:t>
+      </w:r>
+      <w:bookmarkStart w:id="0" w:name="_GoBack"/>
+      <w:bookmarkEnd w:id="0"/>
     </w:p>
     <w:p>
       <w:pPr>
@@ -6380,7 +6693,6 @@
               <w:jc w:val="center"/>
             </w:pPr>
             <w:r>
-              <w:lastRenderedPageBreak/>
               <w:t>2</w:t>
             </w:r>
           </w:p>
@@ -6463,6 +6775,7 @@
         <w:rPr>
           <w:b/>
         </w:rPr>
+        <w:lastRenderedPageBreak/>
         <w:t>Danh sách Usecase.</w:t>
       </w:r>
     </w:p>
@@ -7805,7 +8118,6 @@
               <w:jc w:val="center"/>
             </w:pPr>
             <w:r>
-              <w:lastRenderedPageBreak/>
               <w:t>15</w:t>
             </w:r>
           </w:p>
@@ -7855,7 +8167,15 @@
               <w:cnfStyle w:val="000000000000" w:firstRow="0" w:lastRow="0" w:firstColumn="0" w:lastColumn="0" w:oddVBand="0" w:evenVBand="0" w:oddHBand="0" w:evenHBand="0" w:firstRowFirstColumn="0" w:firstRowLastColumn="0" w:lastRowFirstColumn="0" w:lastRowLastColumn="0"/>
             </w:pPr>
             <w:r>
-              <w:t>Nhân viên quản lý (admin), khách hàng tìm kiếm danh mục tin tức, sau khi được  tìm kiếm, danh mục tin tức cần tìm sẽ được hiển thị.</w:t>
+              <w:t>Nhân viên quản lý (admin), khách hàng tìm kiếm danh mục tin tức, sau khi đượ</w:t>
+            </w:r>
+            <w:proofErr w:type="gramStart"/>
+            <w:r>
+              <w:t>c  ti</w:t>
+            </w:r>
+            <w:proofErr w:type="gramEnd"/>
+            <w:r>
+              <w:t>̀m kiếm, danh mục tin tức cần tìm sẽ được hiển thị.</w:t>
             </w:r>
           </w:p>
         </w:tc>
@@ -7893,6 +8213,7 @@
               <w:jc w:val="center"/>
             </w:pPr>
             <w:r>
+              <w:lastRenderedPageBreak/>
               <w:t>16</w:t>
             </w:r>
           </w:p>
@@ -8377,7 +8698,15 @@
               <w:cnfStyle w:val="000000000000" w:firstRow="0" w:lastRow="0" w:firstColumn="0" w:lastColumn="0" w:oddVBand="0" w:evenVBand="0" w:oddHBand="0" w:evenHBand="0" w:firstRowFirstColumn="0" w:firstRowLastColumn="0" w:lastRowFirstColumn="0" w:lastRowLastColumn="0"/>
             </w:pPr>
             <w:r>
-              <w:t>Nhân viên quản lý (admin), khách hàng tìm kiếm món ăn, sau khi được tìm kiếm món ăn cần tìm sẽ được hiển thị.</w:t>
+              <w:t xml:space="preserve">Nhân viên quản lý (admin), khách hàng tìm kiếm món ăn, sau khi được tìm kiếm món </w:t>
+            </w:r>
+            <w:proofErr w:type="gramStart"/>
+            <w:r>
+              <w:t>ăn</w:t>
+            </w:r>
+            <w:proofErr w:type="gramEnd"/>
+            <w:r>
+              <w:t xml:space="preserve"> cần tìm sẽ được hiển thị.</w:t>
             </w:r>
           </w:p>
         </w:tc>
@@ -8464,8 +8793,13 @@
               <w:cnfStyle w:val="000000000000" w:firstRow="0" w:lastRow="0" w:firstColumn="0" w:lastColumn="0" w:oddVBand="0" w:evenVBand="0" w:oddHBand="0" w:evenHBand="0" w:firstRowFirstColumn="0" w:firstRowLastColumn="0" w:lastRowFirstColumn="0" w:lastRowLastColumn="0"/>
             </w:pPr>
             <w:r>
-              <w:t>Nhân viên quản lý (admin) thêm mới một đồ uống .</w:t>
-            </w:r>
+              <w:t xml:space="preserve">Nhân viên quản lý (admin) thêm mới một đồ </w:t>
+            </w:r>
+            <w:proofErr w:type="gramStart"/>
+            <w:r>
+              <w:t>uống .</w:t>
+            </w:r>
+            <w:proofErr w:type="gramEnd"/>
           </w:p>
         </w:tc>
         <w:tc>
@@ -9285,7 +9619,6 @@
               <w:jc w:val="center"/>
             </w:pPr>
             <w:r>
-              <w:lastRenderedPageBreak/>
               <w:t>32</w:t>
             </w:r>
           </w:p>
@@ -9373,6 +9706,7 @@
               <w:jc w:val="center"/>
             </w:pPr>
             <w:r>
+              <w:lastRenderedPageBreak/>
               <w:t>33</w:t>
             </w:r>
           </w:p>
@@ -10205,7 +10539,15 @@
               <w:cnfStyle w:val="000000000000" w:firstRow="0" w:lastRow="0" w:firstColumn="0" w:lastColumn="0" w:oddVBand="0" w:evenVBand="0" w:oddHBand="0" w:evenHBand="0" w:firstRowFirstColumn="0" w:firstRowLastColumn="0" w:lastRowFirstColumn="0" w:lastRowLastColumn="0"/>
             </w:pPr>
             <w:r>
-              <w:t>Quản trị (admin), khách  xem danh sách các gói combo.</w:t>
+              <w:t xml:space="preserve">Quản trị (admin), </w:t>
+            </w:r>
+            <w:proofErr w:type="gramStart"/>
+            <w:r>
+              <w:t>khách  xem</w:t>
+            </w:r>
+            <w:proofErr w:type="gramEnd"/>
+            <w:r>
+              <w:t xml:space="preserve"> danh sách các gói combo.</w:t>
             </w:r>
           </w:p>
         </w:tc>
@@ -10678,7 +11020,6 @@
               <w:jc w:val="center"/>
             </w:pPr>
             <w:r>
-              <w:lastRenderedPageBreak/>
               <w:t>48</w:t>
             </w:r>
           </w:p>
@@ -10766,6 +11107,7 @@
               <w:jc w:val="center"/>
             </w:pPr>
             <w:r>
+              <w:lastRenderedPageBreak/>
               <w:t>49</w:t>
             </w:r>
           </w:p>
@@ -11121,7 +11463,7 @@
         <w:noProof/>
         <w:color w:val="5B9BD5" w:themeColor="accent1"/>
       </w:rPr>
-      <w:t>1</w:t>
+      <w:t>14</w:t>
     </w:r>
     <w:r>
       <w:rPr>
@@ -11187,7 +11529,7 @@
 
 <file path=word/numbering.xml><?xml version="1.0" encoding="utf-8"?>
 <w:numbering xmlns:wpc="http://schemas.microsoft.com/office/word/2010/wordprocessingCanvas" xmlns:mc="http://schemas.openxmlformats.org/markup-compatibility/2006" xmlns:o="urn:schemas-microsoft-com:office:office" xmlns:r="http://schemas.openxmlformats.org/officeDocument/2006/relationships" xmlns:m="http://schemas.openxmlformats.org/officeDocument/2006/math" xmlns:v="urn:schemas-microsoft-com:vml" xmlns:wp14="http://schemas.microsoft.com/office/word/2010/wordprocessingDrawing" xmlns:wp="http://schemas.openxmlformats.org/drawingml/2006/wordprocessingDrawing" xmlns:w10="urn:schemas-microsoft-com:office:word" xmlns:w="http://schemas.openxmlformats.org/wordprocessingml/2006/main" xmlns:w14="http://schemas.microsoft.com/office/word/2010/wordml" xmlns:w15="http://schemas.microsoft.com/office/word/2012/wordml" xmlns:wpg="http://schemas.microsoft.com/office/word/2010/wordprocessingGroup" xmlns:wpi="http://schemas.microsoft.com/office/word/2010/wordprocessingInk" xmlns:wne="http://schemas.microsoft.com/office/word/2006/wordml" xmlns:wps="http://schemas.microsoft.com/office/word/2010/wordprocessingShape" mc:Ignorable="w14 w15 wp14">
-  <w:abstractNum w:abstractNumId="0">
+  <w:abstractNum w:abstractNumId="0" w15:restartNumberingAfterBreak="0">
     <w:nsid w:val="0A405DEE"/>
     <w:multiLevelType w:val="hybridMultilevel"/>
     <w:tmpl w:val="79482F2E"/>
@@ -11276,7 +11618,7 @@
       </w:pPr>
     </w:lvl>
   </w:abstractNum>
-  <w:abstractNum w:abstractNumId="1">
+  <w:abstractNum w:abstractNumId="1" w15:restartNumberingAfterBreak="0">
     <w:nsid w:val="0EDE7EF2"/>
     <w:multiLevelType w:val="hybridMultilevel"/>
     <w:tmpl w:val="5ECEA242"/>
@@ -11365,7 +11707,7 @@
       </w:pPr>
     </w:lvl>
   </w:abstractNum>
-  <w:abstractNum w:abstractNumId="2">
+  <w:abstractNum w:abstractNumId="2" w15:restartNumberingAfterBreak="0">
     <w:nsid w:val="132952B9"/>
     <w:multiLevelType w:val="hybridMultilevel"/>
     <w:tmpl w:val="4AC60E72"/>
@@ -11454,7 +11796,7 @@
       </w:pPr>
     </w:lvl>
   </w:abstractNum>
-  <w:abstractNum w:abstractNumId="3">
+  <w:abstractNum w:abstractNumId="3" w15:restartNumberingAfterBreak="0">
     <w:nsid w:val="22FE1504"/>
     <w:multiLevelType w:val="hybridMultilevel"/>
     <w:tmpl w:val="DF42728E"/>
@@ -11566,7 +11908,7 @@
       </w:rPr>
     </w:lvl>
   </w:abstractNum>
-  <w:abstractNum w:abstractNumId="4">
+  <w:abstractNum w:abstractNumId="4" w15:restartNumberingAfterBreak="0">
     <w:nsid w:val="25781E86"/>
     <w:multiLevelType w:val="hybridMultilevel"/>
     <w:tmpl w:val="63C4BB9C"/>
@@ -11678,7 +12020,7 @@
       </w:rPr>
     </w:lvl>
   </w:abstractNum>
-  <w:abstractNum w:abstractNumId="5">
+  <w:abstractNum w:abstractNumId="5" w15:restartNumberingAfterBreak="0">
     <w:nsid w:val="26A536B8"/>
     <w:multiLevelType w:val="hybridMultilevel"/>
     <w:tmpl w:val="5378BC7E"/>
@@ -11767,7 +12109,7 @@
       </w:pPr>
     </w:lvl>
   </w:abstractNum>
-  <w:abstractNum w:abstractNumId="6">
+  <w:abstractNum w:abstractNumId="6" w15:restartNumberingAfterBreak="0">
     <w:nsid w:val="2A14695E"/>
     <w:multiLevelType w:val="hybridMultilevel"/>
     <w:tmpl w:val="D6B4550C"/>
@@ -11856,7 +12198,7 @@
       </w:pPr>
     </w:lvl>
   </w:abstractNum>
-  <w:abstractNum w:abstractNumId="7">
+  <w:abstractNum w:abstractNumId="7" w15:restartNumberingAfterBreak="0">
     <w:nsid w:val="36FF2574"/>
     <w:multiLevelType w:val="hybridMultilevel"/>
     <w:tmpl w:val="D6B4550C"/>
@@ -11945,7 +12287,7 @@
       </w:pPr>
     </w:lvl>
   </w:abstractNum>
-  <w:abstractNum w:abstractNumId="8">
+  <w:abstractNum w:abstractNumId="8" w15:restartNumberingAfterBreak="0">
     <w:nsid w:val="38E6149D"/>
     <w:multiLevelType w:val="hybridMultilevel"/>
     <w:tmpl w:val="3008FD50"/>
@@ -12057,7 +12399,7 @@
       </w:rPr>
     </w:lvl>
   </w:abstractNum>
-  <w:abstractNum w:abstractNumId="9">
+  <w:abstractNum w:abstractNumId="9" w15:restartNumberingAfterBreak="0">
     <w:nsid w:val="48DB35BB"/>
     <w:multiLevelType w:val="multilevel"/>
     <w:tmpl w:val="66900742"/>
@@ -12178,7 +12520,7 @@
       </w:rPr>
     </w:lvl>
   </w:abstractNum>
-  <w:abstractNum w:abstractNumId="10">
+  <w:abstractNum w:abstractNumId="10" w15:restartNumberingAfterBreak="0">
     <w:nsid w:val="5117302E"/>
     <w:multiLevelType w:val="hybridMultilevel"/>
     <w:tmpl w:val="096849F8"/>
@@ -12788,7 +13130,6 @@
       <w:spacing w:after="0" w:line="240" w:lineRule="auto"/>
     </w:pPr>
     <w:tblPr>
-      <w:tblInd w:w="0" w:type="dxa"/>
       <w:tblBorders>
         <w:top w:val="single" w:sz="4" w:space="0" w:color="auto"/>
         <w:left w:val="single" w:sz="4" w:space="0" w:color="auto"/>
@@ -12797,12 +13138,6 @@
         <w:insideH w:val="single" w:sz="4" w:space="0" w:color="auto"/>
         <w:insideV w:val="single" w:sz="4" w:space="0" w:color="auto"/>
       </w:tblBorders>
-      <w:tblCellMar>
-        <w:top w:w="0" w:type="dxa"/>
-        <w:left w:w="108" w:type="dxa"/>
-        <w:bottom w:w="0" w:type="dxa"/>
-        <w:right w:w="108" w:type="dxa"/>
-      </w:tblCellMar>
     </w:tblPr>
   </w:style>
   <w:style w:type="character" w:styleId="Hyperlink">
@@ -12827,7 +13162,6 @@
     <w:tblPr>
       <w:tblStyleRowBandSize w:val="1"/>
       <w:tblStyleColBandSize w:val="1"/>
-      <w:tblInd w:w="0" w:type="dxa"/>
       <w:tblBorders>
         <w:top w:val="single" w:sz="4" w:space="0" w:color="BDD6EE" w:themeColor="accent1" w:themeTint="66"/>
         <w:left w:val="single" w:sz="4" w:space="0" w:color="BDD6EE" w:themeColor="accent1" w:themeTint="66"/>
@@ -12836,12 +13170,6 @@
         <w:insideH w:val="single" w:sz="4" w:space="0" w:color="BDD6EE" w:themeColor="accent1" w:themeTint="66"/>
         <w:insideV w:val="single" w:sz="4" w:space="0" w:color="BDD6EE" w:themeColor="accent1" w:themeTint="66"/>
       </w:tblBorders>
-      <w:tblCellMar>
-        <w:top w:w="0" w:type="dxa"/>
-        <w:left w:w="108" w:type="dxa"/>
-        <w:bottom w:w="0" w:type="dxa"/>
-        <w:right w:w="108" w:type="dxa"/>
-      </w:tblCellMar>
     </w:tblPr>
     <w:tblStylePr w:type="firstRow">
       <w:rPr>
@@ -12910,7 +13238,6 @@
     <w:tblPr>
       <w:tblStyleRowBandSize w:val="1"/>
       <w:tblStyleColBandSize w:val="1"/>
-      <w:tblInd w:w="0" w:type="dxa"/>
       <w:tblBorders>
         <w:top w:val="single" w:sz="4" w:space="0" w:color="DBDBDB" w:themeColor="accent3" w:themeTint="66"/>
         <w:left w:val="single" w:sz="4" w:space="0" w:color="DBDBDB" w:themeColor="accent3" w:themeTint="66"/>
@@ -12919,12 +13246,6 @@
         <w:insideH w:val="single" w:sz="4" w:space="0" w:color="DBDBDB" w:themeColor="accent3" w:themeTint="66"/>
         <w:insideV w:val="single" w:sz="4" w:space="0" w:color="DBDBDB" w:themeColor="accent3" w:themeTint="66"/>
       </w:tblBorders>
-      <w:tblCellMar>
-        <w:top w:w="0" w:type="dxa"/>
-        <w:left w:w="108" w:type="dxa"/>
-        <w:bottom w:w="0" w:type="dxa"/>
-        <w:right w:w="108" w:type="dxa"/>
-      </w:tblCellMar>
     </w:tblPr>
     <w:tblStylePr w:type="firstRow">
       <w:rPr>
@@ -12974,7 +13295,6 @@
     <w:tblPr>
       <w:tblStyleRowBandSize w:val="1"/>
       <w:tblStyleColBandSize w:val="1"/>
-      <w:tblInd w:w="0" w:type="dxa"/>
       <w:tblBorders>
         <w:top w:val="single" w:sz="4" w:space="0" w:color="B4C6E7" w:themeColor="accent5" w:themeTint="66"/>
         <w:left w:val="single" w:sz="4" w:space="0" w:color="B4C6E7" w:themeColor="accent5" w:themeTint="66"/>
@@ -12983,12 +13303,6 @@
         <w:insideH w:val="single" w:sz="4" w:space="0" w:color="B4C6E7" w:themeColor="accent5" w:themeTint="66"/>
         <w:insideV w:val="single" w:sz="4" w:space="0" w:color="B4C6E7" w:themeColor="accent5" w:themeTint="66"/>
       </w:tblBorders>
-      <w:tblCellMar>
-        <w:top w:w="0" w:type="dxa"/>
-        <w:left w:w="108" w:type="dxa"/>
-        <w:bottom w:w="0" w:type="dxa"/>
-        <w:right w:w="108" w:type="dxa"/>
-      </w:tblCellMar>
     </w:tblPr>
     <w:tblStylePr w:type="firstRow">
       <w:rPr>
@@ -13397,7 +13711,7 @@
 </file>
 
 <file path=customXml/itemProps1.xml><?xml version="1.0" encoding="utf-8"?>
-<ds:datastoreItem xmlns:ds="http://schemas.openxmlformats.org/officeDocument/2006/customXml" ds:itemID="{C3E39FBC-2350-4AB4-B5F6-F91C378F0FE3}">
+<ds:datastoreItem xmlns:ds="http://schemas.openxmlformats.org/officeDocument/2006/customXml" ds:itemID="{11994939-D23E-4896-BE38-90C3C4366753}">
   <ds:schemaRefs>
     <ds:schemaRef ds:uri="http://schemas.openxmlformats.org/officeDocument/2006/bibliography"/>
   </ds:schemaRefs>

</xml_diff>